<commit_message>
Created UML Diagram with justification doc
</commit_message>
<xml_diff>
--- a/Task 1 – System design.docx
+++ b/Task 1 – System design.docx
@@ -5,48 +5,1676 @@
     <w:p>
       <w:pPr>
         <w:pStyle w:val="Heading1"/>
-        <w:jc w:val="center"/>
-      </w:pPr>
-      <w:r>
+        <w:spacing w:line="360" w:lineRule="auto"/>
+        <w:jc w:val="both"/>
+        <w:rPr>
+          <w:rFonts w:ascii="Arial" w:hAnsi="Arial" w:cs="Arial"/>
+        </w:rPr>
+      </w:pPr>
+      <w:r>
+        <w:rPr>
+          <w:rFonts w:ascii="Arial" w:hAnsi="Arial" w:cs="Arial"/>
+        </w:rPr>
         <w:t>Task 1 – System design</w:t>
       </w:r>
       <w:r>
+        <w:rPr>
+          <w:rFonts w:ascii="Arial" w:hAnsi="Arial" w:cs="Arial"/>
+        </w:rPr>
         <w:cr/>
       </w:r>
     </w:p>
     <w:p>
-      <w:r>
-        <w:t xml:space="preserve">Student Name: </w:t>
-      </w:r>
-      <w:r>
-        <w:t>Shalini Ashika Algama</w:t>
-      </w:r>
-    </w:p>
-    <w:p>
-      <w:r>
+      <w:pPr>
+        <w:spacing w:line="360" w:lineRule="auto"/>
+        <w:jc w:val="both"/>
+        <w:rPr>
+          <w:rFonts w:ascii="Arial" w:hAnsi="Arial" w:cs="Arial"/>
+        </w:rPr>
+      </w:pPr>
+      <w:r>
+        <w:rPr>
+          <w:rFonts w:ascii="Arial" w:hAnsi="Arial" w:cs="Arial"/>
+        </w:rPr>
+        <w:t>Student Name: Shalini Ashika Algama</w:t>
+      </w:r>
+    </w:p>
+    <w:p>
+      <w:pPr>
+        <w:spacing w:line="360" w:lineRule="auto"/>
+        <w:jc w:val="both"/>
+        <w:rPr>
+          <w:rFonts w:ascii="Arial" w:hAnsi="Arial" w:cs="Arial"/>
+        </w:rPr>
+      </w:pPr>
+      <w:r>
+        <w:rPr>
+          <w:rFonts w:ascii="Arial" w:hAnsi="Arial" w:cs="Arial"/>
+        </w:rPr>
         <w:t>Student ID: 110395137</w:t>
       </w:r>
     </w:p>
     <w:p>
-      <w:r>
+      <w:pPr>
+        <w:spacing w:line="360" w:lineRule="auto"/>
+        <w:jc w:val="both"/>
+        <w:rPr>
+          <w:rFonts w:ascii="Arial" w:hAnsi="Arial" w:cs="Arial"/>
+        </w:rPr>
+      </w:pPr>
+      <w:r>
+        <w:rPr>
+          <w:rFonts w:ascii="Arial" w:hAnsi="Arial" w:cs="Arial"/>
+        </w:rPr>
         <w:t xml:space="preserve">Email: </w:t>
       </w:r>
-      <w:hyperlink r:id="rId4" w:history="1">
+      <w:hyperlink r:id="rId6" w:history="1">
         <w:r>
           <w:rPr>
             <w:rStyle w:val="Hyperlink"/>
+            <w:rFonts w:ascii="Arial" w:hAnsi="Arial" w:cs="Arial"/>
           </w:rPr>
           <w:t>shaay208@mymail.unisa.edu.au</w:t>
         </w:r>
       </w:hyperlink>
     </w:p>
+    <w:p>
+      <w:pPr>
+        <w:spacing w:line="360" w:lineRule="auto"/>
+        <w:jc w:val="both"/>
+        <w:rPr>
+          <w:rFonts w:ascii="Arial" w:hAnsi="Arial" w:cs="Arial"/>
+        </w:rPr>
+      </w:pPr>
+    </w:p>
+    <w:p>
+      <w:pPr>
+        <w:pStyle w:val="Heading2"/>
+        <w:spacing w:line="360" w:lineRule="auto"/>
+        <w:jc w:val="both"/>
+        <w:rPr>
+          <w:rStyle w:val="IntenseEmphasis"/>
+          <w:rFonts w:ascii="Arial" w:hAnsi="Arial" w:cs="Arial"/>
+          <w:i w:val="0"/>
+          <w:iCs w:val="0"/>
+        </w:rPr>
+      </w:pPr>
+      <w:r>
+        <w:rPr>
+          <w:rStyle w:val="IntenseEmphasis"/>
+          <w:rFonts w:ascii="Arial" w:hAnsi="Arial" w:cs="Arial"/>
+          <w:i w:val="0"/>
+          <w:iCs w:val="0"/>
+        </w:rPr>
+        <w:t>UML class diagram</w:t>
+      </w:r>
+    </w:p>
+    <w:p>
+      <w:pPr>
+        <w:spacing w:line="360" w:lineRule="auto"/>
+        <w:jc w:val="both"/>
+        <w:rPr>
+          <w:rFonts w:ascii="Arial" w:hAnsi="Arial" w:cs="Arial"/>
+        </w:rPr>
+      </w:pPr>
+      <w:r>
+        <w:rPr>
+          <w:rFonts w:ascii="Arial" w:hAnsi="Arial" w:cs="Arial"/>
+          <w:noProof/>
+        </w:rPr>
+        <w:drawing>
+          <wp:inline distT="0" distB="0" distL="0" distR="0" wp14:anchorId="7BBAF8A8" wp14:editId="4D88863E">
+            <wp:extent cx="6699678" cy="3208831"/>
+            <wp:effectExtent l="0" t="0" r="6350" b="0"/>
+            <wp:docPr id="969017321" name="Picture 2"/>
+            <wp:cNvGraphicFramePr>
+              <a:graphicFrameLocks xmlns:a="http://schemas.openxmlformats.org/drawingml/2006/main" noChangeAspect="1"/>
+            </wp:cNvGraphicFramePr>
+            <a:graphic xmlns:a="http://schemas.openxmlformats.org/drawingml/2006/main">
+              <a:graphicData uri="http://schemas.openxmlformats.org/drawingml/2006/picture">
+                <pic:pic xmlns:pic="http://schemas.openxmlformats.org/drawingml/2006/picture">
+                  <pic:nvPicPr>
+                    <pic:cNvPr id="969017321" name="Picture 969017321"/>
+                    <pic:cNvPicPr/>
+                  </pic:nvPicPr>
+                  <pic:blipFill>
+                    <a:blip r:embed="rId7" cstate="print">
+                      <a:extLst>
+                        <a:ext uri="{28A0092B-C50C-407E-A947-70E740481C1C}">
+                          <a14:useLocalDpi xmlns:a14="http://schemas.microsoft.com/office/drawing/2010/main" val="0"/>
+                        </a:ext>
+                      </a:extLst>
+                    </a:blip>
+                    <a:stretch>
+                      <a:fillRect/>
+                    </a:stretch>
+                  </pic:blipFill>
+                  <pic:spPr>
+                    <a:xfrm>
+                      <a:off x="0" y="0"/>
+                      <a:ext cx="6715617" cy="3216465"/>
+                    </a:xfrm>
+                    <a:prstGeom prst="rect">
+                      <a:avLst/>
+                    </a:prstGeom>
+                  </pic:spPr>
+                </pic:pic>
+              </a:graphicData>
+            </a:graphic>
+          </wp:inline>
+        </w:drawing>
+      </w:r>
+    </w:p>
+    <w:p>
+      <w:pPr>
+        <w:pStyle w:val="Heading2"/>
+        <w:spacing w:line="360" w:lineRule="auto"/>
+        <w:jc w:val="both"/>
+        <w:rPr>
+          <w:rFonts w:ascii="Arial" w:hAnsi="Arial" w:cs="Arial"/>
+        </w:rPr>
+      </w:pPr>
+    </w:p>
     <w:p/>
-    <w:p>
-      <w:r>
-        <w:t>Dia</w:t>
-      </w:r>
-    </w:p>
     <w:p/>
+    <w:p/>
+    <w:p/>
+    <w:p>
+      <w:pPr>
+        <w:pStyle w:val="Heading2"/>
+        <w:spacing w:line="360" w:lineRule="auto"/>
+        <w:jc w:val="both"/>
+        <w:rPr>
+          <w:rFonts w:ascii="Arial" w:hAnsi="Arial" w:cs="Arial"/>
+        </w:rPr>
+      </w:pPr>
+      <w:r>
+        <w:rPr>
+          <w:rFonts w:ascii="Arial" w:hAnsi="Arial" w:cs="Arial"/>
+        </w:rPr>
+        <w:lastRenderedPageBreak/>
+        <w:t xml:space="preserve">Justification </w:t>
+      </w:r>
+    </w:p>
+    <w:p>
+      <w:pPr>
+        <w:pStyle w:val="Heading4"/>
+        <w:spacing w:line="360" w:lineRule="auto"/>
+        <w:jc w:val="both"/>
+        <w:rPr>
+          <w:rFonts w:ascii="Arial" w:hAnsi="Arial" w:cs="Arial"/>
+        </w:rPr>
+      </w:pPr>
+      <w:r>
+        <w:rPr>
+          <w:rFonts w:ascii="Arial" w:hAnsi="Arial" w:cs="Arial"/>
+        </w:rPr>
+        <w:t>Class Justifications</w:t>
+      </w:r>
+    </w:p>
+    <w:p>
+      <w:pPr>
+        <w:spacing w:line="360" w:lineRule="auto"/>
+        <w:jc w:val="both"/>
+        <w:rPr>
+          <w:rFonts w:ascii="Arial" w:hAnsi="Arial" w:cs="Arial"/>
+        </w:rPr>
+      </w:pPr>
+    </w:p>
+    <w:p>
+      <w:pPr>
+        <w:spacing w:line="360" w:lineRule="auto"/>
+        <w:jc w:val="both"/>
+        <w:rPr>
+          <w:rFonts w:ascii="Arial" w:hAnsi="Arial" w:cs="Arial"/>
+          <w:b/>
+          <w:bCs/>
+        </w:rPr>
+      </w:pPr>
+      <w:r>
+        <w:rPr>
+          <w:rFonts w:ascii="Arial" w:hAnsi="Arial" w:cs="Arial"/>
+          <w:b/>
+          <w:bCs/>
+        </w:rPr>
+        <w:t>Game Class</w:t>
+      </w:r>
+    </w:p>
+    <w:p>
+      <w:pPr>
+        <w:pStyle w:val="ListParagraph"/>
+        <w:numPr>
+          <w:ilvl w:val="0"/>
+          <w:numId w:val="8"/>
+        </w:numPr>
+        <w:spacing w:line="360" w:lineRule="auto"/>
+        <w:jc w:val="both"/>
+        <w:rPr>
+          <w:rFonts w:ascii="Arial" w:hAnsi="Arial" w:cs="Arial"/>
+        </w:rPr>
+      </w:pPr>
+      <w:r>
+        <w:rPr>
+          <w:rFonts w:ascii="Arial" w:hAnsi="Arial" w:cs="Arial"/>
+        </w:rPr>
+        <w:t>Represents the overall controller of the card game.</w:t>
+      </w:r>
+    </w:p>
+    <w:p>
+      <w:pPr>
+        <w:pStyle w:val="ListParagraph"/>
+        <w:numPr>
+          <w:ilvl w:val="0"/>
+          <w:numId w:val="8"/>
+        </w:numPr>
+        <w:spacing w:line="360" w:lineRule="auto"/>
+        <w:jc w:val="both"/>
+        <w:rPr>
+          <w:rFonts w:ascii="Arial" w:hAnsi="Arial" w:cs="Arial"/>
+        </w:rPr>
+      </w:pPr>
+      <w:r>
+        <w:rPr>
+          <w:rFonts w:ascii="Arial" w:hAnsi="Arial" w:cs="Arial"/>
+        </w:rPr>
+        <w:t>Designed as a singleton to ensure only one game instance controls the session.</w:t>
+      </w:r>
+    </w:p>
+    <w:p>
+      <w:pPr>
+        <w:pStyle w:val="ListParagraph"/>
+        <w:numPr>
+          <w:ilvl w:val="0"/>
+          <w:numId w:val="8"/>
+        </w:numPr>
+        <w:spacing w:line="360" w:lineRule="auto"/>
+        <w:jc w:val="both"/>
+        <w:rPr>
+          <w:rFonts w:ascii="Arial" w:hAnsi="Arial" w:cs="Arial"/>
+        </w:rPr>
+      </w:pPr>
+      <w:r>
+        <w:rPr>
+          <w:rFonts w:ascii="Arial" w:hAnsi="Arial" w:cs="Arial"/>
+        </w:rPr>
+        <w:t>Stores key components: list of players, deck, discard pile, round and turn information.</w:t>
+      </w:r>
+    </w:p>
+    <w:p>
+      <w:pPr>
+        <w:pStyle w:val="ListParagraph"/>
+        <w:numPr>
+          <w:ilvl w:val="0"/>
+          <w:numId w:val="8"/>
+        </w:numPr>
+        <w:spacing w:line="360" w:lineRule="auto"/>
+        <w:jc w:val="both"/>
+        <w:rPr>
+          <w:rFonts w:ascii="Arial" w:hAnsi="Arial" w:cs="Arial"/>
+        </w:rPr>
+      </w:pPr>
+      <w:r>
+        <w:rPr>
+          <w:rFonts w:ascii="Arial" w:hAnsi="Arial" w:cs="Arial"/>
+        </w:rPr>
+        <w:t>Responsible for starting the game, managing turns, checking busts, ending rounds, and declaring winners.</w:t>
+      </w:r>
+    </w:p>
+    <w:p>
+      <w:pPr>
+        <w:pStyle w:val="ListParagraph"/>
+        <w:numPr>
+          <w:ilvl w:val="0"/>
+          <w:numId w:val="8"/>
+        </w:numPr>
+        <w:spacing w:line="360" w:lineRule="auto"/>
+        <w:jc w:val="both"/>
+        <w:rPr>
+          <w:rFonts w:ascii="Arial" w:hAnsi="Arial" w:cs="Arial"/>
+        </w:rPr>
+      </w:pPr>
+      <w:r>
+        <w:rPr>
+          <w:rFonts w:ascii="Arial" w:hAnsi="Arial" w:cs="Arial"/>
+        </w:rPr>
+        <w:t>Coordinates interaction between players, deck, and card effects.</w:t>
+      </w:r>
+    </w:p>
+    <w:p>
+      <w:pPr>
+        <w:spacing w:line="360" w:lineRule="auto"/>
+        <w:jc w:val="both"/>
+        <w:rPr>
+          <w:rFonts w:ascii="Arial" w:hAnsi="Arial" w:cs="Arial"/>
+        </w:rPr>
+      </w:pPr>
+    </w:p>
+    <w:p>
+      <w:pPr>
+        <w:spacing w:line="360" w:lineRule="auto"/>
+        <w:jc w:val="both"/>
+        <w:rPr>
+          <w:rFonts w:ascii="Arial" w:hAnsi="Arial" w:cs="Arial"/>
+          <w:b/>
+          <w:bCs/>
+        </w:rPr>
+      </w:pPr>
+      <w:r>
+        <w:rPr>
+          <w:rFonts w:ascii="Arial" w:hAnsi="Arial" w:cs="Arial"/>
+          <w:b/>
+          <w:bCs/>
+        </w:rPr>
+        <w:t>Player Class</w:t>
+      </w:r>
+    </w:p>
+    <w:p>
+      <w:pPr>
+        <w:pStyle w:val="ListParagraph"/>
+        <w:numPr>
+          <w:ilvl w:val="0"/>
+          <w:numId w:val="9"/>
+        </w:numPr>
+        <w:spacing w:line="360" w:lineRule="auto"/>
+        <w:jc w:val="both"/>
+        <w:rPr>
+          <w:rFonts w:ascii="Arial" w:hAnsi="Arial" w:cs="Arial"/>
+        </w:rPr>
+      </w:pPr>
+      <w:r>
+        <w:rPr>
+          <w:rFonts w:ascii="Arial" w:hAnsi="Arial" w:cs="Arial"/>
+        </w:rPr>
+        <w:t>Represents each individual player in the game.</w:t>
+      </w:r>
+    </w:p>
+    <w:p>
+      <w:pPr>
+        <w:pStyle w:val="ListParagraph"/>
+        <w:numPr>
+          <w:ilvl w:val="0"/>
+          <w:numId w:val="9"/>
+        </w:numPr>
+        <w:spacing w:line="360" w:lineRule="auto"/>
+        <w:jc w:val="both"/>
+        <w:rPr>
+          <w:rFonts w:ascii="Arial" w:hAnsi="Arial" w:cs="Arial"/>
+        </w:rPr>
+      </w:pPr>
+      <w:r>
+        <w:rPr>
+          <w:rFonts w:ascii="Arial" w:hAnsi="Arial" w:cs="Arial"/>
+        </w:rPr>
+        <w:t>Stores the player's name, current play area (cards drawn in a turn), and bank (cards safely collected).</w:t>
+      </w:r>
+    </w:p>
+    <w:p>
+      <w:pPr>
+        <w:pStyle w:val="ListParagraph"/>
+        <w:numPr>
+          <w:ilvl w:val="0"/>
+          <w:numId w:val="9"/>
+        </w:numPr>
+        <w:spacing w:line="360" w:lineRule="auto"/>
+        <w:jc w:val="both"/>
+        <w:rPr>
+          <w:rFonts w:ascii="Arial" w:hAnsi="Arial" w:cs="Arial"/>
+        </w:rPr>
+      </w:pPr>
+      <w:r>
+        <w:rPr>
+          <w:rFonts w:ascii="Arial" w:hAnsi="Arial" w:cs="Arial"/>
+        </w:rPr>
+        <w:t>Handles actions like drawing cards, banking them, discarding from play, and calculating score.</w:t>
+      </w:r>
+    </w:p>
+    <w:p>
+      <w:pPr>
+        <w:pStyle w:val="ListParagraph"/>
+        <w:numPr>
+          <w:ilvl w:val="0"/>
+          <w:numId w:val="9"/>
+        </w:numPr>
+        <w:spacing w:line="360" w:lineRule="auto"/>
+        <w:jc w:val="both"/>
+        <w:rPr>
+          <w:rFonts w:ascii="Arial" w:hAnsi="Arial" w:cs="Arial"/>
+        </w:rPr>
+      </w:pPr>
+      <w:r>
+        <w:rPr>
+          <w:rFonts w:ascii="Arial" w:hAnsi="Arial" w:cs="Arial"/>
+        </w:rPr>
+        <w:t>Provides access to player state for the game manager and card effects.</w:t>
+      </w:r>
+    </w:p>
+    <w:p>
+      <w:pPr>
+        <w:spacing w:line="360" w:lineRule="auto"/>
+        <w:jc w:val="both"/>
+        <w:rPr>
+          <w:rFonts w:ascii="Arial" w:hAnsi="Arial" w:cs="Arial"/>
+        </w:rPr>
+      </w:pPr>
+    </w:p>
+    <w:p>
+      <w:pPr>
+        <w:spacing w:line="360" w:lineRule="auto"/>
+        <w:jc w:val="both"/>
+        <w:rPr>
+          <w:rFonts w:ascii="Arial" w:hAnsi="Arial" w:cs="Arial"/>
+          <w:b/>
+          <w:bCs/>
+        </w:rPr>
+      </w:pPr>
+      <w:r>
+        <w:rPr>
+          <w:rFonts w:ascii="Arial" w:hAnsi="Arial" w:cs="Arial"/>
+          <w:b/>
+          <w:bCs/>
+        </w:rPr>
+        <w:t>Card Class</w:t>
+      </w:r>
+    </w:p>
+    <w:p>
+      <w:pPr>
+        <w:pStyle w:val="ListParagraph"/>
+        <w:numPr>
+          <w:ilvl w:val="0"/>
+          <w:numId w:val="10"/>
+        </w:numPr>
+        <w:spacing w:line="360" w:lineRule="auto"/>
+        <w:jc w:val="both"/>
+        <w:rPr>
+          <w:rFonts w:ascii="Arial" w:hAnsi="Arial" w:cs="Arial"/>
+        </w:rPr>
+      </w:pPr>
+      <w:r>
+        <w:rPr>
+          <w:rFonts w:ascii="Arial" w:hAnsi="Arial" w:cs="Arial"/>
+        </w:rPr>
+        <w:t>Abstract representing a general card in the game.</w:t>
+      </w:r>
+    </w:p>
+    <w:p>
+      <w:pPr>
+        <w:pStyle w:val="ListParagraph"/>
+        <w:numPr>
+          <w:ilvl w:val="0"/>
+          <w:numId w:val="10"/>
+        </w:numPr>
+        <w:spacing w:line="360" w:lineRule="auto"/>
+        <w:jc w:val="both"/>
+        <w:rPr>
+          <w:rFonts w:ascii="Arial" w:hAnsi="Arial" w:cs="Arial"/>
+        </w:rPr>
+      </w:pPr>
+      <w:r>
+        <w:rPr>
+          <w:rFonts w:ascii="Arial" w:hAnsi="Arial" w:cs="Arial"/>
+        </w:rPr>
+        <w:t>Stores shared attributes such as CardType (e.g., Cannon, Sword) and value (score value).</w:t>
+      </w:r>
+    </w:p>
+    <w:p>
+      <w:pPr>
+        <w:pStyle w:val="ListParagraph"/>
+        <w:numPr>
+          <w:ilvl w:val="0"/>
+          <w:numId w:val="10"/>
+        </w:numPr>
+        <w:spacing w:line="360" w:lineRule="auto"/>
+        <w:jc w:val="both"/>
+        <w:rPr>
+          <w:rFonts w:ascii="Arial" w:hAnsi="Arial" w:cs="Arial"/>
+        </w:rPr>
+      </w:pPr>
+      <w:r>
+        <w:rPr>
+          <w:rFonts w:ascii="Arial" w:hAnsi="Arial" w:cs="Arial"/>
+        </w:rPr>
+        <w:t>Provides virtual methods: play(), winAddToBank(), and getScoreValue() to be overridden by child classes.</w:t>
+      </w:r>
+    </w:p>
+    <w:p>
+      <w:pPr>
+        <w:pStyle w:val="ListParagraph"/>
+        <w:numPr>
+          <w:ilvl w:val="0"/>
+          <w:numId w:val="10"/>
+        </w:numPr>
+        <w:spacing w:line="360" w:lineRule="auto"/>
+        <w:jc w:val="both"/>
+        <w:rPr>
+          <w:rFonts w:ascii="Arial" w:hAnsi="Arial" w:cs="Arial"/>
+        </w:rPr>
+      </w:pPr>
+      <w:r>
+        <w:rPr>
+          <w:rFonts w:ascii="Arial" w:hAnsi="Arial" w:cs="Arial"/>
+        </w:rPr>
+        <w:t>Includes utility methods like str() for string output.</w:t>
+      </w:r>
+    </w:p>
+    <w:p>
+      <w:pPr>
+        <w:pStyle w:val="ListParagraph"/>
+        <w:numPr>
+          <w:ilvl w:val="0"/>
+          <w:numId w:val="10"/>
+        </w:numPr>
+        <w:spacing w:line="360" w:lineRule="auto"/>
+        <w:jc w:val="both"/>
+        <w:rPr>
+          <w:rFonts w:ascii="Arial" w:hAnsi="Arial" w:cs="Arial"/>
+        </w:rPr>
+      </w:pPr>
+      <w:r>
+        <w:rPr>
+          <w:rFonts w:ascii="Arial" w:hAnsi="Arial" w:cs="Arial"/>
+        </w:rPr>
+        <w:t>Base class avoids duplication and enables polymorphism, allowing dynamic behavior for different card types.</w:t>
+      </w:r>
+    </w:p>
+    <w:p>
+      <w:pPr>
+        <w:spacing w:line="360" w:lineRule="auto"/>
+        <w:jc w:val="both"/>
+        <w:rPr>
+          <w:rFonts w:ascii="Arial" w:hAnsi="Arial" w:cs="Arial"/>
+        </w:rPr>
+      </w:pPr>
+    </w:p>
+    <w:p>
+      <w:pPr>
+        <w:spacing w:line="360" w:lineRule="auto"/>
+        <w:jc w:val="both"/>
+        <w:rPr>
+          <w:rFonts w:ascii="Arial" w:hAnsi="Arial" w:cs="Arial"/>
+          <w:b/>
+          <w:bCs/>
+        </w:rPr>
+      </w:pPr>
+      <w:r>
+        <w:rPr>
+          <w:rFonts w:ascii="Arial" w:hAnsi="Arial" w:cs="Arial"/>
+          <w:b/>
+          <w:bCs/>
+        </w:rPr>
+        <w:lastRenderedPageBreak/>
+        <w:t>Card Subclasses (suits</w:t>
+      </w:r>
+      <w:r>
+        <w:rPr>
+          <w:rFonts w:ascii="Arial" w:hAnsi="Arial" w:cs="Arial"/>
+          <w:b/>
+          <w:bCs/>
+        </w:rPr>
+        <w:t>)</w:t>
+      </w:r>
+    </w:p>
+    <w:p>
+      <w:pPr>
+        <w:pStyle w:val="ListParagraph"/>
+        <w:numPr>
+          <w:ilvl w:val="0"/>
+          <w:numId w:val="11"/>
+        </w:numPr>
+        <w:spacing w:line="360" w:lineRule="auto"/>
+        <w:jc w:val="both"/>
+        <w:rPr>
+          <w:rFonts w:ascii="Arial" w:hAnsi="Arial" w:cs="Arial"/>
+        </w:rPr>
+      </w:pPr>
+      <w:r>
+        <w:rPr>
+          <w:rFonts w:ascii="Arial" w:hAnsi="Arial" w:cs="Arial"/>
+        </w:rPr>
+        <w:t>Each subclass represents a unique card with a special ability.</w:t>
+      </w:r>
+    </w:p>
+    <w:p>
+      <w:pPr>
+        <w:pStyle w:val="ListParagraph"/>
+        <w:numPr>
+          <w:ilvl w:val="0"/>
+          <w:numId w:val="11"/>
+        </w:numPr>
+        <w:spacing w:line="360" w:lineRule="auto"/>
+        <w:jc w:val="both"/>
+        <w:rPr>
+          <w:rFonts w:ascii="Arial" w:hAnsi="Arial" w:cs="Arial"/>
+        </w:rPr>
+      </w:pPr>
+      <w:r>
+        <w:rPr>
+          <w:rFonts w:ascii="Arial" w:hAnsi="Arial" w:cs="Arial"/>
+        </w:rPr>
+        <w:t>Inherits from Card and overrides the play() method to implement its own effect during a player’s turn.</w:t>
+      </w:r>
+    </w:p>
+    <w:p>
+      <w:pPr>
+        <w:pStyle w:val="ListParagraph"/>
+        <w:numPr>
+          <w:ilvl w:val="0"/>
+          <w:numId w:val="11"/>
+        </w:numPr>
+        <w:spacing w:line="360" w:lineRule="auto"/>
+        <w:jc w:val="both"/>
+        <w:rPr>
+          <w:rFonts w:ascii="Arial" w:hAnsi="Arial" w:cs="Arial"/>
+        </w:rPr>
+      </w:pPr>
+      <w:r>
+        <w:rPr>
+          <w:rFonts w:ascii="Arial" w:hAnsi="Arial" w:cs="Arial"/>
+        </w:rPr>
+        <w:t>Some override winAddToBank() to define custom rules when banked (e.g., Key and Chest interaction).</w:t>
+      </w:r>
+    </w:p>
+    <w:p>
+      <w:pPr>
+        <w:pStyle w:val="ListParagraph"/>
+        <w:numPr>
+          <w:ilvl w:val="0"/>
+          <w:numId w:val="11"/>
+        </w:numPr>
+        <w:spacing w:line="360" w:lineRule="auto"/>
+        <w:jc w:val="both"/>
+        <w:rPr>
+          <w:rFonts w:ascii="Arial" w:hAnsi="Arial" w:cs="Arial"/>
+        </w:rPr>
+      </w:pPr>
+      <w:r>
+        <w:rPr>
+          <w:rFonts w:ascii="Arial" w:hAnsi="Arial" w:cs="Arial"/>
+        </w:rPr>
+        <w:t>Allows clear, reusable, and extendable implementation of diverse card mechanics using inheritance and method overriding.</w:t>
+      </w:r>
+    </w:p>
+    <w:p>
+      <w:pPr>
+        <w:spacing w:line="360" w:lineRule="auto"/>
+        <w:jc w:val="both"/>
+        <w:rPr>
+          <w:rFonts w:ascii="Arial" w:hAnsi="Arial" w:cs="Arial"/>
+        </w:rPr>
+      </w:pPr>
+    </w:p>
+    <w:p>
+      <w:pPr>
+        <w:spacing w:line="360" w:lineRule="auto"/>
+        <w:jc w:val="both"/>
+        <w:rPr>
+          <w:rFonts w:ascii="Arial" w:hAnsi="Arial" w:cs="Arial"/>
+          <w:b/>
+          <w:bCs/>
+        </w:rPr>
+      </w:pPr>
+      <w:r>
+        <w:rPr>
+          <w:rFonts w:ascii="Arial" w:hAnsi="Arial" w:cs="Arial"/>
+          <w:b/>
+          <w:bCs/>
+        </w:rPr>
+        <w:t>PlayArea Class</w:t>
+      </w:r>
+    </w:p>
+    <w:p>
+      <w:pPr>
+        <w:pStyle w:val="ListParagraph"/>
+        <w:numPr>
+          <w:ilvl w:val="0"/>
+          <w:numId w:val="14"/>
+        </w:numPr>
+        <w:spacing w:line="360" w:lineRule="auto"/>
+        <w:jc w:val="both"/>
+        <w:rPr>
+          <w:rFonts w:ascii="Arial" w:hAnsi="Arial" w:cs="Arial"/>
+        </w:rPr>
+      </w:pPr>
+      <w:r>
+        <w:rPr>
+          <w:rFonts w:ascii="Arial" w:hAnsi="Arial" w:cs="Arial"/>
+        </w:rPr>
+        <w:t>Represents the area where cards are placed temporarily during a player’s turn.</w:t>
+      </w:r>
+    </w:p>
+    <w:p>
+      <w:pPr>
+        <w:pStyle w:val="ListParagraph"/>
+        <w:numPr>
+          <w:ilvl w:val="0"/>
+          <w:numId w:val="14"/>
+        </w:numPr>
+        <w:spacing w:line="360" w:lineRule="auto"/>
+        <w:jc w:val="both"/>
+        <w:rPr>
+          <w:rFonts w:ascii="Arial" w:hAnsi="Arial" w:cs="Arial"/>
+        </w:rPr>
+      </w:pPr>
+      <w:r>
+        <w:rPr>
+          <w:rFonts w:ascii="Arial" w:hAnsi="Arial" w:cs="Arial"/>
+        </w:rPr>
+        <w:t>Used to store cards as they are drawn, and to check for busts</w:t>
+      </w:r>
+      <w:r>
+        <w:rPr>
+          <w:rFonts w:ascii="Arial" w:hAnsi="Arial" w:cs="Arial"/>
+        </w:rPr>
+        <w:t>.</w:t>
+      </w:r>
+    </w:p>
+    <w:p>
+      <w:pPr>
+        <w:pStyle w:val="ListParagraph"/>
+        <w:numPr>
+          <w:ilvl w:val="0"/>
+          <w:numId w:val="14"/>
+        </w:numPr>
+        <w:spacing w:line="360" w:lineRule="auto"/>
+        <w:jc w:val="both"/>
+        <w:rPr>
+          <w:rFonts w:ascii="Arial" w:hAnsi="Arial" w:cs="Arial"/>
+        </w:rPr>
+      </w:pPr>
+      <w:r>
+        <w:rPr>
+          <w:rFonts w:ascii="Arial" w:hAnsi="Arial" w:cs="Arial"/>
+        </w:rPr>
+        <w:t>Supports clearing cards and checking contents</w:t>
+      </w:r>
+      <w:r>
+        <w:rPr>
+          <w:rFonts w:ascii="Arial" w:hAnsi="Arial" w:cs="Arial"/>
+        </w:rPr>
+        <w:t>.</w:t>
+      </w:r>
+    </w:p>
+    <w:p>
+      <w:pPr>
+        <w:pStyle w:val="ListParagraph"/>
+        <w:numPr>
+          <w:ilvl w:val="0"/>
+          <w:numId w:val="14"/>
+        </w:numPr>
+        <w:spacing w:line="360" w:lineRule="auto"/>
+        <w:jc w:val="both"/>
+        <w:rPr>
+          <w:rFonts w:ascii="Arial" w:hAnsi="Arial" w:cs="Arial"/>
+        </w:rPr>
+      </w:pPr>
+      <w:r>
+        <w:rPr>
+          <w:rFonts w:ascii="Arial" w:hAnsi="Arial" w:cs="Arial"/>
+        </w:rPr>
+        <w:t>Keeps turn-specific logic separated from long-term game state</w:t>
+      </w:r>
+      <w:r>
+        <w:rPr>
+          <w:rFonts w:ascii="Arial" w:hAnsi="Arial" w:cs="Arial"/>
+        </w:rPr>
+        <w:t xml:space="preserve"> </w:t>
+      </w:r>
+      <w:r>
+        <w:rPr>
+          <w:rFonts w:ascii="Arial" w:hAnsi="Arial" w:cs="Arial"/>
+        </w:rPr>
+        <w:t>improving clarity and logic flow.</w:t>
+      </w:r>
+    </w:p>
+    <w:p>
+      <w:pPr>
+        <w:spacing w:line="360" w:lineRule="auto"/>
+        <w:jc w:val="both"/>
+        <w:rPr>
+          <w:rFonts w:ascii="Arial" w:hAnsi="Arial" w:cs="Arial"/>
+        </w:rPr>
+      </w:pPr>
+    </w:p>
+    <w:p>
+      <w:pPr>
+        <w:spacing w:line="360" w:lineRule="auto"/>
+        <w:jc w:val="both"/>
+        <w:rPr>
+          <w:rFonts w:ascii="Arial" w:hAnsi="Arial" w:cs="Arial"/>
+          <w:b/>
+          <w:bCs/>
+        </w:rPr>
+      </w:pPr>
+      <w:r>
+        <w:rPr>
+          <w:rFonts w:ascii="Arial" w:hAnsi="Arial" w:cs="Arial"/>
+          <w:b/>
+          <w:bCs/>
+        </w:rPr>
+        <w:t>Bank Class</w:t>
+      </w:r>
+    </w:p>
+    <w:p>
+      <w:pPr>
+        <w:pStyle w:val="ListParagraph"/>
+        <w:numPr>
+          <w:ilvl w:val="0"/>
+          <w:numId w:val="15"/>
+        </w:numPr>
+        <w:spacing w:line="360" w:lineRule="auto"/>
+        <w:jc w:val="both"/>
+        <w:rPr>
+          <w:rFonts w:ascii="Arial" w:hAnsi="Arial" w:cs="Arial"/>
+        </w:rPr>
+      </w:pPr>
+      <w:r>
+        <w:rPr>
+          <w:rFonts w:ascii="Arial" w:hAnsi="Arial" w:cs="Arial"/>
+        </w:rPr>
+        <w:t>Stores cards that a player has safely banked at the end of a successful turn.</w:t>
+      </w:r>
+    </w:p>
+    <w:p>
+      <w:pPr>
+        <w:pStyle w:val="ListParagraph"/>
+        <w:numPr>
+          <w:ilvl w:val="0"/>
+          <w:numId w:val="15"/>
+        </w:numPr>
+        <w:spacing w:line="360" w:lineRule="auto"/>
+        <w:jc w:val="both"/>
+        <w:rPr>
+          <w:rFonts w:ascii="Arial" w:hAnsi="Arial" w:cs="Arial"/>
+        </w:rPr>
+      </w:pPr>
+      <w:r>
+        <w:rPr>
+          <w:rFonts w:ascii="Arial" w:hAnsi="Arial" w:cs="Arial"/>
+        </w:rPr>
+        <w:t>Provides functionality to add cards and calculate total score from banked cards.</w:t>
+      </w:r>
+    </w:p>
+    <w:p>
+      <w:pPr>
+        <w:pStyle w:val="ListParagraph"/>
+        <w:numPr>
+          <w:ilvl w:val="0"/>
+          <w:numId w:val="15"/>
+        </w:numPr>
+        <w:spacing w:line="360" w:lineRule="auto"/>
+        <w:jc w:val="both"/>
+        <w:rPr>
+          <w:rFonts w:ascii="Arial" w:hAnsi="Arial" w:cs="Arial"/>
+        </w:rPr>
+      </w:pPr>
+      <w:r>
+        <w:rPr>
+          <w:rFonts w:ascii="Arial" w:hAnsi="Arial" w:cs="Arial"/>
+        </w:rPr>
+        <w:t>Interacts with scoring logic to determine who wins the game.</w:t>
+      </w:r>
+    </w:p>
+    <w:p>
+      <w:pPr>
+        <w:pStyle w:val="ListParagraph"/>
+        <w:numPr>
+          <w:ilvl w:val="0"/>
+          <w:numId w:val="15"/>
+        </w:numPr>
+        <w:spacing w:line="360" w:lineRule="auto"/>
+        <w:jc w:val="both"/>
+        <w:rPr>
+          <w:rFonts w:ascii="Arial" w:hAnsi="Arial" w:cs="Arial"/>
+        </w:rPr>
+      </w:pPr>
+      <w:r>
+        <w:rPr>
+          <w:rFonts w:ascii="Arial" w:hAnsi="Arial" w:cs="Arial"/>
+        </w:rPr>
+        <w:t>Allows players to accumulate points over multiple rounds and separates temporary cards from permanent ones.</w:t>
+      </w:r>
+    </w:p>
+    <w:p>
+      <w:pPr>
+        <w:spacing w:line="360" w:lineRule="auto"/>
+        <w:jc w:val="both"/>
+        <w:rPr>
+          <w:rFonts w:ascii="Arial" w:hAnsi="Arial" w:cs="Arial"/>
+        </w:rPr>
+      </w:pPr>
+    </w:p>
+    <w:p>
+      <w:pPr>
+        <w:spacing w:line="360" w:lineRule="auto"/>
+        <w:jc w:val="both"/>
+        <w:rPr>
+          <w:rFonts w:ascii="Arial" w:hAnsi="Arial" w:cs="Arial"/>
+          <w:b/>
+          <w:bCs/>
+        </w:rPr>
+      </w:pPr>
+      <w:r>
+        <w:rPr>
+          <w:rFonts w:ascii="Arial" w:hAnsi="Arial" w:cs="Arial"/>
+          <w:b/>
+          <w:bCs/>
+        </w:rPr>
+        <w:t>Deck Class</w:t>
+      </w:r>
+    </w:p>
+    <w:p>
+      <w:pPr>
+        <w:pStyle w:val="ListParagraph"/>
+        <w:numPr>
+          <w:ilvl w:val="0"/>
+          <w:numId w:val="12"/>
+        </w:numPr>
+        <w:spacing w:line="360" w:lineRule="auto"/>
+        <w:jc w:val="both"/>
+        <w:rPr>
+          <w:rFonts w:ascii="Arial" w:hAnsi="Arial" w:cs="Arial"/>
+        </w:rPr>
+      </w:pPr>
+      <w:r>
+        <w:rPr>
+          <w:rFonts w:ascii="Arial" w:hAnsi="Arial" w:cs="Arial"/>
+        </w:rPr>
+        <w:t>Represents the deck of cards from which players draw during the game.</w:t>
+      </w:r>
+    </w:p>
+    <w:p>
+      <w:pPr>
+        <w:pStyle w:val="ListParagraph"/>
+        <w:numPr>
+          <w:ilvl w:val="0"/>
+          <w:numId w:val="12"/>
+        </w:numPr>
+        <w:spacing w:line="360" w:lineRule="auto"/>
+        <w:jc w:val="both"/>
+        <w:rPr>
+          <w:rFonts w:ascii="Arial" w:hAnsi="Arial" w:cs="Arial"/>
+        </w:rPr>
+      </w:pPr>
+      <w:r>
+        <w:rPr>
+          <w:rFonts w:ascii="Arial" w:hAnsi="Arial" w:cs="Arial"/>
+        </w:rPr>
+        <w:t xml:space="preserve">Contains a collection (such as a list or vector) of </w:t>
+      </w:r>
+      <w:r>
+        <w:rPr>
+          <w:rFonts w:ascii="Arial" w:hAnsi="Arial" w:cs="Arial"/>
+        </w:rPr>
+        <w:t xml:space="preserve">54 </w:t>
+      </w:r>
+      <w:r>
+        <w:rPr>
+          <w:rFonts w:ascii="Arial" w:hAnsi="Arial" w:cs="Arial"/>
+        </w:rPr>
+        <w:t>Card objects.</w:t>
+      </w:r>
+    </w:p>
+    <w:p>
+      <w:pPr>
+        <w:pStyle w:val="ListParagraph"/>
+        <w:numPr>
+          <w:ilvl w:val="0"/>
+          <w:numId w:val="12"/>
+        </w:numPr>
+        <w:spacing w:line="360" w:lineRule="auto"/>
+        <w:jc w:val="both"/>
+        <w:rPr>
+          <w:rFonts w:ascii="Arial" w:hAnsi="Arial" w:cs="Arial"/>
+        </w:rPr>
+      </w:pPr>
+      <w:r>
+        <w:rPr>
+          <w:rFonts w:ascii="Arial" w:hAnsi="Arial" w:cs="Arial"/>
+        </w:rPr>
+        <w:t>Provides methods to shuffle, draw the top card, peek at cards, and check if the deck is empty.</w:t>
+      </w:r>
+    </w:p>
+    <w:p>
+      <w:pPr>
+        <w:pStyle w:val="ListParagraph"/>
+        <w:numPr>
+          <w:ilvl w:val="0"/>
+          <w:numId w:val="12"/>
+        </w:numPr>
+        <w:spacing w:line="360" w:lineRule="auto"/>
+        <w:jc w:val="both"/>
+        <w:rPr>
+          <w:rFonts w:ascii="Arial" w:hAnsi="Arial" w:cs="Arial"/>
+        </w:rPr>
+      </w:pPr>
+      <w:r>
+        <w:rPr>
+          <w:rFonts w:ascii="Arial" w:hAnsi="Arial" w:cs="Arial"/>
+        </w:rPr>
+        <w:lastRenderedPageBreak/>
+        <w:t>Isolating deck behavior improves modularity, and methods like shuffle() and draw() reflect real card game behavior.</w:t>
+      </w:r>
+    </w:p>
+    <w:p>
+      <w:pPr>
+        <w:spacing w:line="360" w:lineRule="auto"/>
+        <w:jc w:val="both"/>
+        <w:rPr>
+          <w:rFonts w:ascii="Arial" w:hAnsi="Arial" w:cs="Arial"/>
+        </w:rPr>
+      </w:pPr>
+    </w:p>
+    <w:p>
+      <w:pPr>
+        <w:spacing w:line="360" w:lineRule="auto"/>
+        <w:jc w:val="both"/>
+        <w:rPr>
+          <w:rFonts w:ascii="Arial" w:hAnsi="Arial" w:cs="Arial"/>
+          <w:b/>
+          <w:bCs/>
+        </w:rPr>
+      </w:pPr>
+      <w:r>
+        <w:rPr>
+          <w:rFonts w:ascii="Arial" w:hAnsi="Arial" w:cs="Arial"/>
+          <w:b/>
+          <w:bCs/>
+        </w:rPr>
+        <w:t>DiscardPile Class</w:t>
+      </w:r>
+    </w:p>
+    <w:p>
+      <w:pPr>
+        <w:pStyle w:val="ListParagraph"/>
+        <w:numPr>
+          <w:ilvl w:val="0"/>
+          <w:numId w:val="13"/>
+        </w:numPr>
+        <w:spacing w:line="360" w:lineRule="auto"/>
+        <w:jc w:val="both"/>
+        <w:rPr>
+          <w:rFonts w:ascii="Arial" w:hAnsi="Arial" w:cs="Arial"/>
+        </w:rPr>
+      </w:pPr>
+      <w:r>
+        <w:rPr>
+          <w:rFonts w:ascii="Arial" w:hAnsi="Arial" w:cs="Arial"/>
+        </w:rPr>
+        <w:t>Manages all cards discarded during the game.</w:t>
+      </w:r>
+    </w:p>
+    <w:p>
+      <w:pPr>
+        <w:pStyle w:val="ListParagraph"/>
+        <w:numPr>
+          <w:ilvl w:val="0"/>
+          <w:numId w:val="13"/>
+        </w:numPr>
+        <w:spacing w:line="360" w:lineRule="auto"/>
+        <w:jc w:val="both"/>
+        <w:rPr>
+          <w:rFonts w:ascii="Arial" w:hAnsi="Arial" w:cs="Arial"/>
+        </w:rPr>
+      </w:pPr>
+      <w:r>
+        <w:rPr>
+          <w:rFonts w:ascii="Arial" w:hAnsi="Arial" w:cs="Arial"/>
+        </w:rPr>
+        <w:t>Stores discarded cards and supports actions like adding cards, removing specific types, drawing a number of cards, or searching for cards.</w:t>
+      </w:r>
+    </w:p>
+    <w:p>
+      <w:pPr>
+        <w:pStyle w:val="ListParagraph"/>
+        <w:numPr>
+          <w:ilvl w:val="0"/>
+          <w:numId w:val="13"/>
+        </w:numPr>
+        <w:spacing w:line="360" w:lineRule="auto"/>
+        <w:jc w:val="both"/>
+        <w:rPr>
+          <w:rFonts w:ascii="Arial" w:hAnsi="Arial" w:cs="Arial"/>
+        </w:rPr>
+      </w:pPr>
+      <w:r>
+        <w:rPr>
+          <w:rFonts w:ascii="Arial" w:hAnsi="Arial" w:cs="Arial"/>
+        </w:rPr>
+        <w:t>Enables game logic such as Oracle and Map effects to interact with discarded cards.</w:t>
+      </w:r>
+    </w:p>
+    <w:p>
+      <w:pPr>
+        <w:pStyle w:val="ListParagraph"/>
+        <w:numPr>
+          <w:ilvl w:val="0"/>
+          <w:numId w:val="13"/>
+        </w:numPr>
+        <w:spacing w:line="360" w:lineRule="auto"/>
+        <w:jc w:val="both"/>
+        <w:rPr>
+          <w:rFonts w:ascii="Arial" w:hAnsi="Arial" w:cs="Arial"/>
+        </w:rPr>
+      </w:pPr>
+      <w:r>
+        <w:rPr>
+          <w:rFonts w:ascii="Arial" w:hAnsi="Arial" w:cs="Arial"/>
+        </w:rPr>
+        <w:t>Handling discarded cards separately prevents confusion and enables effects that rely on card history.</w:t>
+      </w:r>
+    </w:p>
+    <w:p>
+      <w:pPr>
+        <w:spacing w:line="360" w:lineRule="auto"/>
+        <w:jc w:val="both"/>
+        <w:rPr>
+          <w:rFonts w:ascii="Arial" w:hAnsi="Arial" w:cs="Arial"/>
+        </w:rPr>
+      </w:pPr>
+    </w:p>
+    <w:p>
+      <w:pPr>
+        <w:pStyle w:val="Heading4"/>
+        <w:spacing w:line="360" w:lineRule="auto"/>
+        <w:jc w:val="both"/>
+        <w:rPr>
+          <w:rFonts w:ascii="Arial" w:hAnsi="Arial" w:cs="Arial"/>
+        </w:rPr>
+      </w:pPr>
+      <w:r>
+        <w:rPr>
+          <w:rFonts w:ascii="Arial" w:hAnsi="Arial" w:cs="Arial"/>
+        </w:rPr>
+        <w:t>Relationship Justifications</w:t>
+      </w:r>
+    </w:p>
+    <w:p>
+      <w:pPr>
+        <w:spacing w:line="360" w:lineRule="auto"/>
+        <w:jc w:val="both"/>
+        <w:rPr>
+          <w:rFonts w:ascii="Arial" w:hAnsi="Arial" w:cs="Arial"/>
+        </w:rPr>
+      </w:pPr>
+    </w:p>
+    <w:p>
+      <w:pPr>
+        <w:spacing w:line="360" w:lineRule="auto"/>
+        <w:rPr>
+          <w:rFonts w:ascii="Arial" w:hAnsi="Arial" w:cs="Arial"/>
+        </w:rPr>
+      </w:pPr>
+      <w:r>
+        <w:rPr>
+          <w:rFonts w:ascii="Arial" w:hAnsi="Arial" w:cs="Arial"/>
+          <w:b/>
+          <w:bCs/>
+        </w:rPr>
+        <w:t>Composition</w:t>
+      </w:r>
+      <w:r>
+        <w:rPr>
+          <w:rFonts w:ascii="Arial" w:hAnsi="Arial" w:cs="Arial"/>
+          <w:b/>
+          <w:bCs/>
+        </w:rPr>
+        <w:t xml:space="preserve"> </w:t>
+      </w:r>
+      <w:r>
+        <w:rPr>
+          <w:rFonts w:ascii="Arial" w:hAnsi="Arial" w:cs="Arial"/>
+          <w:b/>
+          <w:bCs/>
+        </w:rPr>
+        <w:t>Relationships</w:t>
+      </w:r>
+      <w:r>
+        <w:rPr>
+          <w:rFonts w:ascii="Arial" w:hAnsi="Arial" w:cs="Arial"/>
+        </w:rPr>
+        <w:br/>
+        <w:t>Composition represents strong ownership. When the parent is destroyed, its parts are also destroyed. It is used where the contained object cannot logically exist without its owner.</w:t>
+      </w:r>
+    </w:p>
+    <w:p>
+      <w:pPr>
+        <w:spacing w:line="360" w:lineRule="auto"/>
+        <w:rPr>
+          <w:rFonts w:ascii="Arial" w:hAnsi="Arial" w:cs="Arial"/>
+        </w:rPr>
+      </w:pPr>
+    </w:p>
+    <w:p>
+      <w:pPr>
+        <w:numPr>
+          <w:ilvl w:val="0"/>
+          <w:numId w:val="21"/>
+        </w:numPr>
+        <w:spacing w:line="360" w:lineRule="auto"/>
+        <w:rPr>
+          <w:rFonts w:ascii="Arial" w:hAnsi="Arial" w:cs="Arial"/>
+        </w:rPr>
+      </w:pPr>
+      <w:r>
+        <w:rPr>
+          <w:rFonts w:ascii="Arial" w:hAnsi="Arial" w:cs="Arial"/>
+        </w:rPr>
+        <w:t>Game → Deck [1]</w:t>
+      </w:r>
+      <w:r>
+        <w:rPr>
+          <w:rFonts w:ascii="Arial" w:hAnsi="Arial" w:cs="Arial"/>
+        </w:rPr>
+        <w:br/>
+        <w:t>The Game class owns the Deck. A Deck is created during game initialization and destroyed when the Game ends. It cannot exist independently.</w:t>
+      </w:r>
+    </w:p>
+    <w:p>
+      <w:pPr>
+        <w:numPr>
+          <w:ilvl w:val="0"/>
+          <w:numId w:val="21"/>
+        </w:numPr>
+        <w:spacing w:line="360" w:lineRule="auto"/>
+        <w:rPr>
+          <w:rFonts w:ascii="Arial" w:hAnsi="Arial" w:cs="Arial"/>
+        </w:rPr>
+      </w:pPr>
+      <w:r>
+        <w:rPr>
+          <w:rFonts w:ascii="Arial" w:hAnsi="Arial" w:cs="Arial"/>
+        </w:rPr>
+        <w:t>Game → DiscardPile [1]</w:t>
+      </w:r>
+      <w:r>
+        <w:rPr>
+          <w:rFonts w:ascii="Arial" w:hAnsi="Arial" w:cs="Arial"/>
+        </w:rPr>
+        <w:br/>
+        <w:t>The DiscardPile is created and managed solely by the Game. It exists only within the context of a Game instance.</w:t>
+      </w:r>
+    </w:p>
+    <w:p>
+      <w:pPr>
+        <w:numPr>
+          <w:ilvl w:val="0"/>
+          <w:numId w:val="21"/>
+        </w:numPr>
+        <w:spacing w:line="360" w:lineRule="auto"/>
+        <w:rPr>
+          <w:rFonts w:ascii="Arial" w:hAnsi="Arial" w:cs="Arial"/>
+        </w:rPr>
+      </w:pPr>
+      <w:r>
+        <w:rPr>
+          <w:rFonts w:ascii="Arial" w:hAnsi="Arial" w:cs="Arial"/>
+        </w:rPr>
+        <w:t>Game → Players [2]</w:t>
+      </w:r>
+      <w:r>
+        <w:rPr>
+          <w:rFonts w:ascii="Arial" w:hAnsi="Arial" w:cs="Arial"/>
+        </w:rPr>
+        <w:br/>
+        <w:t>Exactly two Player objects are created and managed by the Game. These Players exist only within the lifecycle of the Game session.</w:t>
+      </w:r>
+    </w:p>
+    <w:p>
+      <w:pPr>
+        <w:numPr>
+          <w:ilvl w:val="0"/>
+          <w:numId w:val="21"/>
+        </w:numPr>
+        <w:spacing w:line="360" w:lineRule="auto"/>
+        <w:rPr>
+          <w:rFonts w:ascii="Arial" w:hAnsi="Arial" w:cs="Arial"/>
+        </w:rPr>
+      </w:pPr>
+      <w:r>
+        <w:rPr>
+          <w:rFonts w:ascii="Arial" w:hAnsi="Arial" w:cs="Arial"/>
+        </w:rPr>
+        <w:t>Deck → Cards [1..54]</w:t>
+      </w:r>
+      <w:r>
+        <w:rPr>
+          <w:rFonts w:ascii="Arial" w:hAnsi="Arial" w:cs="Arial"/>
+        </w:rPr>
+        <w:br/>
+        <w:t xml:space="preserve">The Deck is initialized with exactly 54 cards (9 suits × 6 cards each). As cards are </w:t>
+      </w:r>
+      <w:r>
+        <w:rPr>
+          <w:rFonts w:ascii="Arial" w:hAnsi="Arial" w:cs="Arial"/>
+        </w:rPr>
+        <w:lastRenderedPageBreak/>
+        <w:t>drawn, the number of cards in the Deck decreases, but during the Game, it always contains between 1 and 54 cards until it is empty.</w:t>
+      </w:r>
+    </w:p>
+    <w:p>
+      <w:pPr>
+        <w:numPr>
+          <w:ilvl w:val="0"/>
+          <w:numId w:val="21"/>
+        </w:numPr>
+        <w:spacing w:line="360" w:lineRule="auto"/>
+        <w:rPr>
+          <w:rFonts w:ascii="Arial" w:hAnsi="Arial" w:cs="Arial"/>
+        </w:rPr>
+      </w:pPr>
+      <w:r>
+        <w:rPr>
+          <w:rFonts w:ascii="Arial" w:hAnsi="Arial" w:cs="Arial"/>
+        </w:rPr>
+        <w:t>DiscardPile, Bank, PlayArea → Cards [0..*]</w:t>
+      </w:r>
+      <w:r>
+        <w:rPr>
+          <w:rFonts w:ascii="Arial" w:hAnsi="Arial" w:cs="Arial"/>
+        </w:rPr>
+        <w:br/>
+        <w:t>These classes own collections of Cards during the game. For example, a PlayArea contains drawn cards, which are either banked or discarded. Once moved, those Cards no longer belong to the PlayArea. This signifies strong ownership during containment.</w:t>
+      </w:r>
+    </w:p>
+    <w:p>
+      <w:pPr>
+        <w:numPr>
+          <w:ilvl w:val="0"/>
+          <w:numId w:val="21"/>
+        </w:numPr>
+        <w:spacing w:line="360" w:lineRule="auto"/>
+        <w:rPr>
+          <w:rFonts w:ascii="Arial" w:hAnsi="Arial" w:cs="Arial"/>
+        </w:rPr>
+      </w:pPr>
+      <w:r>
+        <w:rPr>
+          <w:rFonts w:ascii="Arial" w:hAnsi="Arial" w:cs="Arial"/>
+        </w:rPr>
+        <w:t>Player → Bank [1] and PlayArea [1]</w:t>
+      </w:r>
+      <w:r>
+        <w:rPr>
+          <w:rFonts w:ascii="Arial" w:hAnsi="Arial" w:cs="Arial"/>
+        </w:rPr>
+        <w:br/>
+        <w:t>Each Player is initialized with one Bank and one PlayArea. These components are exclusive to the Player and are destroyed alongside the Player. They are not shared or reused.</w:t>
+      </w:r>
+    </w:p>
+    <w:p>
+      <w:pPr>
+        <w:spacing w:line="360" w:lineRule="auto"/>
+        <w:rPr>
+          <w:rFonts w:ascii="Arial" w:hAnsi="Arial" w:cs="Arial"/>
+        </w:rPr>
+      </w:pPr>
+    </w:p>
+    <w:p>
+      <w:pPr>
+        <w:spacing w:line="360" w:lineRule="auto"/>
+        <w:rPr>
+          <w:rFonts w:ascii="Arial" w:hAnsi="Arial" w:cs="Arial"/>
+        </w:rPr>
+      </w:pPr>
+      <w:r>
+        <w:rPr>
+          <w:rFonts w:ascii="Arial" w:hAnsi="Arial" w:cs="Arial"/>
+          <w:b/>
+          <w:bCs/>
+        </w:rPr>
+        <w:t>Aggregation Relationships</w:t>
+      </w:r>
+      <w:r>
+        <w:rPr>
+          <w:rFonts w:ascii="Arial" w:hAnsi="Arial" w:cs="Arial"/>
+        </w:rPr>
+        <w:br/>
+        <w:t>Aggregation represents a weaker ownership or association, where the child can exist independently of the parent. It reflects logical connections but not lifecycle dependency.</w:t>
+      </w:r>
+    </w:p>
+    <w:p>
+      <w:pPr>
+        <w:spacing w:line="360" w:lineRule="auto"/>
+        <w:rPr>
+          <w:rFonts w:ascii="Arial" w:hAnsi="Arial" w:cs="Arial"/>
+          <w:b/>
+          <w:bCs/>
+        </w:rPr>
+      </w:pPr>
+    </w:p>
+    <w:p>
+      <w:pPr>
+        <w:numPr>
+          <w:ilvl w:val="0"/>
+          <w:numId w:val="19"/>
+        </w:numPr>
+        <w:spacing w:line="360" w:lineRule="auto"/>
+        <w:rPr>
+          <w:rFonts w:ascii="Arial" w:hAnsi="Arial" w:cs="Arial"/>
+        </w:rPr>
+      </w:pPr>
+      <w:r>
+        <w:rPr>
+          <w:rFonts w:ascii="Arial" w:hAnsi="Arial" w:cs="Arial"/>
+        </w:rPr>
+        <w:t>Player ↔ Game</w:t>
+      </w:r>
+      <w:r>
+        <w:rPr>
+          <w:rFonts w:ascii="Arial" w:hAnsi="Arial" w:cs="Arial"/>
+        </w:rPr>
+        <w:br/>
+        <w:t>While the Game manages the Players, it does not strictly own them in terms of lifecycle. This connection is logical — the Game uses Players to operate, but they can be passed externally or reused.</w:t>
+      </w:r>
+    </w:p>
+    <w:p>
+      <w:pPr>
+        <w:numPr>
+          <w:ilvl w:val="0"/>
+          <w:numId w:val="19"/>
+        </w:numPr>
+        <w:spacing w:line="360" w:lineRule="auto"/>
+        <w:rPr>
+          <w:rFonts w:ascii="Arial" w:hAnsi="Arial" w:cs="Arial"/>
+        </w:rPr>
+      </w:pPr>
+      <w:r>
+        <w:rPr>
+          <w:rFonts w:ascii="Arial" w:hAnsi="Arial" w:cs="Arial"/>
+        </w:rPr>
+        <w:t>Card ↔ Game and Card ↔ Player</w:t>
+      </w:r>
+      <w:r>
+        <w:rPr>
+          <w:rFonts w:ascii="Arial" w:hAnsi="Arial" w:cs="Arial"/>
+        </w:rPr>
+        <w:br/>
+        <w:t>Cards interact with the Game and Players (e.g. when played or when abilities are triggered), but they are not owned by them. A Card may reference the Game state or a Player during execution without being permanently tied to either. This allows Cards to move freely between containers (Deck, DiscardPile, PlayArea, Bank) without tight coupling.</w:t>
+      </w:r>
+    </w:p>
+    <w:p>
+      <w:pPr>
+        <w:spacing w:line="360" w:lineRule="auto"/>
+        <w:ind w:left="720"/>
+        <w:rPr>
+          <w:rFonts w:ascii="Arial" w:hAnsi="Arial" w:cs="Arial"/>
+        </w:rPr>
+      </w:pPr>
+    </w:p>
+    <w:p>
+      <w:pPr>
+        <w:spacing w:line="360" w:lineRule="auto"/>
+        <w:ind w:left="720"/>
+        <w:rPr>
+          <w:rFonts w:ascii="Arial" w:hAnsi="Arial" w:cs="Arial"/>
+        </w:rPr>
+      </w:pPr>
+    </w:p>
+    <w:p>
+      <w:pPr>
+        <w:spacing w:line="360" w:lineRule="auto"/>
+        <w:ind w:left="720"/>
+        <w:rPr>
+          <w:rFonts w:ascii="Arial" w:hAnsi="Arial" w:cs="Arial"/>
+        </w:rPr>
+      </w:pPr>
+    </w:p>
+    <w:p>
+      <w:pPr>
+        <w:pStyle w:val="Heading4"/>
+        <w:spacing w:line="360" w:lineRule="auto"/>
+        <w:rPr>
+          <w:rFonts w:ascii="Arial" w:hAnsi="Arial" w:cs="Arial"/>
+        </w:rPr>
+      </w:pPr>
+      <w:r>
+        <w:rPr>
+          <w:rFonts w:ascii="Arial" w:hAnsi="Arial" w:cs="Arial"/>
+        </w:rPr>
+        <w:lastRenderedPageBreak/>
+        <w:t>Multiplicity Justifications</w:t>
+      </w:r>
+    </w:p>
+    <w:p>
+      <w:pPr>
+        <w:spacing w:line="360" w:lineRule="auto"/>
+        <w:rPr>
+          <w:rFonts w:ascii="Arial" w:hAnsi="Arial" w:cs="Arial"/>
+        </w:rPr>
+      </w:pPr>
+    </w:p>
+    <w:p>
+      <w:pPr>
+        <w:numPr>
+          <w:ilvl w:val="0"/>
+          <w:numId w:val="20"/>
+        </w:numPr>
+        <w:spacing w:line="360" w:lineRule="auto"/>
+        <w:rPr>
+          <w:rFonts w:ascii="Arial" w:hAnsi="Arial" w:cs="Arial"/>
+        </w:rPr>
+      </w:pPr>
+      <w:r>
+        <w:rPr>
+          <w:rFonts w:ascii="Arial" w:hAnsi="Arial" w:cs="Arial"/>
+        </w:rPr>
+        <w:t>Game → Players [2]</w:t>
+      </w:r>
+      <w:r>
+        <w:rPr>
+          <w:rFonts w:ascii="Arial" w:hAnsi="Arial" w:cs="Arial"/>
+        </w:rPr>
+        <w:br/>
+        <w:t>The game is designed for two players only. This fixed multiplicity enforces the game rules.</w:t>
+      </w:r>
+    </w:p>
+    <w:p>
+      <w:pPr>
+        <w:numPr>
+          <w:ilvl w:val="0"/>
+          <w:numId w:val="20"/>
+        </w:numPr>
+        <w:spacing w:line="360" w:lineRule="auto"/>
+        <w:rPr>
+          <w:rFonts w:ascii="Arial" w:hAnsi="Arial" w:cs="Arial"/>
+        </w:rPr>
+      </w:pPr>
+      <w:r>
+        <w:rPr>
+          <w:rFonts w:ascii="Arial" w:hAnsi="Arial" w:cs="Arial"/>
+        </w:rPr>
+        <w:t>Deck → Cards [1..54]</w:t>
+      </w:r>
+      <w:r>
+        <w:rPr>
+          <w:rFonts w:ascii="Arial" w:hAnsi="Arial" w:cs="Arial"/>
+        </w:rPr>
+        <w:br/>
+        <w:t>A Deck is initialized with 54 cards and, throughout gameplay, contains between 1 and 54 cards until empty. This range reflects both the starting state and the dynamic reduction during play.</w:t>
+      </w:r>
+    </w:p>
+    <w:p>
+      <w:pPr>
+        <w:numPr>
+          <w:ilvl w:val="0"/>
+          <w:numId w:val="20"/>
+        </w:numPr>
+        <w:spacing w:line="360" w:lineRule="auto"/>
+        <w:rPr>
+          <w:rFonts w:ascii="Arial" w:hAnsi="Arial" w:cs="Arial"/>
+        </w:rPr>
+      </w:pPr>
+      <w:r>
+        <w:rPr>
+          <w:rFonts w:ascii="Arial" w:hAnsi="Arial" w:cs="Arial"/>
+        </w:rPr>
+        <w:t>DiscardPile → Cards [0..*]</w:t>
+      </w:r>
+      <w:r>
+        <w:rPr>
+          <w:rFonts w:ascii="Arial" w:hAnsi="Arial" w:cs="Arial"/>
+        </w:rPr>
+        <w:br/>
+        <w:t>The DiscardPile starts empty and accumulates discarded cards over time. It has no upper bound.</w:t>
+      </w:r>
+    </w:p>
+    <w:p>
+      <w:pPr>
+        <w:numPr>
+          <w:ilvl w:val="0"/>
+          <w:numId w:val="20"/>
+        </w:numPr>
+        <w:spacing w:line="360" w:lineRule="auto"/>
+        <w:rPr>
+          <w:rFonts w:ascii="Arial" w:hAnsi="Arial" w:cs="Arial"/>
+        </w:rPr>
+      </w:pPr>
+      <w:r>
+        <w:rPr>
+          <w:rFonts w:ascii="Arial" w:hAnsi="Arial" w:cs="Arial"/>
+        </w:rPr>
+        <w:t>Player → Bank and PlayArea [1]</w:t>
+      </w:r>
+      <w:r>
+        <w:rPr>
+          <w:rFonts w:ascii="Arial" w:hAnsi="Arial" w:cs="Arial"/>
+        </w:rPr>
+        <w:br/>
+        <w:t>Each Player has exactly one Bank and one PlayArea throughout the game session. These are permanent and exclusive components.</w:t>
+      </w:r>
+    </w:p>
+    <w:p>
+      <w:pPr>
+        <w:numPr>
+          <w:ilvl w:val="0"/>
+          <w:numId w:val="20"/>
+        </w:numPr>
+        <w:spacing w:line="360" w:lineRule="auto"/>
+        <w:rPr>
+          <w:rFonts w:ascii="Arial" w:hAnsi="Arial" w:cs="Arial"/>
+        </w:rPr>
+      </w:pPr>
+      <w:r>
+        <w:rPr>
+          <w:rFonts w:ascii="Arial" w:hAnsi="Arial" w:cs="Arial"/>
+        </w:rPr>
+        <w:t>PlayArea → Cards [0..*]</w:t>
+      </w:r>
+      <w:r>
+        <w:rPr>
+          <w:rFonts w:ascii="Arial" w:hAnsi="Arial" w:cs="Arial"/>
+        </w:rPr>
+        <w:br/>
+        <w:t>Cards are added to the PlayArea as the Player draws them. It can be empty or hold multiple cards depending on the player's decisions in a turn.</w:t>
+      </w:r>
+    </w:p>
+    <w:p>
+      <w:pPr>
+        <w:spacing w:line="360" w:lineRule="auto"/>
+        <w:rPr>
+          <w:rFonts w:ascii="Arial" w:hAnsi="Arial" w:cs="Arial"/>
+        </w:rPr>
+      </w:pPr>
+    </w:p>
     <w:sectPr>
       <w:pgSz w:w="12240" w:h="15840"/>
       <w:pgMar w:top="1440" w:right="1440" w:bottom="1440" w:left="1440" w:header="720" w:footer="720" w:gutter="0"/>
@@ -55,6 +1683,2492 @@
     </w:sectPr>
   </w:body>
 </w:document>
+</file>
+
+<file path=word/numbering.xml><?xml version="1.0" encoding="utf-8"?>
+<w:numbering xmlns:wpc="http://schemas.microsoft.com/office/word/2010/wordprocessingCanvas" xmlns:cx="http://schemas.microsoft.com/office/drawing/2014/chartex" xmlns:cx1="http://schemas.microsoft.com/office/drawing/2015/9/8/chartex" xmlns:cx2="http://schemas.microsoft.com/office/drawing/2015/10/21/chartex" xmlns:cx3="http://schemas.microsoft.com/office/drawing/2016/5/9/chartex" xmlns:cx4="http://schemas.microsoft.com/office/drawing/2016/5/10/chartex" xmlns:cx5="http://schemas.microsoft.com/office/drawing/2016/5/11/chartex" xmlns:cx6="http://schemas.microsoft.com/office/drawing/2016/5/12/chartex" xmlns:cx7="http://schemas.microsoft.com/office/drawing/2016/5/13/chartex" xmlns:cx8="http://schemas.microsoft.com/office/drawing/2016/5/14/chartex" xmlns:mc="http://schemas.openxmlformats.org/markup-compatibility/2006" xmlns:aink="http://schemas.microsoft.com/office/drawing/2016/ink" xmlns:am3d="http://schemas.microsoft.com/office/drawing/2017/model3d" xmlns:o="urn:schemas-microsoft-com:office:office" xmlns:oel="http://schemas.microsoft.com/office/2019/extlst" xmlns:r="http://schemas.openxmlformats.org/officeDocument/2006/relationships" xmlns:m="http://schemas.openxmlformats.org/officeDocument/2006/math" xmlns:v="urn:schemas-microsoft-com:vml" xmlns:wp14="http://schemas.microsoft.com/office/word/2010/wordprocessingDrawing" xmlns:wp="http://schemas.openxmlformats.org/drawingml/2006/wordprocessingDrawing" xmlns:w10="urn:schemas-microsoft-com:office:word" xmlns:w="http://schemas.openxmlformats.org/wordprocessingml/2006/main" xmlns:w14="http://schemas.microsoft.com/office/word/2010/wordml" xmlns:w15="http://schemas.microsoft.com/office/word/2012/wordml" xmlns:w16cex="http://schemas.microsoft.com/office/word/2018/wordml/cex" xmlns:w16cid="http://schemas.microsoft.com/office/word/2016/wordml/cid" xmlns:w16="http://schemas.microsoft.com/office/word/2018/wordml" xmlns:w16du="http://schemas.microsoft.com/office/word/2023/wordml/word16du" xmlns:w16sdtdh="http://schemas.microsoft.com/office/word/2020/wordml/sdtdatahash" xmlns:w16sdtfl="http://schemas.microsoft.com/office/word/2024/wordml/sdtformatlock" xmlns:w16se="http://schemas.microsoft.com/office/word/2015/wordml/symex" xmlns:wpg="http://schemas.microsoft.com/office/word/2010/wordprocessingGroup" xmlns:wpi="http://schemas.microsoft.com/office/word/2010/wordprocessingInk" xmlns:wne="http://schemas.microsoft.com/office/word/2006/wordml" xmlns:wps="http://schemas.microsoft.com/office/word/2010/wordprocessingShape" mc:Ignorable="w14 w15 w16se w16cid w16 w16cex w16sdtdh w16sdtfl w16du wp14">
+  <w:abstractNum w:abstractNumId="0" w15:restartNumberingAfterBreak="0">
+    <w:nsid w:val="06DF5A09"/>
+    <w:multiLevelType w:val="hybridMultilevel"/>
+    <w:tmpl w:val="AC407E04"/>
+    <w:lvl w:ilvl="0" w:tplc="04090001">
+      <w:start w:val="1"/>
+      <w:numFmt w:val="bullet"/>
+      <w:lvlText w:val=""/>
+      <w:lvlJc w:val="left"/>
+      <w:pPr>
+        <w:ind w:left="720" w:hanging="360"/>
+      </w:pPr>
+      <w:rPr>
+        <w:rFonts w:ascii="Symbol" w:hAnsi="Symbol" w:hint="default"/>
+      </w:rPr>
+    </w:lvl>
+    <w:lvl w:ilvl="1" w:tplc="04090003" w:tentative="1">
+      <w:start w:val="1"/>
+      <w:numFmt w:val="bullet"/>
+      <w:lvlText w:val="o"/>
+      <w:lvlJc w:val="left"/>
+      <w:pPr>
+        <w:ind w:left="1440" w:hanging="360"/>
+      </w:pPr>
+      <w:rPr>
+        <w:rFonts w:ascii="Courier New" w:hAnsi="Courier New" w:cs="Courier New" w:hint="default"/>
+      </w:rPr>
+    </w:lvl>
+    <w:lvl w:ilvl="2" w:tplc="04090005" w:tentative="1">
+      <w:start w:val="1"/>
+      <w:numFmt w:val="bullet"/>
+      <w:lvlText w:val=""/>
+      <w:lvlJc w:val="left"/>
+      <w:pPr>
+        <w:ind w:left="2160" w:hanging="360"/>
+      </w:pPr>
+      <w:rPr>
+        <w:rFonts w:ascii="Wingdings" w:hAnsi="Wingdings" w:hint="default"/>
+      </w:rPr>
+    </w:lvl>
+    <w:lvl w:ilvl="3" w:tplc="04090001" w:tentative="1">
+      <w:start w:val="1"/>
+      <w:numFmt w:val="bullet"/>
+      <w:lvlText w:val=""/>
+      <w:lvlJc w:val="left"/>
+      <w:pPr>
+        <w:ind w:left="2880" w:hanging="360"/>
+      </w:pPr>
+      <w:rPr>
+        <w:rFonts w:ascii="Symbol" w:hAnsi="Symbol" w:hint="default"/>
+      </w:rPr>
+    </w:lvl>
+    <w:lvl w:ilvl="4" w:tplc="04090003" w:tentative="1">
+      <w:start w:val="1"/>
+      <w:numFmt w:val="bullet"/>
+      <w:lvlText w:val="o"/>
+      <w:lvlJc w:val="left"/>
+      <w:pPr>
+        <w:ind w:left="3600" w:hanging="360"/>
+      </w:pPr>
+      <w:rPr>
+        <w:rFonts w:ascii="Courier New" w:hAnsi="Courier New" w:cs="Courier New" w:hint="default"/>
+      </w:rPr>
+    </w:lvl>
+    <w:lvl w:ilvl="5" w:tplc="04090005" w:tentative="1">
+      <w:start w:val="1"/>
+      <w:numFmt w:val="bullet"/>
+      <w:lvlText w:val=""/>
+      <w:lvlJc w:val="left"/>
+      <w:pPr>
+        <w:ind w:left="4320" w:hanging="360"/>
+      </w:pPr>
+      <w:rPr>
+        <w:rFonts w:ascii="Wingdings" w:hAnsi="Wingdings" w:hint="default"/>
+      </w:rPr>
+    </w:lvl>
+    <w:lvl w:ilvl="6" w:tplc="04090001" w:tentative="1">
+      <w:start w:val="1"/>
+      <w:numFmt w:val="bullet"/>
+      <w:lvlText w:val=""/>
+      <w:lvlJc w:val="left"/>
+      <w:pPr>
+        <w:ind w:left="5040" w:hanging="360"/>
+      </w:pPr>
+      <w:rPr>
+        <w:rFonts w:ascii="Symbol" w:hAnsi="Symbol" w:hint="default"/>
+      </w:rPr>
+    </w:lvl>
+    <w:lvl w:ilvl="7" w:tplc="04090003" w:tentative="1">
+      <w:start w:val="1"/>
+      <w:numFmt w:val="bullet"/>
+      <w:lvlText w:val="o"/>
+      <w:lvlJc w:val="left"/>
+      <w:pPr>
+        <w:ind w:left="5760" w:hanging="360"/>
+      </w:pPr>
+      <w:rPr>
+        <w:rFonts w:ascii="Courier New" w:hAnsi="Courier New" w:cs="Courier New" w:hint="default"/>
+      </w:rPr>
+    </w:lvl>
+    <w:lvl w:ilvl="8" w:tplc="04090005" w:tentative="1">
+      <w:start w:val="1"/>
+      <w:numFmt w:val="bullet"/>
+      <w:lvlText w:val=""/>
+      <w:lvlJc w:val="left"/>
+      <w:pPr>
+        <w:ind w:left="6480" w:hanging="360"/>
+      </w:pPr>
+      <w:rPr>
+        <w:rFonts w:ascii="Wingdings" w:hAnsi="Wingdings" w:hint="default"/>
+      </w:rPr>
+    </w:lvl>
+  </w:abstractNum>
+  <w:abstractNum w:abstractNumId="1" w15:restartNumberingAfterBreak="0">
+    <w:nsid w:val="0D9A716C"/>
+    <w:multiLevelType w:val="hybridMultilevel"/>
+    <w:tmpl w:val="39F4CA6C"/>
+    <w:lvl w:ilvl="0" w:tplc="04090001">
+      <w:start w:val="1"/>
+      <w:numFmt w:val="bullet"/>
+      <w:lvlText w:val=""/>
+      <w:lvlJc w:val="left"/>
+      <w:pPr>
+        <w:ind w:left="720" w:hanging="360"/>
+      </w:pPr>
+      <w:rPr>
+        <w:rFonts w:ascii="Symbol" w:hAnsi="Symbol" w:hint="default"/>
+      </w:rPr>
+    </w:lvl>
+    <w:lvl w:ilvl="1" w:tplc="04090003" w:tentative="1">
+      <w:start w:val="1"/>
+      <w:numFmt w:val="bullet"/>
+      <w:lvlText w:val="o"/>
+      <w:lvlJc w:val="left"/>
+      <w:pPr>
+        <w:ind w:left="1440" w:hanging="360"/>
+      </w:pPr>
+      <w:rPr>
+        <w:rFonts w:ascii="Courier New" w:hAnsi="Courier New" w:cs="Courier New" w:hint="default"/>
+      </w:rPr>
+    </w:lvl>
+    <w:lvl w:ilvl="2" w:tplc="04090005" w:tentative="1">
+      <w:start w:val="1"/>
+      <w:numFmt w:val="bullet"/>
+      <w:lvlText w:val=""/>
+      <w:lvlJc w:val="left"/>
+      <w:pPr>
+        <w:ind w:left="2160" w:hanging="360"/>
+      </w:pPr>
+      <w:rPr>
+        <w:rFonts w:ascii="Wingdings" w:hAnsi="Wingdings" w:hint="default"/>
+      </w:rPr>
+    </w:lvl>
+    <w:lvl w:ilvl="3" w:tplc="04090001" w:tentative="1">
+      <w:start w:val="1"/>
+      <w:numFmt w:val="bullet"/>
+      <w:lvlText w:val=""/>
+      <w:lvlJc w:val="left"/>
+      <w:pPr>
+        <w:ind w:left="2880" w:hanging="360"/>
+      </w:pPr>
+      <w:rPr>
+        <w:rFonts w:ascii="Symbol" w:hAnsi="Symbol" w:hint="default"/>
+      </w:rPr>
+    </w:lvl>
+    <w:lvl w:ilvl="4" w:tplc="04090003" w:tentative="1">
+      <w:start w:val="1"/>
+      <w:numFmt w:val="bullet"/>
+      <w:lvlText w:val="o"/>
+      <w:lvlJc w:val="left"/>
+      <w:pPr>
+        <w:ind w:left="3600" w:hanging="360"/>
+      </w:pPr>
+      <w:rPr>
+        <w:rFonts w:ascii="Courier New" w:hAnsi="Courier New" w:cs="Courier New" w:hint="default"/>
+      </w:rPr>
+    </w:lvl>
+    <w:lvl w:ilvl="5" w:tplc="04090005" w:tentative="1">
+      <w:start w:val="1"/>
+      <w:numFmt w:val="bullet"/>
+      <w:lvlText w:val=""/>
+      <w:lvlJc w:val="left"/>
+      <w:pPr>
+        <w:ind w:left="4320" w:hanging="360"/>
+      </w:pPr>
+      <w:rPr>
+        <w:rFonts w:ascii="Wingdings" w:hAnsi="Wingdings" w:hint="default"/>
+      </w:rPr>
+    </w:lvl>
+    <w:lvl w:ilvl="6" w:tplc="04090001" w:tentative="1">
+      <w:start w:val="1"/>
+      <w:numFmt w:val="bullet"/>
+      <w:lvlText w:val=""/>
+      <w:lvlJc w:val="left"/>
+      <w:pPr>
+        <w:ind w:left="5040" w:hanging="360"/>
+      </w:pPr>
+      <w:rPr>
+        <w:rFonts w:ascii="Symbol" w:hAnsi="Symbol" w:hint="default"/>
+      </w:rPr>
+    </w:lvl>
+    <w:lvl w:ilvl="7" w:tplc="04090003" w:tentative="1">
+      <w:start w:val="1"/>
+      <w:numFmt w:val="bullet"/>
+      <w:lvlText w:val="o"/>
+      <w:lvlJc w:val="left"/>
+      <w:pPr>
+        <w:ind w:left="5760" w:hanging="360"/>
+      </w:pPr>
+      <w:rPr>
+        <w:rFonts w:ascii="Courier New" w:hAnsi="Courier New" w:cs="Courier New" w:hint="default"/>
+      </w:rPr>
+    </w:lvl>
+    <w:lvl w:ilvl="8" w:tplc="04090005" w:tentative="1">
+      <w:start w:val="1"/>
+      <w:numFmt w:val="bullet"/>
+      <w:lvlText w:val=""/>
+      <w:lvlJc w:val="left"/>
+      <w:pPr>
+        <w:ind w:left="6480" w:hanging="360"/>
+      </w:pPr>
+      <w:rPr>
+        <w:rFonts w:ascii="Wingdings" w:hAnsi="Wingdings" w:hint="default"/>
+      </w:rPr>
+    </w:lvl>
+  </w:abstractNum>
+  <w:abstractNum w:abstractNumId="2" w15:restartNumberingAfterBreak="0">
+    <w:nsid w:val="0F350EB7"/>
+    <w:multiLevelType w:val="hybridMultilevel"/>
+    <w:tmpl w:val="4AE6A8FA"/>
+    <w:lvl w:ilvl="0" w:tplc="04090001">
+      <w:start w:val="1"/>
+      <w:numFmt w:val="bullet"/>
+      <w:lvlText w:val=""/>
+      <w:lvlJc w:val="left"/>
+      <w:pPr>
+        <w:ind w:left="720" w:hanging="360"/>
+      </w:pPr>
+      <w:rPr>
+        <w:rFonts w:ascii="Symbol" w:hAnsi="Symbol" w:hint="default"/>
+      </w:rPr>
+    </w:lvl>
+    <w:lvl w:ilvl="1" w:tplc="04090003" w:tentative="1">
+      <w:start w:val="1"/>
+      <w:numFmt w:val="bullet"/>
+      <w:lvlText w:val="o"/>
+      <w:lvlJc w:val="left"/>
+      <w:pPr>
+        <w:ind w:left="1440" w:hanging="360"/>
+      </w:pPr>
+      <w:rPr>
+        <w:rFonts w:ascii="Courier New" w:hAnsi="Courier New" w:cs="Courier New" w:hint="default"/>
+      </w:rPr>
+    </w:lvl>
+    <w:lvl w:ilvl="2" w:tplc="04090005" w:tentative="1">
+      <w:start w:val="1"/>
+      <w:numFmt w:val="bullet"/>
+      <w:lvlText w:val=""/>
+      <w:lvlJc w:val="left"/>
+      <w:pPr>
+        <w:ind w:left="2160" w:hanging="360"/>
+      </w:pPr>
+      <w:rPr>
+        <w:rFonts w:ascii="Wingdings" w:hAnsi="Wingdings" w:hint="default"/>
+      </w:rPr>
+    </w:lvl>
+    <w:lvl w:ilvl="3" w:tplc="04090001" w:tentative="1">
+      <w:start w:val="1"/>
+      <w:numFmt w:val="bullet"/>
+      <w:lvlText w:val=""/>
+      <w:lvlJc w:val="left"/>
+      <w:pPr>
+        <w:ind w:left="2880" w:hanging="360"/>
+      </w:pPr>
+      <w:rPr>
+        <w:rFonts w:ascii="Symbol" w:hAnsi="Symbol" w:hint="default"/>
+      </w:rPr>
+    </w:lvl>
+    <w:lvl w:ilvl="4" w:tplc="04090003" w:tentative="1">
+      <w:start w:val="1"/>
+      <w:numFmt w:val="bullet"/>
+      <w:lvlText w:val="o"/>
+      <w:lvlJc w:val="left"/>
+      <w:pPr>
+        <w:ind w:left="3600" w:hanging="360"/>
+      </w:pPr>
+      <w:rPr>
+        <w:rFonts w:ascii="Courier New" w:hAnsi="Courier New" w:cs="Courier New" w:hint="default"/>
+      </w:rPr>
+    </w:lvl>
+    <w:lvl w:ilvl="5" w:tplc="04090005" w:tentative="1">
+      <w:start w:val="1"/>
+      <w:numFmt w:val="bullet"/>
+      <w:lvlText w:val=""/>
+      <w:lvlJc w:val="left"/>
+      <w:pPr>
+        <w:ind w:left="4320" w:hanging="360"/>
+      </w:pPr>
+      <w:rPr>
+        <w:rFonts w:ascii="Wingdings" w:hAnsi="Wingdings" w:hint="default"/>
+      </w:rPr>
+    </w:lvl>
+    <w:lvl w:ilvl="6" w:tplc="04090001" w:tentative="1">
+      <w:start w:val="1"/>
+      <w:numFmt w:val="bullet"/>
+      <w:lvlText w:val=""/>
+      <w:lvlJc w:val="left"/>
+      <w:pPr>
+        <w:ind w:left="5040" w:hanging="360"/>
+      </w:pPr>
+      <w:rPr>
+        <w:rFonts w:ascii="Symbol" w:hAnsi="Symbol" w:hint="default"/>
+      </w:rPr>
+    </w:lvl>
+    <w:lvl w:ilvl="7" w:tplc="04090003" w:tentative="1">
+      <w:start w:val="1"/>
+      <w:numFmt w:val="bullet"/>
+      <w:lvlText w:val="o"/>
+      <w:lvlJc w:val="left"/>
+      <w:pPr>
+        <w:ind w:left="5760" w:hanging="360"/>
+      </w:pPr>
+      <w:rPr>
+        <w:rFonts w:ascii="Courier New" w:hAnsi="Courier New" w:cs="Courier New" w:hint="default"/>
+      </w:rPr>
+    </w:lvl>
+    <w:lvl w:ilvl="8" w:tplc="04090005" w:tentative="1">
+      <w:start w:val="1"/>
+      <w:numFmt w:val="bullet"/>
+      <w:lvlText w:val=""/>
+      <w:lvlJc w:val="left"/>
+      <w:pPr>
+        <w:ind w:left="6480" w:hanging="360"/>
+      </w:pPr>
+      <w:rPr>
+        <w:rFonts w:ascii="Wingdings" w:hAnsi="Wingdings" w:hint="default"/>
+      </w:rPr>
+    </w:lvl>
+  </w:abstractNum>
+  <w:abstractNum w:abstractNumId="3" w15:restartNumberingAfterBreak="0">
+    <w:nsid w:val="103A4424"/>
+    <w:multiLevelType w:val="hybridMultilevel"/>
+    <w:tmpl w:val="D75ECA50"/>
+    <w:lvl w:ilvl="0" w:tplc="04090001">
+      <w:start w:val="1"/>
+      <w:numFmt w:val="bullet"/>
+      <w:lvlText w:val=""/>
+      <w:lvlJc w:val="left"/>
+      <w:pPr>
+        <w:ind w:left="720" w:hanging="360"/>
+      </w:pPr>
+      <w:rPr>
+        <w:rFonts w:ascii="Symbol" w:hAnsi="Symbol" w:hint="default"/>
+      </w:rPr>
+    </w:lvl>
+    <w:lvl w:ilvl="1" w:tplc="04090003" w:tentative="1">
+      <w:start w:val="1"/>
+      <w:numFmt w:val="bullet"/>
+      <w:lvlText w:val="o"/>
+      <w:lvlJc w:val="left"/>
+      <w:pPr>
+        <w:ind w:left="1440" w:hanging="360"/>
+      </w:pPr>
+      <w:rPr>
+        <w:rFonts w:ascii="Courier New" w:hAnsi="Courier New" w:cs="Courier New" w:hint="default"/>
+      </w:rPr>
+    </w:lvl>
+    <w:lvl w:ilvl="2" w:tplc="04090005" w:tentative="1">
+      <w:start w:val="1"/>
+      <w:numFmt w:val="bullet"/>
+      <w:lvlText w:val=""/>
+      <w:lvlJc w:val="left"/>
+      <w:pPr>
+        <w:ind w:left="2160" w:hanging="360"/>
+      </w:pPr>
+      <w:rPr>
+        <w:rFonts w:ascii="Wingdings" w:hAnsi="Wingdings" w:hint="default"/>
+      </w:rPr>
+    </w:lvl>
+    <w:lvl w:ilvl="3" w:tplc="04090001" w:tentative="1">
+      <w:start w:val="1"/>
+      <w:numFmt w:val="bullet"/>
+      <w:lvlText w:val=""/>
+      <w:lvlJc w:val="left"/>
+      <w:pPr>
+        <w:ind w:left="2880" w:hanging="360"/>
+      </w:pPr>
+      <w:rPr>
+        <w:rFonts w:ascii="Symbol" w:hAnsi="Symbol" w:hint="default"/>
+      </w:rPr>
+    </w:lvl>
+    <w:lvl w:ilvl="4" w:tplc="04090003" w:tentative="1">
+      <w:start w:val="1"/>
+      <w:numFmt w:val="bullet"/>
+      <w:lvlText w:val="o"/>
+      <w:lvlJc w:val="left"/>
+      <w:pPr>
+        <w:ind w:left="3600" w:hanging="360"/>
+      </w:pPr>
+      <w:rPr>
+        <w:rFonts w:ascii="Courier New" w:hAnsi="Courier New" w:cs="Courier New" w:hint="default"/>
+      </w:rPr>
+    </w:lvl>
+    <w:lvl w:ilvl="5" w:tplc="04090005" w:tentative="1">
+      <w:start w:val="1"/>
+      <w:numFmt w:val="bullet"/>
+      <w:lvlText w:val=""/>
+      <w:lvlJc w:val="left"/>
+      <w:pPr>
+        <w:ind w:left="4320" w:hanging="360"/>
+      </w:pPr>
+      <w:rPr>
+        <w:rFonts w:ascii="Wingdings" w:hAnsi="Wingdings" w:hint="default"/>
+      </w:rPr>
+    </w:lvl>
+    <w:lvl w:ilvl="6" w:tplc="04090001" w:tentative="1">
+      <w:start w:val="1"/>
+      <w:numFmt w:val="bullet"/>
+      <w:lvlText w:val=""/>
+      <w:lvlJc w:val="left"/>
+      <w:pPr>
+        <w:ind w:left="5040" w:hanging="360"/>
+      </w:pPr>
+      <w:rPr>
+        <w:rFonts w:ascii="Symbol" w:hAnsi="Symbol" w:hint="default"/>
+      </w:rPr>
+    </w:lvl>
+    <w:lvl w:ilvl="7" w:tplc="04090003" w:tentative="1">
+      <w:start w:val="1"/>
+      <w:numFmt w:val="bullet"/>
+      <w:lvlText w:val="o"/>
+      <w:lvlJc w:val="left"/>
+      <w:pPr>
+        <w:ind w:left="5760" w:hanging="360"/>
+      </w:pPr>
+      <w:rPr>
+        <w:rFonts w:ascii="Courier New" w:hAnsi="Courier New" w:cs="Courier New" w:hint="default"/>
+      </w:rPr>
+    </w:lvl>
+    <w:lvl w:ilvl="8" w:tplc="04090005" w:tentative="1">
+      <w:start w:val="1"/>
+      <w:numFmt w:val="bullet"/>
+      <w:lvlText w:val=""/>
+      <w:lvlJc w:val="left"/>
+      <w:pPr>
+        <w:ind w:left="6480" w:hanging="360"/>
+      </w:pPr>
+      <w:rPr>
+        <w:rFonts w:ascii="Wingdings" w:hAnsi="Wingdings" w:hint="default"/>
+      </w:rPr>
+    </w:lvl>
+  </w:abstractNum>
+  <w:abstractNum w:abstractNumId="4" w15:restartNumberingAfterBreak="0">
+    <w:nsid w:val="1292264D"/>
+    <w:multiLevelType w:val="hybridMultilevel"/>
+    <w:tmpl w:val="4092888C"/>
+    <w:lvl w:ilvl="0" w:tplc="04090001">
+      <w:start w:val="1"/>
+      <w:numFmt w:val="bullet"/>
+      <w:lvlText w:val=""/>
+      <w:lvlJc w:val="left"/>
+      <w:pPr>
+        <w:ind w:left="720" w:hanging="360"/>
+      </w:pPr>
+      <w:rPr>
+        <w:rFonts w:ascii="Symbol" w:hAnsi="Symbol" w:hint="default"/>
+      </w:rPr>
+    </w:lvl>
+    <w:lvl w:ilvl="1" w:tplc="04090003" w:tentative="1">
+      <w:start w:val="1"/>
+      <w:numFmt w:val="bullet"/>
+      <w:lvlText w:val="o"/>
+      <w:lvlJc w:val="left"/>
+      <w:pPr>
+        <w:ind w:left="1440" w:hanging="360"/>
+      </w:pPr>
+      <w:rPr>
+        <w:rFonts w:ascii="Courier New" w:hAnsi="Courier New" w:cs="Courier New" w:hint="default"/>
+      </w:rPr>
+    </w:lvl>
+    <w:lvl w:ilvl="2" w:tplc="04090005" w:tentative="1">
+      <w:start w:val="1"/>
+      <w:numFmt w:val="bullet"/>
+      <w:lvlText w:val=""/>
+      <w:lvlJc w:val="left"/>
+      <w:pPr>
+        <w:ind w:left="2160" w:hanging="360"/>
+      </w:pPr>
+      <w:rPr>
+        <w:rFonts w:ascii="Wingdings" w:hAnsi="Wingdings" w:hint="default"/>
+      </w:rPr>
+    </w:lvl>
+    <w:lvl w:ilvl="3" w:tplc="04090001" w:tentative="1">
+      <w:start w:val="1"/>
+      <w:numFmt w:val="bullet"/>
+      <w:lvlText w:val=""/>
+      <w:lvlJc w:val="left"/>
+      <w:pPr>
+        <w:ind w:left="2880" w:hanging="360"/>
+      </w:pPr>
+      <w:rPr>
+        <w:rFonts w:ascii="Symbol" w:hAnsi="Symbol" w:hint="default"/>
+      </w:rPr>
+    </w:lvl>
+    <w:lvl w:ilvl="4" w:tplc="04090003" w:tentative="1">
+      <w:start w:val="1"/>
+      <w:numFmt w:val="bullet"/>
+      <w:lvlText w:val="o"/>
+      <w:lvlJc w:val="left"/>
+      <w:pPr>
+        <w:ind w:left="3600" w:hanging="360"/>
+      </w:pPr>
+      <w:rPr>
+        <w:rFonts w:ascii="Courier New" w:hAnsi="Courier New" w:cs="Courier New" w:hint="default"/>
+      </w:rPr>
+    </w:lvl>
+    <w:lvl w:ilvl="5" w:tplc="04090005" w:tentative="1">
+      <w:start w:val="1"/>
+      <w:numFmt w:val="bullet"/>
+      <w:lvlText w:val=""/>
+      <w:lvlJc w:val="left"/>
+      <w:pPr>
+        <w:ind w:left="4320" w:hanging="360"/>
+      </w:pPr>
+      <w:rPr>
+        <w:rFonts w:ascii="Wingdings" w:hAnsi="Wingdings" w:hint="default"/>
+      </w:rPr>
+    </w:lvl>
+    <w:lvl w:ilvl="6" w:tplc="04090001" w:tentative="1">
+      <w:start w:val="1"/>
+      <w:numFmt w:val="bullet"/>
+      <w:lvlText w:val=""/>
+      <w:lvlJc w:val="left"/>
+      <w:pPr>
+        <w:ind w:left="5040" w:hanging="360"/>
+      </w:pPr>
+      <w:rPr>
+        <w:rFonts w:ascii="Symbol" w:hAnsi="Symbol" w:hint="default"/>
+      </w:rPr>
+    </w:lvl>
+    <w:lvl w:ilvl="7" w:tplc="04090003" w:tentative="1">
+      <w:start w:val="1"/>
+      <w:numFmt w:val="bullet"/>
+      <w:lvlText w:val="o"/>
+      <w:lvlJc w:val="left"/>
+      <w:pPr>
+        <w:ind w:left="5760" w:hanging="360"/>
+      </w:pPr>
+      <w:rPr>
+        <w:rFonts w:ascii="Courier New" w:hAnsi="Courier New" w:cs="Courier New" w:hint="default"/>
+      </w:rPr>
+    </w:lvl>
+    <w:lvl w:ilvl="8" w:tplc="04090005" w:tentative="1">
+      <w:start w:val="1"/>
+      <w:numFmt w:val="bullet"/>
+      <w:lvlText w:val=""/>
+      <w:lvlJc w:val="left"/>
+      <w:pPr>
+        <w:ind w:left="6480" w:hanging="360"/>
+      </w:pPr>
+      <w:rPr>
+        <w:rFonts w:ascii="Wingdings" w:hAnsi="Wingdings" w:hint="default"/>
+      </w:rPr>
+    </w:lvl>
+  </w:abstractNum>
+  <w:abstractNum w:abstractNumId="5" w15:restartNumberingAfterBreak="0">
+    <w:nsid w:val="1912728E"/>
+    <w:multiLevelType w:val="hybridMultilevel"/>
+    <w:tmpl w:val="2840A258"/>
+    <w:lvl w:ilvl="0" w:tplc="04090001">
+      <w:start w:val="1"/>
+      <w:numFmt w:val="bullet"/>
+      <w:lvlText w:val=""/>
+      <w:lvlJc w:val="left"/>
+      <w:pPr>
+        <w:ind w:left="720" w:hanging="360"/>
+      </w:pPr>
+      <w:rPr>
+        <w:rFonts w:ascii="Symbol" w:hAnsi="Symbol" w:hint="default"/>
+      </w:rPr>
+    </w:lvl>
+    <w:lvl w:ilvl="1" w:tplc="04090003" w:tentative="1">
+      <w:start w:val="1"/>
+      <w:numFmt w:val="bullet"/>
+      <w:lvlText w:val="o"/>
+      <w:lvlJc w:val="left"/>
+      <w:pPr>
+        <w:ind w:left="1440" w:hanging="360"/>
+      </w:pPr>
+      <w:rPr>
+        <w:rFonts w:ascii="Courier New" w:hAnsi="Courier New" w:cs="Courier New" w:hint="default"/>
+      </w:rPr>
+    </w:lvl>
+    <w:lvl w:ilvl="2" w:tplc="04090005" w:tentative="1">
+      <w:start w:val="1"/>
+      <w:numFmt w:val="bullet"/>
+      <w:lvlText w:val=""/>
+      <w:lvlJc w:val="left"/>
+      <w:pPr>
+        <w:ind w:left="2160" w:hanging="360"/>
+      </w:pPr>
+      <w:rPr>
+        <w:rFonts w:ascii="Wingdings" w:hAnsi="Wingdings" w:hint="default"/>
+      </w:rPr>
+    </w:lvl>
+    <w:lvl w:ilvl="3" w:tplc="04090001" w:tentative="1">
+      <w:start w:val="1"/>
+      <w:numFmt w:val="bullet"/>
+      <w:lvlText w:val=""/>
+      <w:lvlJc w:val="left"/>
+      <w:pPr>
+        <w:ind w:left="2880" w:hanging="360"/>
+      </w:pPr>
+      <w:rPr>
+        <w:rFonts w:ascii="Symbol" w:hAnsi="Symbol" w:hint="default"/>
+      </w:rPr>
+    </w:lvl>
+    <w:lvl w:ilvl="4" w:tplc="04090003" w:tentative="1">
+      <w:start w:val="1"/>
+      <w:numFmt w:val="bullet"/>
+      <w:lvlText w:val="o"/>
+      <w:lvlJc w:val="left"/>
+      <w:pPr>
+        <w:ind w:left="3600" w:hanging="360"/>
+      </w:pPr>
+      <w:rPr>
+        <w:rFonts w:ascii="Courier New" w:hAnsi="Courier New" w:cs="Courier New" w:hint="default"/>
+      </w:rPr>
+    </w:lvl>
+    <w:lvl w:ilvl="5" w:tplc="04090005" w:tentative="1">
+      <w:start w:val="1"/>
+      <w:numFmt w:val="bullet"/>
+      <w:lvlText w:val=""/>
+      <w:lvlJc w:val="left"/>
+      <w:pPr>
+        <w:ind w:left="4320" w:hanging="360"/>
+      </w:pPr>
+      <w:rPr>
+        <w:rFonts w:ascii="Wingdings" w:hAnsi="Wingdings" w:hint="default"/>
+      </w:rPr>
+    </w:lvl>
+    <w:lvl w:ilvl="6" w:tplc="04090001" w:tentative="1">
+      <w:start w:val="1"/>
+      <w:numFmt w:val="bullet"/>
+      <w:lvlText w:val=""/>
+      <w:lvlJc w:val="left"/>
+      <w:pPr>
+        <w:ind w:left="5040" w:hanging="360"/>
+      </w:pPr>
+      <w:rPr>
+        <w:rFonts w:ascii="Symbol" w:hAnsi="Symbol" w:hint="default"/>
+      </w:rPr>
+    </w:lvl>
+    <w:lvl w:ilvl="7" w:tplc="04090003" w:tentative="1">
+      <w:start w:val="1"/>
+      <w:numFmt w:val="bullet"/>
+      <w:lvlText w:val="o"/>
+      <w:lvlJc w:val="left"/>
+      <w:pPr>
+        <w:ind w:left="5760" w:hanging="360"/>
+      </w:pPr>
+      <w:rPr>
+        <w:rFonts w:ascii="Courier New" w:hAnsi="Courier New" w:cs="Courier New" w:hint="default"/>
+      </w:rPr>
+    </w:lvl>
+    <w:lvl w:ilvl="8" w:tplc="04090005" w:tentative="1">
+      <w:start w:val="1"/>
+      <w:numFmt w:val="bullet"/>
+      <w:lvlText w:val=""/>
+      <w:lvlJc w:val="left"/>
+      <w:pPr>
+        <w:ind w:left="6480" w:hanging="360"/>
+      </w:pPr>
+      <w:rPr>
+        <w:rFonts w:ascii="Wingdings" w:hAnsi="Wingdings" w:hint="default"/>
+      </w:rPr>
+    </w:lvl>
+  </w:abstractNum>
+  <w:abstractNum w:abstractNumId="6" w15:restartNumberingAfterBreak="0">
+    <w:nsid w:val="1A0D2AD8"/>
+    <w:multiLevelType w:val="hybridMultilevel"/>
+    <w:tmpl w:val="C8760652"/>
+    <w:lvl w:ilvl="0" w:tplc="04090001">
+      <w:start w:val="1"/>
+      <w:numFmt w:val="bullet"/>
+      <w:lvlText w:val=""/>
+      <w:lvlJc w:val="left"/>
+      <w:pPr>
+        <w:ind w:left="720" w:hanging="360"/>
+      </w:pPr>
+      <w:rPr>
+        <w:rFonts w:ascii="Symbol" w:hAnsi="Symbol" w:hint="default"/>
+      </w:rPr>
+    </w:lvl>
+    <w:lvl w:ilvl="1" w:tplc="04090003" w:tentative="1">
+      <w:start w:val="1"/>
+      <w:numFmt w:val="bullet"/>
+      <w:lvlText w:val="o"/>
+      <w:lvlJc w:val="left"/>
+      <w:pPr>
+        <w:ind w:left="1440" w:hanging="360"/>
+      </w:pPr>
+      <w:rPr>
+        <w:rFonts w:ascii="Courier New" w:hAnsi="Courier New" w:cs="Courier New" w:hint="default"/>
+      </w:rPr>
+    </w:lvl>
+    <w:lvl w:ilvl="2" w:tplc="04090005" w:tentative="1">
+      <w:start w:val="1"/>
+      <w:numFmt w:val="bullet"/>
+      <w:lvlText w:val=""/>
+      <w:lvlJc w:val="left"/>
+      <w:pPr>
+        <w:ind w:left="2160" w:hanging="360"/>
+      </w:pPr>
+      <w:rPr>
+        <w:rFonts w:ascii="Wingdings" w:hAnsi="Wingdings" w:hint="default"/>
+      </w:rPr>
+    </w:lvl>
+    <w:lvl w:ilvl="3" w:tplc="04090001" w:tentative="1">
+      <w:start w:val="1"/>
+      <w:numFmt w:val="bullet"/>
+      <w:lvlText w:val=""/>
+      <w:lvlJc w:val="left"/>
+      <w:pPr>
+        <w:ind w:left="2880" w:hanging="360"/>
+      </w:pPr>
+      <w:rPr>
+        <w:rFonts w:ascii="Symbol" w:hAnsi="Symbol" w:hint="default"/>
+      </w:rPr>
+    </w:lvl>
+    <w:lvl w:ilvl="4" w:tplc="04090003" w:tentative="1">
+      <w:start w:val="1"/>
+      <w:numFmt w:val="bullet"/>
+      <w:lvlText w:val="o"/>
+      <w:lvlJc w:val="left"/>
+      <w:pPr>
+        <w:ind w:left="3600" w:hanging="360"/>
+      </w:pPr>
+      <w:rPr>
+        <w:rFonts w:ascii="Courier New" w:hAnsi="Courier New" w:cs="Courier New" w:hint="default"/>
+      </w:rPr>
+    </w:lvl>
+    <w:lvl w:ilvl="5" w:tplc="04090005" w:tentative="1">
+      <w:start w:val="1"/>
+      <w:numFmt w:val="bullet"/>
+      <w:lvlText w:val=""/>
+      <w:lvlJc w:val="left"/>
+      <w:pPr>
+        <w:ind w:left="4320" w:hanging="360"/>
+      </w:pPr>
+      <w:rPr>
+        <w:rFonts w:ascii="Wingdings" w:hAnsi="Wingdings" w:hint="default"/>
+      </w:rPr>
+    </w:lvl>
+    <w:lvl w:ilvl="6" w:tplc="04090001" w:tentative="1">
+      <w:start w:val="1"/>
+      <w:numFmt w:val="bullet"/>
+      <w:lvlText w:val=""/>
+      <w:lvlJc w:val="left"/>
+      <w:pPr>
+        <w:ind w:left="5040" w:hanging="360"/>
+      </w:pPr>
+      <w:rPr>
+        <w:rFonts w:ascii="Symbol" w:hAnsi="Symbol" w:hint="default"/>
+      </w:rPr>
+    </w:lvl>
+    <w:lvl w:ilvl="7" w:tplc="04090003" w:tentative="1">
+      <w:start w:val="1"/>
+      <w:numFmt w:val="bullet"/>
+      <w:lvlText w:val="o"/>
+      <w:lvlJc w:val="left"/>
+      <w:pPr>
+        <w:ind w:left="5760" w:hanging="360"/>
+      </w:pPr>
+      <w:rPr>
+        <w:rFonts w:ascii="Courier New" w:hAnsi="Courier New" w:cs="Courier New" w:hint="default"/>
+      </w:rPr>
+    </w:lvl>
+    <w:lvl w:ilvl="8" w:tplc="04090005" w:tentative="1">
+      <w:start w:val="1"/>
+      <w:numFmt w:val="bullet"/>
+      <w:lvlText w:val=""/>
+      <w:lvlJc w:val="left"/>
+      <w:pPr>
+        <w:ind w:left="6480" w:hanging="360"/>
+      </w:pPr>
+      <w:rPr>
+        <w:rFonts w:ascii="Wingdings" w:hAnsi="Wingdings" w:hint="default"/>
+      </w:rPr>
+    </w:lvl>
+  </w:abstractNum>
+  <w:abstractNum w:abstractNumId="7" w15:restartNumberingAfterBreak="0">
+    <w:nsid w:val="1C1209B9"/>
+    <w:multiLevelType w:val="hybridMultilevel"/>
+    <w:tmpl w:val="431C02B2"/>
+    <w:lvl w:ilvl="0" w:tplc="04090001">
+      <w:start w:val="1"/>
+      <w:numFmt w:val="bullet"/>
+      <w:lvlText w:val=""/>
+      <w:lvlJc w:val="left"/>
+      <w:pPr>
+        <w:ind w:left="720" w:hanging="360"/>
+      </w:pPr>
+      <w:rPr>
+        <w:rFonts w:ascii="Symbol" w:hAnsi="Symbol" w:hint="default"/>
+      </w:rPr>
+    </w:lvl>
+    <w:lvl w:ilvl="1" w:tplc="04090003" w:tentative="1">
+      <w:start w:val="1"/>
+      <w:numFmt w:val="bullet"/>
+      <w:lvlText w:val="o"/>
+      <w:lvlJc w:val="left"/>
+      <w:pPr>
+        <w:ind w:left="1440" w:hanging="360"/>
+      </w:pPr>
+      <w:rPr>
+        <w:rFonts w:ascii="Courier New" w:hAnsi="Courier New" w:cs="Courier New" w:hint="default"/>
+      </w:rPr>
+    </w:lvl>
+    <w:lvl w:ilvl="2" w:tplc="04090005" w:tentative="1">
+      <w:start w:val="1"/>
+      <w:numFmt w:val="bullet"/>
+      <w:lvlText w:val=""/>
+      <w:lvlJc w:val="left"/>
+      <w:pPr>
+        <w:ind w:left="2160" w:hanging="360"/>
+      </w:pPr>
+      <w:rPr>
+        <w:rFonts w:ascii="Wingdings" w:hAnsi="Wingdings" w:hint="default"/>
+      </w:rPr>
+    </w:lvl>
+    <w:lvl w:ilvl="3" w:tplc="04090001" w:tentative="1">
+      <w:start w:val="1"/>
+      <w:numFmt w:val="bullet"/>
+      <w:lvlText w:val=""/>
+      <w:lvlJc w:val="left"/>
+      <w:pPr>
+        <w:ind w:left="2880" w:hanging="360"/>
+      </w:pPr>
+      <w:rPr>
+        <w:rFonts w:ascii="Symbol" w:hAnsi="Symbol" w:hint="default"/>
+      </w:rPr>
+    </w:lvl>
+    <w:lvl w:ilvl="4" w:tplc="04090003" w:tentative="1">
+      <w:start w:val="1"/>
+      <w:numFmt w:val="bullet"/>
+      <w:lvlText w:val="o"/>
+      <w:lvlJc w:val="left"/>
+      <w:pPr>
+        <w:ind w:left="3600" w:hanging="360"/>
+      </w:pPr>
+      <w:rPr>
+        <w:rFonts w:ascii="Courier New" w:hAnsi="Courier New" w:cs="Courier New" w:hint="default"/>
+      </w:rPr>
+    </w:lvl>
+    <w:lvl w:ilvl="5" w:tplc="04090005" w:tentative="1">
+      <w:start w:val="1"/>
+      <w:numFmt w:val="bullet"/>
+      <w:lvlText w:val=""/>
+      <w:lvlJc w:val="left"/>
+      <w:pPr>
+        <w:ind w:left="4320" w:hanging="360"/>
+      </w:pPr>
+      <w:rPr>
+        <w:rFonts w:ascii="Wingdings" w:hAnsi="Wingdings" w:hint="default"/>
+      </w:rPr>
+    </w:lvl>
+    <w:lvl w:ilvl="6" w:tplc="04090001" w:tentative="1">
+      <w:start w:val="1"/>
+      <w:numFmt w:val="bullet"/>
+      <w:lvlText w:val=""/>
+      <w:lvlJc w:val="left"/>
+      <w:pPr>
+        <w:ind w:left="5040" w:hanging="360"/>
+      </w:pPr>
+      <w:rPr>
+        <w:rFonts w:ascii="Symbol" w:hAnsi="Symbol" w:hint="default"/>
+      </w:rPr>
+    </w:lvl>
+    <w:lvl w:ilvl="7" w:tplc="04090003" w:tentative="1">
+      <w:start w:val="1"/>
+      <w:numFmt w:val="bullet"/>
+      <w:lvlText w:val="o"/>
+      <w:lvlJc w:val="left"/>
+      <w:pPr>
+        <w:ind w:left="5760" w:hanging="360"/>
+      </w:pPr>
+      <w:rPr>
+        <w:rFonts w:ascii="Courier New" w:hAnsi="Courier New" w:cs="Courier New" w:hint="default"/>
+      </w:rPr>
+    </w:lvl>
+    <w:lvl w:ilvl="8" w:tplc="04090005" w:tentative="1">
+      <w:start w:val="1"/>
+      <w:numFmt w:val="bullet"/>
+      <w:lvlText w:val=""/>
+      <w:lvlJc w:val="left"/>
+      <w:pPr>
+        <w:ind w:left="6480" w:hanging="360"/>
+      </w:pPr>
+      <w:rPr>
+        <w:rFonts w:ascii="Wingdings" w:hAnsi="Wingdings" w:hint="default"/>
+      </w:rPr>
+    </w:lvl>
+  </w:abstractNum>
+  <w:abstractNum w:abstractNumId="8" w15:restartNumberingAfterBreak="0">
+    <w:nsid w:val="1CC01D45"/>
+    <w:multiLevelType w:val="hybridMultilevel"/>
+    <w:tmpl w:val="29DEB85A"/>
+    <w:lvl w:ilvl="0" w:tplc="04090001">
+      <w:start w:val="1"/>
+      <w:numFmt w:val="bullet"/>
+      <w:lvlText w:val=""/>
+      <w:lvlJc w:val="left"/>
+      <w:pPr>
+        <w:ind w:left="720" w:hanging="360"/>
+      </w:pPr>
+      <w:rPr>
+        <w:rFonts w:ascii="Symbol" w:hAnsi="Symbol" w:hint="default"/>
+      </w:rPr>
+    </w:lvl>
+    <w:lvl w:ilvl="1" w:tplc="04090003" w:tentative="1">
+      <w:start w:val="1"/>
+      <w:numFmt w:val="bullet"/>
+      <w:lvlText w:val="o"/>
+      <w:lvlJc w:val="left"/>
+      <w:pPr>
+        <w:ind w:left="1440" w:hanging="360"/>
+      </w:pPr>
+      <w:rPr>
+        <w:rFonts w:ascii="Courier New" w:hAnsi="Courier New" w:cs="Courier New" w:hint="default"/>
+      </w:rPr>
+    </w:lvl>
+    <w:lvl w:ilvl="2" w:tplc="04090005" w:tentative="1">
+      <w:start w:val="1"/>
+      <w:numFmt w:val="bullet"/>
+      <w:lvlText w:val=""/>
+      <w:lvlJc w:val="left"/>
+      <w:pPr>
+        <w:ind w:left="2160" w:hanging="360"/>
+      </w:pPr>
+      <w:rPr>
+        <w:rFonts w:ascii="Wingdings" w:hAnsi="Wingdings" w:hint="default"/>
+      </w:rPr>
+    </w:lvl>
+    <w:lvl w:ilvl="3" w:tplc="04090001" w:tentative="1">
+      <w:start w:val="1"/>
+      <w:numFmt w:val="bullet"/>
+      <w:lvlText w:val=""/>
+      <w:lvlJc w:val="left"/>
+      <w:pPr>
+        <w:ind w:left="2880" w:hanging="360"/>
+      </w:pPr>
+      <w:rPr>
+        <w:rFonts w:ascii="Symbol" w:hAnsi="Symbol" w:hint="default"/>
+      </w:rPr>
+    </w:lvl>
+    <w:lvl w:ilvl="4" w:tplc="04090003" w:tentative="1">
+      <w:start w:val="1"/>
+      <w:numFmt w:val="bullet"/>
+      <w:lvlText w:val="o"/>
+      <w:lvlJc w:val="left"/>
+      <w:pPr>
+        <w:ind w:left="3600" w:hanging="360"/>
+      </w:pPr>
+      <w:rPr>
+        <w:rFonts w:ascii="Courier New" w:hAnsi="Courier New" w:cs="Courier New" w:hint="default"/>
+      </w:rPr>
+    </w:lvl>
+    <w:lvl w:ilvl="5" w:tplc="04090005" w:tentative="1">
+      <w:start w:val="1"/>
+      <w:numFmt w:val="bullet"/>
+      <w:lvlText w:val=""/>
+      <w:lvlJc w:val="left"/>
+      <w:pPr>
+        <w:ind w:left="4320" w:hanging="360"/>
+      </w:pPr>
+      <w:rPr>
+        <w:rFonts w:ascii="Wingdings" w:hAnsi="Wingdings" w:hint="default"/>
+      </w:rPr>
+    </w:lvl>
+    <w:lvl w:ilvl="6" w:tplc="04090001" w:tentative="1">
+      <w:start w:val="1"/>
+      <w:numFmt w:val="bullet"/>
+      <w:lvlText w:val=""/>
+      <w:lvlJc w:val="left"/>
+      <w:pPr>
+        <w:ind w:left="5040" w:hanging="360"/>
+      </w:pPr>
+      <w:rPr>
+        <w:rFonts w:ascii="Symbol" w:hAnsi="Symbol" w:hint="default"/>
+      </w:rPr>
+    </w:lvl>
+    <w:lvl w:ilvl="7" w:tplc="04090003" w:tentative="1">
+      <w:start w:val="1"/>
+      <w:numFmt w:val="bullet"/>
+      <w:lvlText w:val="o"/>
+      <w:lvlJc w:val="left"/>
+      <w:pPr>
+        <w:ind w:left="5760" w:hanging="360"/>
+      </w:pPr>
+      <w:rPr>
+        <w:rFonts w:ascii="Courier New" w:hAnsi="Courier New" w:cs="Courier New" w:hint="default"/>
+      </w:rPr>
+    </w:lvl>
+    <w:lvl w:ilvl="8" w:tplc="04090005" w:tentative="1">
+      <w:start w:val="1"/>
+      <w:numFmt w:val="bullet"/>
+      <w:lvlText w:val=""/>
+      <w:lvlJc w:val="left"/>
+      <w:pPr>
+        <w:ind w:left="6480" w:hanging="360"/>
+      </w:pPr>
+      <w:rPr>
+        <w:rFonts w:ascii="Wingdings" w:hAnsi="Wingdings" w:hint="default"/>
+      </w:rPr>
+    </w:lvl>
+  </w:abstractNum>
+  <w:abstractNum w:abstractNumId="9" w15:restartNumberingAfterBreak="0">
+    <w:nsid w:val="21B83C6D"/>
+    <w:multiLevelType w:val="multilevel"/>
+    <w:tmpl w:val="C23C0A58"/>
+    <w:lvl w:ilvl="0">
+      <w:start w:val="1"/>
+      <w:numFmt w:val="bullet"/>
+      <w:lvlText w:val=""/>
+      <w:lvlJc w:val="left"/>
+      <w:pPr>
+        <w:tabs>
+          <w:tab w:val="num" w:pos="720"/>
+        </w:tabs>
+        <w:ind w:left="720" w:hanging="360"/>
+      </w:pPr>
+      <w:rPr>
+        <w:rFonts w:ascii="Symbol" w:hAnsi="Symbol" w:hint="default"/>
+        <w:sz w:val="20"/>
+      </w:rPr>
+    </w:lvl>
+    <w:lvl w:ilvl="1" w:tentative="1">
+      <w:start w:val="1"/>
+      <w:numFmt w:val="bullet"/>
+      <w:lvlText w:val="o"/>
+      <w:lvlJc w:val="left"/>
+      <w:pPr>
+        <w:tabs>
+          <w:tab w:val="num" w:pos="1440"/>
+        </w:tabs>
+        <w:ind w:left="1440" w:hanging="360"/>
+      </w:pPr>
+      <w:rPr>
+        <w:rFonts w:ascii="Courier New" w:hAnsi="Courier New" w:hint="default"/>
+        <w:sz w:val="20"/>
+      </w:rPr>
+    </w:lvl>
+    <w:lvl w:ilvl="2" w:tentative="1">
+      <w:start w:val="1"/>
+      <w:numFmt w:val="bullet"/>
+      <w:lvlText w:val=""/>
+      <w:lvlJc w:val="left"/>
+      <w:pPr>
+        <w:tabs>
+          <w:tab w:val="num" w:pos="2160"/>
+        </w:tabs>
+        <w:ind w:left="2160" w:hanging="360"/>
+      </w:pPr>
+      <w:rPr>
+        <w:rFonts w:ascii="Wingdings" w:hAnsi="Wingdings" w:hint="default"/>
+        <w:sz w:val="20"/>
+      </w:rPr>
+    </w:lvl>
+    <w:lvl w:ilvl="3" w:tentative="1">
+      <w:start w:val="1"/>
+      <w:numFmt w:val="bullet"/>
+      <w:lvlText w:val=""/>
+      <w:lvlJc w:val="left"/>
+      <w:pPr>
+        <w:tabs>
+          <w:tab w:val="num" w:pos="2880"/>
+        </w:tabs>
+        <w:ind w:left="2880" w:hanging="360"/>
+      </w:pPr>
+      <w:rPr>
+        <w:rFonts w:ascii="Wingdings" w:hAnsi="Wingdings" w:hint="default"/>
+        <w:sz w:val="20"/>
+      </w:rPr>
+    </w:lvl>
+    <w:lvl w:ilvl="4" w:tentative="1">
+      <w:start w:val="1"/>
+      <w:numFmt w:val="bullet"/>
+      <w:lvlText w:val=""/>
+      <w:lvlJc w:val="left"/>
+      <w:pPr>
+        <w:tabs>
+          <w:tab w:val="num" w:pos="3600"/>
+        </w:tabs>
+        <w:ind w:left="3600" w:hanging="360"/>
+      </w:pPr>
+      <w:rPr>
+        <w:rFonts w:ascii="Wingdings" w:hAnsi="Wingdings" w:hint="default"/>
+        <w:sz w:val="20"/>
+      </w:rPr>
+    </w:lvl>
+    <w:lvl w:ilvl="5" w:tentative="1">
+      <w:start w:val="1"/>
+      <w:numFmt w:val="bullet"/>
+      <w:lvlText w:val=""/>
+      <w:lvlJc w:val="left"/>
+      <w:pPr>
+        <w:tabs>
+          <w:tab w:val="num" w:pos="4320"/>
+        </w:tabs>
+        <w:ind w:left="4320" w:hanging="360"/>
+      </w:pPr>
+      <w:rPr>
+        <w:rFonts w:ascii="Wingdings" w:hAnsi="Wingdings" w:hint="default"/>
+        <w:sz w:val="20"/>
+      </w:rPr>
+    </w:lvl>
+    <w:lvl w:ilvl="6" w:tentative="1">
+      <w:start w:val="1"/>
+      <w:numFmt w:val="bullet"/>
+      <w:lvlText w:val=""/>
+      <w:lvlJc w:val="left"/>
+      <w:pPr>
+        <w:tabs>
+          <w:tab w:val="num" w:pos="5040"/>
+        </w:tabs>
+        <w:ind w:left="5040" w:hanging="360"/>
+      </w:pPr>
+      <w:rPr>
+        <w:rFonts w:ascii="Wingdings" w:hAnsi="Wingdings" w:hint="default"/>
+        <w:sz w:val="20"/>
+      </w:rPr>
+    </w:lvl>
+    <w:lvl w:ilvl="7" w:tentative="1">
+      <w:start w:val="1"/>
+      <w:numFmt w:val="bullet"/>
+      <w:lvlText w:val=""/>
+      <w:lvlJc w:val="left"/>
+      <w:pPr>
+        <w:tabs>
+          <w:tab w:val="num" w:pos="5760"/>
+        </w:tabs>
+        <w:ind w:left="5760" w:hanging="360"/>
+      </w:pPr>
+      <w:rPr>
+        <w:rFonts w:ascii="Wingdings" w:hAnsi="Wingdings" w:hint="default"/>
+        <w:sz w:val="20"/>
+      </w:rPr>
+    </w:lvl>
+    <w:lvl w:ilvl="8" w:tentative="1">
+      <w:start w:val="1"/>
+      <w:numFmt w:val="bullet"/>
+      <w:lvlText w:val=""/>
+      <w:lvlJc w:val="left"/>
+      <w:pPr>
+        <w:tabs>
+          <w:tab w:val="num" w:pos="6480"/>
+        </w:tabs>
+        <w:ind w:left="6480" w:hanging="360"/>
+      </w:pPr>
+      <w:rPr>
+        <w:rFonts w:ascii="Wingdings" w:hAnsi="Wingdings" w:hint="default"/>
+        <w:sz w:val="20"/>
+      </w:rPr>
+    </w:lvl>
+  </w:abstractNum>
+  <w:abstractNum w:abstractNumId="10" w15:restartNumberingAfterBreak="0">
+    <w:nsid w:val="21BF630B"/>
+    <w:multiLevelType w:val="hybridMultilevel"/>
+    <w:tmpl w:val="F6886CA2"/>
+    <w:lvl w:ilvl="0" w:tplc="04090001">
+      <w:start w:val="1"/>
+      <w:numFmt w:val="bullet"/>
+      <w:lvlText w:val=""/>
+      <w:lvlJc w:val="left"/>
+      <w:pPr>
+        <w:ind w:left="720" w:hanging="360"/>
+      </w:pPr>
+      <w:rPr>
+        <w:rFonts w:ascii="Symbol" w:hAnsi="Symbol" w:hint="default"/>
+      </w:rPr>
+    </w:lvl>
+    <w:lvl w:ilvl="1" w:tplc="04090003" w:tentative="1">
+      <w:start w:val="1"/>
+      <w:numFmt w:val="bullet"/>
+      <w:lvlText w:val="o"/>
+      <w:lvlJc w:val="left"/>
+      <w:pPr>
+        <w:ind w:left="1440" w:hanging="360"/>
+      </w:pPr>
+      <w:rPr>
+        <w:rFonts w:ascii="Courier New" w:hAnsi="Courier New" w:cs="Courier New" w:hint="default"/>
+      </w:rPr>
+    </w:lvl>
+    <w:lvl w:ilvl="2" w:tplc="04090005" w:tentative="1">
+      <w:start w:val="1"/>
+      <w:numFmt w:val="bullet"/>
+      <w:lvlText w:val=""/>
+      <w:lvlJc w:val="left"/>
+      <w:pPr>
+        <w:ind w:left="2160" w:hanging="360"/>
+      </w:pPr>
+      <w:rPr>
+        <w:rFonts w:ascii="Wingdings" w:hAnsi="Wingdings" w:hint="default"/>
+      </w:rPr>
+    </w:lvl>
+    <w:lvl w:ilvl="3" w:tplc="04090001" w:tentative="1">
+      <w:start w:val="1"/>
+      <w:numFmt w:val="bullet"/>
+      <w:lvlText w:val=""/>
+      <w:lvlJc w:val="left"/>
+      <w:pPr>
+        <w:ind w:left="2880" w:hanging="360"/>
+      </w:pPr>
+      <w:rPr>
+        <w:rFonts w:ascii="Symbol" w:hAnsi="Symbol" w:hint="default"/>
+      </w:rPr>
+    </w:lvl>
+    <w:lvl w:ilvl="4" w:tplc="04090003" w:tentative="1">
+      <w:start w:val="1"/>
+      <w:numFmt w:val="bullet"/>
+      <w:lvlText w:val="o"/>
+      <w:lvlJc w:val="left"/>
+      <w:pPr>
+        <w:ind w:left="3600" w:hanging="360"/>
+      </w:pPr>
+      <w:rPr>
+        <w:rFonts w:ascii="Courier New" w:hAnsi="Courier New" w:cs="Courier New" w:hint="default"/>
+      </w:rPr>
+    </w:lvl>
+    <w:lvl w:ilvl="5" w:tplc="04090005" w:tentative="1">
+      <w:start w:val="1"/>
+      <w:numFmt w:val="bullet"/>
+      <w:lvlText w:val=""/>
+      <w:lvlJc w:val="left"/>
+      <w:pPr>
+        <w:ind w:left="4320" w:hanging="360"/>
+      </w:pPr>
+      <w:rPr>
+        <w:rFonts w:ascii="Wingdings" w:hAnsi="Wingdings" w:hint="default"/>
+      </w:rPr>
+    </w:lvl>
+    <w:lvl w:ilvl="6" w:tplc="04090001" w:tentative="1">
+      <w:start w:val="1"/>
+      <w:numFmt w:val="bullet"/>
+      <w:lvlText w:val=""/>
+      <w:lvlJc w:val="left"/>
+      <w:pPr>
+        <w:ind w:left="5040" w:hanging="360"/>
+      </w:pPr>
+      <w:rPr>
+        <w:rFonts w:ascii="Symbol" w:hAnsi="Symbol" w:hint="default"/>
+      </w:rPr>
+    </w:lvl>
+    <w:lvl w:ilvl="7" w:tplc="04090003" w:tentative="1">
+      <w:start w:val="1"/>
+      <w:numFmt w:val="bullet"/>
+      <w:lvlText w:val="o"/>
+      <w:lvlJc w:val="left"/>
+      <w:pPr>
+        <w:ind w:left="5760" w:hanging="360"/>
+      </w:pPr>
+      <w:rPr>
+        <w:rFonts w:ascii="Courier New" w:hAnsi="Courier New" w:cs="Courier New" w:hint="default"/>
+      </w:rPr>
+    </w:lvl>
+    <w:lvl w:ilvl="8" w:tplc="04090005" w:tentative="1">
+      <w:start w:val="1"/>
+      <w:numFmt w:val="bullet"/>
+      <w:lvlText w:val=""/>
+      <w:lvlJc w:val="left"/>
+      <w:pPr>
+        <w:ind w:left="6480" w:hanging="360"/>
+      </w:pPr>
+      <w:rPr>
+        <w:rFonts w:ascii="Wingdings" w:hAnsi="Wingdings" w:hint="default"/>
+      </w:rPr>
+    </w:lvl>
+  </w:abstractNum>
+  <w:abstractNum w:abstractNumId="11" w15:restartNumberingAfterBreak="0">
+    <w:nsid w:val="299561BF"/>
+    <w:multiLevelType w:val="multilevel"/>
+    <w:tmpl w:val="6512FF12"/>
+    <w:lvl w:ilvl="0">
+      <w:start w:val="1"/>
+      <w:numFmt w:val="decimal"/>
+      <w:lvlText w:val="%1."/>
+      <w:lvlJc w:val="left"/>
+      <w:pPr>
+        <w:tabs>
+          <w:tab w:val="num" w:pos="720"/>
+        </w:tabs>
+        <w:ind w:left="720" w:hanging="360"/>
+      </w:pPr>
+    </w:lvl>
+    <w:lvl w:ilvl="1" w:tentative="1">
+      <w:start w:val="1"/>
+      <w:numFmt w:val="decimal"/>
+      <w:lvlText w:val="%2."/>
+      <w:lvlJc w:val="left"/>
+      <w:pPr>
+        <w:tabs>
+          <w:tab w:val="num" w:pos="1440"/>
+        </w:tabs>
+        <w:ind w:left="1440" w:hanging="360"/>
+      </w:pPr>
+    </w:lvl>
+    <w:lvl w:ilvl="2" w:tentative="1">
+      <w:start w:val="1"/>
+      <w:numFmt w:val="decimal"/>
+      <w:lvlText w:val="%3."/>
+      <w:lvlJc w:val="left"/>
+      <w:pPr>
+        <w:tabs>
+          <w:tab w:val="num" w:pos="2160"/>
+        </w:tabs>
+        <w:ind w:left="2160" w:hanging="360"/>
+      </w:pPr>
+    </w:lvl>
+    <w:lvl w:ilvl="3" w:tentative="1">
+      <w:start w:val="1"/>
+      <w:numFmt w:val="decimal"/>
+      <w:lvlText w:val="%4."/>
+      <w:lvlJc w:val="left"/>
+      <w:pPr>
+        <w:tabs>
+          <w:tab w:val="num" w:pos="2880"/>
+        </w:tabs>
+        <w:ind w:left="2880" w:hanging="360"/>
+      </w:pPr>
+    </w:lvl>
+    <w:lvl w:ilvl="4" w:tentative="1">
+      <w:start w:val="1"/>
+      <w:numFmt w:val="decimal"/>
+      <w:lvlText w:val="%5."/>
+      <w:lvlJc w:val="left"/>
+      <w:pPr>
+        <w:tabs>
+          <w:tab w:val="num" w:pos="3600"/>
+        </w:tabs>
+        <w:ind w:left="3600" w:hanging="360"/>
+      </w:pPr>
+    </w:lvl>
+    <w:lvl w:ilvl="5" w:tentative="1">
+      <w:start w:val="1"/>
+      <w:numFmt w:val="decimal"/>
+      <w:lvlText w:val="%6."/>
+      <w:lvlJc w:val="left"/>
+      <w:pPr>
+        <w:tabs>
+          <w:tab w:val="num" w:pos="4320"/>
+        </w:tabs>
+        <w:ind w:left="4320" w:hanging="360"/>
+      </w:pPr>
+    </w:lvl>
+    <w:lvl w:ilvl="6" w:tentative="1">
+      <w:start w:val="1"/>
+      <w:numFmt w:val="decimal"/>
+      <w:lvlText w:val="%7."/>
+      <w:lvlJc w:val="left"/>
+      <w:pPr>
+        <w:tabs>
+          <w:tab w:val="num" w:pos="5040"/>
+        </w:tabs>
+        <w:ind w:left="5040" w:hanging="360"/>
+      </w:pPr>
+    </w:lvl>
+    <w:lvl w:ilvl="7" w:tentative="1">
+      <w:start w:val="1"/>
+      <w:numFmt w:val="decimal"/>
+      <w:lvlText w:val="%8."/>
+      <w:lvlJc w:val="left"/>
+      <w:pPr>
+        <w:tabs>
+          <w:tab w:val="num" w:pos="5760"/>
+        </w:tabs>
+        <w:ind w:left="5760" w:hanging="360"/>
+      </w:pPr>
+    </w:lvl>
+    <w:lvl w:ilvl="8" w:tentative="1">
+      <w:start w:val="1"/>
+      <w:numFmt w:val="decimal"/>
+      <w:lvlText w:val="%9."/>
+      <w:lvlJc w:val="left"/>
+      <w:pPr>
+        <w:tabs>
+          <w:tab w:val="num" w:pos="6480"/>
+        </w:tabs>
+        <w:ind w:left="6480" w:hanging="360"/>
+      </w:pPr>
+    </w:lvl>
+  </w:abstractNum>
+  <w:abstractNum w:abstractNumId="12" w15:restartNumberingAfterBreak="0">
+    <w:nsid w:val="37F440EE"/>
+    <w:multiLevelType w:val="hybridMultilevel"/>
+    <w:tmpl w:val="5C548950"/>
+    <w:lvl w:ilvl="0" w:tplc="04090001">
+      <w:start w:val="1"/>
+      <w:numFmt w:val="bullet"/>
+      <w:lvlText w:val=""/>
+      <w:lvlJc w:val="left"/>
+      <w:pPr>
+        <w:ind w:left="720" w:hanging="360"/>
+      </w:pPr>
+      <w:rPr>
+        <w:rFonts w:ascii="Symbol" w:hAnsi="Symbol" w:hint="default"/>
+      </w:rPr>
+    </w:lvl>
+    <w:lvl w:ilvl="1" w:tplc="04090003" w:tentative="1">
+      <w:start w:val="1"/>
+      <w:numFmt w:val="bullet"/>
+      <w:lvlText w:val="o"/>
+      <w:lvlJc w:val="left"/>
+      <w:pPr>
+        <w:ind w:left="1440" w:hanging="360"/>
+      </w:pPr>
+      <w:rPr>
+        <w:rFonts w:ascii="Courier New" w:hAnsi="Courier New" w:cs="Courier New" w:hint="default"/>
+      </w:rPr>
+    </w:lvl>
+    <w:lvl w:ilvl="2" w:tplc="04090005" w:tentative="1">
+      <w:start w:val="1"/>
+      <w:numFmt w:val="bullet"/>
+      <w:lvlText w:val=""/>
+      <w:lvlJc w:val="left"/>
+      <w:pPr>
+        <w:ind w:left="2160" w:hanging="360"/>
+      </w:pPr>
+      <w:rPr>
+        <w:rFonts w:ascii="Wingdings" w:hAnsi="Wingdings" w:hint="default"/>
+      </w:rPr>
+    </w:lvl>
+    <w:lvl w:ilvl="3" w:tplc="04090001" w:tentative="1">
+      <w:start w:val="1"/>
+      <w:numFmt w:val="bullet"/>
+      <w:lvlText w:val=""/>
+      <w:lvlJc w:val="left"/>
+      <w:pPr>
+        <w:ind w:left="2880" w:hanging="360"/>
+      </w:pPr>
+      <w:rPr>
+        <w:rFonts w:ascii="Symbol" w:hAnsi="Symbol" w:hint="default"/>
+      </w:rPr>
+    </w:lvl>
+    <w:lvl w:ilvl="4" w:tplc="04090003" w:tentative="1">
+      <w:start w:val="1"/>
+      <w:numFmt w:val="bullet"/>
+      <w:lvlText w:val="o"/>
+      <w:lvlJc w:val="left"/>
+      <w:pPr>
+        <w:ind w:left="3600" w:hanging="360"/>
+      </w:pPr>
+      <w:rPr>
+        <w:rFonts w:ascii="Courier New" w:hAnsi="Courier New" w:cs="Courier New" w:hint="default"/>
+      </w:rPr>
+    </w:lvl>
+    <w:lvl w:ilvl="5" w:tplc="04090005" w:tentative="1">
+      <w:start w:val="1"/>
+      <w:numFmt w:val="bullet"/>
+      <w:lvlText w:val=""/>
+      <w:lvlJc w:val="left"/>
+      <w:pPr>
+        <w:ind w:left="4320" w:hanging="360"/>
+      </w:pPr>
+      <w:rPr>
+        <w:rFonts w:ascii="Wingdings" w:hAnsi="Wingdings" w:hint="default"/>
+      </w:rPr>
+    </w:lvl>
+    <w:lvl w:ilvl="6" w:tplc="04090001" w:tentative="1">
+      <w:start w:val="1"/>
+      <w:numFmt w:val="bullet"/>
+      <w:lvlText w:val=""/>
+      <w:lvlJc w:val="left"/>
+      <w:pPr>
+        <w:ind w:left="5040" w:hanging="360"/>
+      </w:pPr>
+      <w:rPr>
+        <w:rFonts w:ascii="Symbol" w:hAnsi="Symbol" w:hint="default"/>
+      </w:rPr>
+    </w:lvl>
+    <w:lvl w:ilvl="7" w:tplc="04090003" w:tentative="1">
+      <w:start w:val="1"/>
+      <w:numFmt w:val="bullet"/>
+      <w:lvlText w:val="o"/>
+      <w:lvlJc w:val="left"/>
+      <w:pPr>
+        <w:ind w:left="5760" w:hanging="360"/>
+      </w:pPr>
+      <w:rPr>
+        <w:rFonts w:ascii="Courier New" w:hAnsi="Courier New" w:cs="Courier New" w:hint="default"/>
+      </w:rPr>
+    </w:lvl>
+    <w:lvl w:ilvl="8" w:tplc="04090005" w:tentative="1">
+      <w:start w:val="1"/>
+      <w:numFmt w:val="bullet"/>
+      <w:lvlText w:val=""/>
+      <w:lvlJc w:val="left"/>
+      <w:pPr>
+        <w:ind w:left="6480" w:hanging="360"/>
+      </w:pPr>
+      <w:rPr>
+        <w:rFonts w:ascii="Wingdings" w:hAnsi="Wingdings" w:hint="default"/>
+      </w:rPr>
+    </w:lvl>
+  </w:abstractNum>
+  <w:abstractNum w:abstractNumId="13" w15:restartNumberingAfterBreak="0">
+    <w:nsid w:val="3A3B2436"/>
+    <w:multiLevelType w:val="multilevel"/>
+    <w:tmpl w:val="7514E414"/>
+    <w:lvl w:ilvl="0">
+      <w:start w:val="1"/>
+      <w:numFmt w:val="bullet"/>
+      <w:lvlText w:val=""/>
+      <w:lvlJc w:val="left"/>
+      <w:pPr>
+        <w:tabs>
+          <w:tab w:val="num" w:pos="720"/>
+        </w:tabs>
+        <w:ind w:left="720" w:hanging="360"/>
+      </w:pPr>
+      <w:rPr>
+        <w:rFonts w:ascii="Symbol" w:hAnsi="Symbol" w:hint="default"/>
+      </w:rPr>
+    </w:lvl>
+    <w:lvl w:ilvl="1" w:tentative="1">
+      <w:start w:val="1"/>
+      <w:numFmt w:val="decimal"/>
+      <w:lvlText w:val="%2."/>
+      <w:lvlJc w:val="left"/>
+      <w:pPr>
+        <w:tabs>
+          <w:tab w:val="num" w:pos="1440"/>
+        </w:tabs>
+        <w:ind w:left="1440" w:hanging="360"/>
+      </w:pPr>
+    </w:lvl>
+    <w:lvl w:ilvl="2" w:tentative="1">
+      <w:start w:val="1"/>
+      <w:numFmt w:val="decimal"/>
+      <w:lvlText w:val="%3."/>
+      <w:lvlJc w:val="left"/>
+      <w:pPr>
+        <w:tabs>
+          <w:tab w:val="num" w:pos="2160"/>
+        </w:tabs>
+        <w:ind w:left="2160" w:hanging="360"/>
+      </w:pPr>
+    </w:lvl>
+    <w:lvl w:ilvl="3" w:tentative="1">
+      <w:start w:val="1"/>
+      <w:numFmt w:val="decimal"/>
+      <w:lvlText w:val="%4."/>
+      <w:lvlJc w:val="left"/>
+      <w:pPr>
+        <w:tabs>
+          <w:tab w:val="num" w:pos="2880"/>
+        </w:tabs>
+        <w:ind w:left="2880" w:hanging="360"/>
+      </w:pPr>
+    </w:lvl>
+    <w:lvl w:ilvl="4" w:tentative="1">
+      <w:start w:val="1"/>
+      <w:numFmt w:val="decimal"/>
+      <w:lvlText w:val="%5."/>
+      <w:lvlJc w:val="left"/>
+      <w:pPr>
+        <w:tabs>
+          <w:tab w:val="num" w:pos="3600"/>
+        </w:tabs>
+        <w:ind w:left="3600" w:hanging="360"/>
+      </w:pPr>
+    </w:lvl>
+    <w:lvl w:ilvl="5" w:tentative="1">
+      <w:start w:val="1"/>
+      <w:numFmt w:val="decimal"/>
+      <w:lvlText w:val="%6."/>
+      <w:lvlJc w:val="left"/>
+      <w:pPr>
+        <w:tabs>
+          <w:tab w:val="num" w:pos="4320"/>
+        </w:tabs>
+        <w:ind w:left="4320" w:hanging="360"/>
+      </w:pPr>
+    </w:lvl>
+    <w:lvl w:ilvl="6" w:tentative="1">
+      <w:start w:val="1"/>
+      <w:numFmt w:val="decimal"/>
+      <w:lvlText w:val="%7."/>
+      <w:lvlJc w:val="left"/>
+      <w:pPr>
+        <w:tabs>
+          <w:tab w:val="num" w:pos="5040"/>
+        </w:tabs>
+        <w:ind w:left="5040" w:hanging="360"/>
+      </w:pPr>
+    </w:lvl>
+    <w:lvl w:ilvl="7" w:tentative="1">
+      <w:start w:val="1"/>
+      <w:numFmt w:val="decimal"/>
+      <w:lvlText w:val="%8."/>
+      <w:lvlJc w:val="left"/>
+      <w:pPr>
+        <w:tabs>
+          <w:tab w:val="num" w:pos="5760"/>
+        </w:tabs>
+        <w:ind w:left="5760" w:hanging="360"/>
+      </w:pPr>
+    </w:lvl>
+    <w:lvl w:ilvl="8" w:tentative="1">
+      <w:start w:val="1"/>
+      <w:numFmt w:val="decimal"/>
+      <w:lvlText w:val="%9."/>
+      <w:lvlJc w:val="left"/>
+      <w:pPr>
+        <w:tabs>
+          <w:tab w:val="num" w:pos="6480"/>
+        </w:tabs>
+        <w:ind w:left="6480" w:hanging="360"/>
+      </w:pPr>
+    </w:lvl>
+  </w:abstractNum>
+  <w:abstractNum w:abstractNumId="14" w15:restartNumberingAfterBreak="0">
+    <w:nsid w:val="3BCC3778"/>
+    <w:multiLevelType w:val="multilevel"/>
+    <w:tmpl w:val="7514E414"/>
+    <w:lvl w:ilvl="0">
+      <w:start w:val="1"/>
+      <w:numFmt w:val="bullet"/>
+      <w:lvlText w:val=""/>
+      <w:lvlJc w:val="left"/>
+      <w:pPr>
+        <w:tabs>
+          <w:tab w:val="num" w:pos="720"/>
+        </w:tabs>
+        <w:ind w:left="720" w:hanging="360"/>
+      </w:pPr>
+      <w:rPr>
+        <w:rFonts w:ascii="Symbol" w:hAnsi="Symbol" w:hint="default"/>
+      </w:rPr>
+    </w:lvl>
+    <w:lvl w:ilvl="1" w:tentative="1">
+      <w:start w:val="1"/>
+      <w:numFmt w:val="decimal"/>
+      <w:lvlText w:val="%2."/>
+      <w:lvlJc w:val="left"/>
+      <w:pPr>
+        <w:tabs>
+          <w:tab w:val="num" w:pos="1440"/>
+        </w:tabs>
+        <w:ind w:left="1440" w:hanging="360"/>
+      </w:pPr>
+    </w:lvl>
+    <w:lvl w:ilvl="2" w:tentative="1">
+      <w:start w:val="1"/>
+      <w:numFmt w:val="decimal"/>
+      <w:lvlText w:val="%3."/>
+      <w:lvlJc w:val="left"/>
+      <w:pPr>
+        <w:tabs>
+          <w:tab w:val="num" w:pos="2160"/>
+        </w:tabs>
+        <w:ind w:left="2160" w:hanging="360"/>
+      </w:pPr>
+    </w:lvl>
+    <w:lvl w:ilvl="3" w:tentative="1">
+      <w:start w:val="1"/>
+      <w:numFmt w:val="decimal"/>
+      <w:lvlText w:val="%4."/>
+      <w:lvlJc w:val="left"/>
+      <w:pPr>
+        <w:tabs>
+          <w:tab w:val="num" w:pos="2880"/>
+        </w:tabs>
+        <w:ind w:left="2880" w:hanging="360"/>
+      </w:pPr>
+    </w:lvl>
+    <w:lvl w:ilvl="4" w:tentative="1">
+      <w:start w:val="1"/>
+      <w:numFmt w:val="decimal"/>
+      <w:lvlText w:val="%5."/>
+      <w:lvlJc w:val="left"/>
+      <w:pPr>
+        <w:tabs>
+          <w:tab w:val="num" w:pos="3600"/>
+        </w:tabs>
+        <w:ind w:left="3600" w:hanging="360"/>
+      </w:pPr>
+    </w:lvl>
+    <w:lvl w:ilvl="5" w:tentative="1">
+      <w:start w:val="1"/>
+      <w:numFmt w:val="decimal"/>
+      <w:lvlText w:val="%6."/>
+      <w:lvlJc w:val="left"/>
+      <w:pPr>
+        <w:tabs>
+          <w:tab w:val="num" w:pos="4320"/>
+        </w:tabs>
+        <w:ind w:left="4320" w:hanging="360"/>
+      </w:pPr>
+    </w:lvl>
+    <w:lvl w:ilvl="6" w:tentative="1">
+      <w:start w:val="1"/>
+      <w:numFmt w:val="decimal"/>
+      <w:lvlText w:val="%7."/>
+      <w:lvlJc w:val="left"/>
+      <w:pPr>
+        <w:tabs>
+          <w:tab w:val="num" w:pos="5040"/>
+        </w:tabs>
+        <w:ind w:left="5040" w:hanging="360"/>
+      </w:pPr>
+    </w:lvl>
+    <w:lvl w:ilvl="7" w:tentative="1">
+      <w:start w:val="1"/>
+      <w:numFmt w:val="decimal"/>
+      <w:lvlText w:val="%8."/>
+      <w:lvlJc w:val="left"/>
+      <w:pPr>
+        <w:tabs>
+          <w:tab w:val="num" w:pos="5760"/>
+        </w:tabs>
+        <w:ind w:left="5760" w:hanging="360"/>
+      </w:pPr>
+    </w:lvl>
+    <w:lvl w:ilvl="8" w:tentative="1">
+      <w:start w:val="1"/>
+      <w:numFmt w:val="decimal"/>
+      <w:lvlText w:val="%9."/>
+      <w:lvlJc w:val="left"/>
+      <w:pPr>
+        <w:tabs>
+          <w:tab w:val="num" w:pos="6480"/>
+        </w:tabs>
+        <w:ind w:left="6480" w:hanging="360"/>
+      </w:pPr>
+    </w:lvl>
+  </w:abstractNum>
+  <w:abstractNum w:abstractNumId="15" w15:restartNumberingAfterBreak="0">
+    <w:nsid w:val="47BE7BF2"/>
+    <w:multiLevelType w:val="hybridMultilevel"/>
+    <w:tmpl w:val="B2B8B87E"/>
+    <w:lvl w:ilvl="0" w:tplc="04090001">
+      <w:start w:val="1"/>
+      <w:numFmt w:val="bullet"/>
+      <w:lvlText w:val=""/>
+      <w:lvlJc w:val="left"/>
+      <w:pPr>
+        <w:ind w:left="720" w:hanging="360"/>
+      </w:pPr>
+      <w:rPr>
+        <w:rFonts w:ascii="Symbol" w:hAnsi="Symbol" w:hint="default"/>
+      </w:rPr>
+    </w:lvl>
+    <w:lvl w:ilvl="1" w:tplc="04090003" w:tentative="1">
+      <w:start w:val="1"/>
+      <w:numFmt w:val="bullet"/>
+      <w:lvlText w:val="o"/>
+      <w:lvlJc w:val="left"/>
+      <w:pPr>
+        <w:ind w:left="1440" w:hanging="360"/>
+      </w:pPr>
+      <w:rPr>
+        <w:rFonts w:ascii="Courier New" w:hAnsi="Courier New" w:cs="Courier New" w:hint="default"/>
+      </w:rPr>
+    </w:lvl>
+    <w:lvl w:ilvl="2" w:tplc="04090005" w:tentative="1">
+      <w:start w:val="1"/>
+      <w:numFmt w:val="bullet"/>
+      <w:lvlText w:val=""/>
+      <w:lvlJc w:val="left"/>
+      <w:pPr>
+        <w:ind w:left="2160" w:hanging="360"/>
+      </w:pPr>
+      <w:rPr>
+        <w:rFonts w:ascii="Wingdings" w:hAnsi="Wingdings" w:hint="default"/>
+      </w:rPr>
+    </w:lvl>
+    <w:lvl w:ilvl="3" w:tplc="04090001" w:tentative="1">
+      <w:start w:val="1"/>
+      <w:numFmt w:val="bullet"/>
+      <w:lvlText w:val=""/>
+      <w:lvlJc w:val="left"/>
+      <w:pPr>
+        <w:ind w:left="2880" w:hanging="360"/>
+      </w:pPr>
+      <w:rPr>
+        <w:rFonts w:ascii="Symbol" w:hAnsi="Symbol" w:hint="default"/>
+      </w:rPr>
+    </w:lvl>
+    <w:lvl w:ilvl="4" w:tplc="04090003" w:tentative="1">
+      <w:start w:val="1"/>
+      <w:numFmt w:val="bullet"/>
+      <w:lvlText w:val="o"/>
+      <w:lvlJc w:val="left"/>
+      <w:pPr>
+        <w:ind w:left="3600" w:hanging="360"/>
+      </w:pPr>
+      <w:rPr>
+        <w:rFonts w:ascii="Courier New" w:hAnsi="Courier New" w:cs="Courier New" w:hint="default"/>
+      </w:rPr>
+    </w:lvl>
+    <w:lvl w:ilvl="5" w:tplc="04090005" w:tentative="1">
+      <w:start w:val="1"/>
+      <w:numFmt w:val="bullet"/>
+      <w:lvlText w:val=""/>
+      <w:lvlJc w:val="left"/>
+      <w:pPr>
+        <w:ind w:left="4320" w:hanging="360"/>
+      </w:pPr>
+      <w:rPr>
+        <w:rFonts w:ascii="Wingdings" w:hAnsi="Wingdings" w:hint="default"/>
+      </w:rPr>
+    </w:lvl>
+    <w:lvl w:ilvl="6" w:tplc="04090001" w:tentative="1">
+      <w:start w:val="1"/>
+      <w:numFmt w:val="bullet"/>
+      <w:lvlText w:val=""/>
+      <w:lvlJc w:val="left"/>
+      <w:pPr>
+        <w:ind w:left="5040" w:hanging="360"/>
+      </w:pPr>
+      <w:rPr>
+        <w:rFonts w:ascii="Symbol" w:hAnsi="Symbol" w:hint="default"/>
+      </w:rPr>
+    </w:lvl>
+    <w:lvl w:ilvl="7" w:tplc="04090003" w:tentative="1">
+      <w:start w:val="1"/>
+      <w:numFmt w:val="bullet"/>
+      <w:lvlText w:val="o"/>
+      <w:lvlJc w:val="left"/>
+      <w:pPr>
+        <w:ind w:left="5760" w:hanging="360"/>
+      </w:pPr>
+      <w:rPr>
+        <w:rFonts w:ascii="Courier New" w:hAnsi="Courier New" w:cs="Courier New" w:hint="default"/>
+      </w:rPr>
+    </w:lvl>
+    <w:lvl w:ilvl="8" w:tplc="04090005" w:tentative="1">
+      <w:start w:val="1"/>
+      <w:numFmt w:val="bullet"/>
+      <w:lvlText w:val=""/>
+      <w:lvlJc w:val="left"/>
+      <w:pPr>
+        <w:ind w:left="6480" w:hanging="360"/>
+      </w:pPr>
+      <w:rPr>
+        <w:rFonts w:ascii="Wingdings" w:hAnsi="Wingdings" w:hint="default"/>
+      </w:rPr>
+    </w:lvl>
+  </w:abstractNum>
+  <w:abstractNum w:abstractNumId="16" w15:restartNumberingAfterBreak="0">
+    <w:nsid w:val="577B5B6D"/>
+    <w:multiLevelType w:val="hybridMultilevel"/>
+    <w:tmpl w:val="682000E8"/>
+    <w:lvl w:ilvl="0" w:tplc="04090001">
+      <w:start w:val="1"/>
+      <w:numFmt w:val="bullet"/>
+      <w:lvlText w:val=""/>
+      <w:lvlJc w:val="left"/>
+      <w:pPr>
+        <w:ind w:left="720" w:hanging="360"/>
+      </w:pPr>
+      <w:rPr>
+        <w:rFonts w:ascii="Symbol" w:hAnsi="Symbol" w:hint="default"/>
+      </w:rPr>
+    </w:lvl>
+    <w:lvl w:ilvl="1" w:tplc="04090003" w:tentative="1">
+      <w:start w:val="1"/>
+      <w:numFmt w:val="bullet"/>
+      <w:lvlText w:val="o"/>
+      <w:lvlJc w:val="left"/>
+      <w:pPr>
+        <w:ind w:left="1440" w:hanging="360"/>
+      </w:pPr>
+      <w:rPr>
+        <w:rFonts w:ascii="Courier New" w:hAnsi="Courier New" w:cs="Courier New" w:hint="default"/>
+      </w:rPr>
+    </w:lvl>
+    <w:lvl w:ilvl="2" w:tplc="04090005" w:tentative="1">
+      <w:start w:val="1"/>
+      <w:numFmt w:val="bullet"/>
+      <w:lvlText w:val=""/>
+      <w:lvlJc w:val="left"/>
+      <w:pPr>
+        <w:ind w:left="2160" w:hanging="360"/>
+      </w:pPr>
+      <w:rPr>
+        <w:rFonts w:ascii="Wingdings" w:hAnsi="Wingdings" w:hint="default"/>
+      </w:rPr>
+    </w:lvl>
+    <w:lvl w:ilvl="3" w:tplc="04090001" w:tentative="1">
+      <w:start w:val="1"/>
+      <w:numFmt w:val="bullet"/>
+      <w:lvlText w:val=""/>
+      <w:lvlJc w:val="left"/>
+      <w:pPr>
+        <w:ind w:left="2880" w:hanging="360"/>
+      </w:pPr>
+      <w:rPr>
+        <w:rFonts w:ascii="Symbol" w:hAnsi="Symbol" w:hint="default"/>
+      </w:rPr>
+    </w:lvl>
+    <w:lvl w:ilvl="4" w:tplc="04090003" w:tentative="1">
+      <w:start w:val="1"/>
+      <w:numFmt w:val="bullet"/>
+      <w:lvlText w:val="o"/>
+      <w:lvlJc w:val="left"/>
+      <w:pPr>
+        <w:ind w:left="3600" w:hanging="360"/>
+      </w:pPr>
+      <w:rPr>
+        <w:rFonts w:ascii="Courier New" w:hAnsi="Courier New" w:cs="Courier New" w:hint="default"/>
+      </w:rPr>
+    </w:lvl>
+    <w:lvl w:ilvl="5" w:tplc="04090005" w:tentative="1">
+      <w:start w:val="1"/>
+      <w:numFmt w:val="bullet"/>
+      <w:lvlText w:val=""/>
+      <w:lvlJc w:val="left"/>
+      <w:pPr>
+        <w:ind w:left="4320" w:hanging="360"/>
+      </w:pPr>
+      <w:rPr>
+        <w:rFonts w:ascii="Wingdings" w:hAnsi="Wingdings" w:hint="default"/>
+      </w:rPr>
+    </w:lvl>
+    <w:lvl w:ilvl="6" w:tplc="04090001" w:tentative="1">
+      <w:start w:val="1"/>
+      <w:numFmt w:val="bullet"/>
+      <w:lvlText w:val=""/>
+      <w:lvlJc w:val="left"/>
+      <w:pPr>
+        <w:ind w:left="5040" w:hanging="360"/>
+      </w:pPr>
+      <w:rPr>
+        <w:rFonts w:ascii="Symbol" w:hAnsi="Symbol" w:hint="default"/>
+      </w:rPr>
+    </w:lvl>
+    <w:lvl w:ilvl="7" w:tplc="04090003" w:tentative="1">
+      <w:start w:val="1"/>
+      <w:numFmt w:val="bullet"/>
+      <w:lvlText w:val="o"/>
+      <w:lvlJc w:val="left"/>
+      <w:pPr>
+        <w:ind w:left="5760" w:hanging="360"/>
+      </w:pPr>
+      <w:rPr>
+        <w:rFonts w:ascii="Courier New" w:hAnsi="Courier New" w:cs="Courier New" w:hint="default"/>
+      </w:rPr>
+    </w:lvl>
+    <w:lvl w:ilvl="8" w:tplc="04090005" w:tentative="1">
+      <w:start w:val="1"/>
+      <w:numFmt w:val="bullet"/>
+      <w:lvlText w:val=""/>
+      <w:lvlJc w:val="left"/>
+      <w:pPr>
+        <w:ind w:left="6480" w:hanging="360"/>
+      </w:pPr>
+      <w:rPr>
+        <w:rFonts w:ascii="Wingdings" w:hAnsi="Wingdings" w:hint="default"/>
+      </w:rPr>
+    </w:lvl>
+  </w:abstractNum>
+  <w:abstractNum w:abstractNumId="17" w15:restartNumberingAfterBreak="0">
+    <w:nsid w:val="59CE0A3E"/>
+    <w:multiLevelType w:val="hybridMultilevel"/>
+    <w:tmpl w:val="5EDA3CB2"/>
+    <w:lvl w:ilvl="0" w:tplc="04090001">
+      <w:start w:val="1"/>
+      <w:numFmt w:val="bullet"/>
+      <w:lvlText w:val=""/>
+      <w:lvlJc w:val="left"/>
+      <w:pPr>
+        <w:ind w:left="720" w:hanging="360"/>
+      </w:pPr>
+      <w:rPr>
+        <w:rFonts w:ascii="Symbol" w:hAnsi="Symbol" w:hint="default"/>
+      </w:rPr>
+    </w:lvl>
+    <w:lvl w:ilvl="1" w:tplc="04090003" w:tentative="1">
+      <w:start w:val="1"/>
+      <w:numFmt w:val="bullet"/>
+      <w:lvlText w:val="o"/>
+      <w:lvlJc w:val="left"/>
+      <w:pPr>
+        <w:ind w:left="1440" w:hanging="360"/>
+      </w:pPr>
+      <w:rPr>
+        <w:rFonts w:ascii="Courier New" w:hAnsi="Courier New" w:cs="Courier New" w:hint="default"/>
+      </w:rPr>
+    </w:lvl>
+    <w:lvl w:ilvl="2" w:tplc="04090005" w:tentative="1">
+      <w:start w:val="1"/>
+      <w:numFmt w:val="bullet"/>
+      <w:lvlText w:val=""/>
+      <w:lvlJc w:val="left"/>
+      <w:pPr>
+        <w:ind w:left="2160" w:hanging="360"/>
+      </w:pPr>
+      <w:rPr>
+        <w:rFonts w:ascii="Wingdings" w:hAnsi="Wingdings" w:hint="default"/>
+      </w:rPr>
+    </w:lvl>
+    <w:lvl w:ilvl="3" w:tplc="04090001" w:tentative="1">
+      <w:start w:val="1"/>
+      <w:numFmt w:val="bullet"/>
+      <w:lvlText w:val=""/>
+      <w:lvlJc w:val="left"/>
+      <w:pPr>
+        <w:ind w:left="2880" w:hanging="360"/>
+      </w:pPr>
+      <w:rPr>
+        <w:rFonts w:ascii="Symbol" w:hAnsi="Symbol" w:hint="default"/>
+      </w:rPr>
+    </w:lvl>
+    <w:lvl w:ilvl="4" w:tplc="04090003" w:tentative="1">
+      <w:start w:val="1"/>
+      <w:numFmt w:val="bullet"/>
+      <w:lvlText w:val="o"/>
+      <w:lvlJc w:val="left"/>
+      <w:pPr>
+        <w:ind w:left="3600" w:hanging="360"/>
+      </w:pPr>
+      <w:rPr>
+        <w:rFonts w:ascii="Courier New" w:hAnsi="Courier New" w:cs="Courier New" w:hint="default"/>
+      </w:rPr>
+    </w:lvl>
+    <w:lvl w:ilvl="5" w:tplc="04090005" w:tentative="1">
+      <w:start w:val="1"/>
+      <w:numFmt w:val="bullet"/>
+      <w:lvlText w:val=""/>
+      <w:lvlJc w:val="left"/>
+      <w:pPr>
+        <w:ind w:left="4320" w:hanging="360"/>
+      </w:pPr>
+      <w:rPr>
+        <w:rFonts w:ascii="Wingdings" w:hAnsi="Wingdings" w:hint="default"/>
+      </w:rPr>
+    </w:lvl>
+    <w:lvl w:ilvl="6" w:tplc="04090001" w:tentative="1">
+      <w:start w:val="1"/>
+      <w:numFmt w:val="bullet"/>
+      <w:lvlText w:val=""/>
+      <w:lvlJc w:val="left"/>
+      <w:pPr>
+        <w:ind w:left="5040" w:hanging="360"/>
+      </w:pPr>
+      <w:rPr>
+        <w:rFonts w:ascii="Symbol" w:hAnsi="Symbol" w:hint="default"/>
+      </w:rPr>
+    </w:lvl>
+    <w:lvl w:ilvl="7" w:tplc="04090003" w:tentative="1">
+      <w:start w:val="1"/>
+      <w:numFmt w:val="bullet"/>
+      <w:lvlText w:val="o"/>
+      <w:lvlJc w:val="left"/>
+      <w:pPr>
+        <w:ind w:left="5760" w:hanging="360"/>
+      </w:pPr>
+      <w:rPr>
+        <w:rFonts w:ascii="Courier New" w:hAnsi="Courier New" w:cs="Courier New" w:hint="default"/>
+      </w:rPr>
+    </w:lvl>
+    <w:lvl w:ilvl="8" w:tplc="04090005" w:tentative="1">
+      <w:start w:val="1"/>
+      <w:numFmt w:val="bullet"/>
+      <w:lvlText w:val=""/>
+      <w:lvlJc w:val="left"/>
+      <w:pPr>
+        <w:ind w:left="6480" w:hanging="360"/>
+      </w:pPr>
+      <w:rPr>
+        <w:rFonts w:ascii="Wingdings" w:hAnsi="Wingdings" w:hint="default"/>
+      </w:rPr>
+    </w:lvl>
+  </w:abstractNum>
+  <w:abstractNum w:abstractNumId="18" w15:restartNumberingAfterBreak="0">
+    <w:nsid w:val="675F061D"/>
+    <w:multiLevelType w:val="hybridMultilevel"/>
+    <w:tmpl w:val="6BAC36DC"/>
+    <w:lvl w:ilvl="0" w:tplc="04090001">
+      <w:start w:val="1"/>
+      <w:numFmt w:val="bullet"/>
+      <w:lvlText w:val=""/>
+      <w:lvlJc w:val="left"/>
+      <w:pPr>
+        <w:ind w:left="720" w:hanging="360"/>
+      </w:pPr>
+      <w:rPr>
+        <w:rFonts w:ascii="Symbol" w:hAnsi="Symbol" w:hint="default"/>
+      </w:rPr>
+    </w:lvl>
+    <w:lvl w:ilvl="1" w:tplc="04090003" w:tentative="1">
+      <w:start w:val="1"/>
+      <w:numFmt w:val="bullet"/>
+      <w:lvlText w:val="o"/>
+      <w:lvlJc w:val="left"/>
+      <w:pPr>
+        <w:ind w:left="1440" w:hanging="360"/>
+      </w:pPr>
+      <w:rPr>
+        <w:rFonts w:ascii="Courier New" w:hAnsi="Courier New" w:cs="Courier New" w:hint="default"/>
+      </w:rPr>
+    </w:lvl>
+    <w:lvl w:ilvl="2" w:tplc="04090005" w:tentative="1">
+      <w:start w:val="1"/>
+      <w:numFmt w:val="bullet"/>
+      <w:lvlText w:val=""/>
+      <w:lvlJc w:val="left"/>
+      <w:pPr>
+        <w:ind w:left="2160" w:hanging="360"/>
+      </w:pPr>
+      <w:rPr>
+        <w:rFonts w:ascii="Wingdings" w:hAnsi="Wingdings" w:hint="default"/>
+      </w:rPr>
+    </w:lvl>
+    <w:lvl w:ilvl="3" w:tplc="04090001" w:tentative="1">
+      <w:start w:val="1"/>
+      <w:numFmt w:val="bullet"/>
+      <w:lvlText w:val=""/>
+      <w:lvlJc w:val="left"/>
+      <w:pPr>
+        <w:ind w:left="2880" w:hanging="360"/>
+      </w:pPr>
+      <w:rPr>
+        <w:rFonts w:ascii="Symbol" w:hAnsi="Symbol" w:hint="default"/>
+      </w:rPr>
+    </w:lvl>
+    <w:lvl w:ilvl="4" w:tplc="04090003" w:tentative="1">
+      <w:start w:val="1"/>
+      <w:numFmt w:val="bullet"/>
+      <w:lvlText w:val="o"/>
+      <w:lvlJc w:val="left"/>
+      <w:pPr>
+        <w:ind w:left="3600" w:hanging="360"/>
+      </w:pPr>
+      <w:rPr>
+        <w:rFonts w:ascii="Courier New" w:hAnsi="Courier New" w:cs="Courier New" w:hint="default"/>
+      </w:rPr>
+    </w:lvl>
+    <w:lvl w:ilvl="5" w:tplc="04090005" w:tentative="1">
+      <w:start w:val="1"/>
+      <w:numFmt w:val="bullet"/>
+      <w:lvlText w:val=""/>
+      <w:lvlJc w:val="left"/>
+      <w:pPr>
+        <w:ind w:left="4320" w:hanging="360"/>
+      </w:pPr>
+      <w:rPr>
+        <w:rFonts w:ascii="Wingdings" w:hAnsi="Wingdings" w:hint="default"/>
+      </w:rPr>
+    </w:lvl>
+    <w:lvl w:ilvl="6" w:tplc="04090001" w:tentative="1">
+      <w:start w:val="1"/>
+      <w:numFmt w:val="bullet"/>
+      <w:lvlText w:val=""/>
+      <w:lvlJc w:val="left"/>
+      <w:pPr>
+        <w:ind w:left="5040" w:hanging="360"/>
+      </w:pPr>
+      <w:rPr>
+        <w:rFonts w:ascii="Symbol" w:hAnsi="Symbol" w:hint="default"/>
+      </w:rPr>
+    </w:lvl>
+    <w:lvl w:ilvl="7" w:tplc="04090003" w:tentative="1">
+      <w:start w:val="1"/>
+      <w:numFmt w:val="bullet"/>
+      <w:lvlText w:val="o"/>
+      <w:lvlJc w:val="left"/>
+      <w:pPr>
+        <w:ind w:left="5760" w:hanging="360"/>
+      </w:pPr>
+      <w:rPr>
+        <w:rFonts w:ascii="Courier New" w:hAnsi="Courier New" w:cs="Courier New" w:hint="default"/>
+      </w:rPr>
+    </w:lvl>
+    <w:lvl w:ilvl="8" w:tplc="04090005" w:tentative="1">
+      <w:start w:val="1"/>
+      <w:numFmt w:val="bullet"/>
+      <w:lvlText w:val=""/>
+      <w:lvlJc w:val="left"/>
+      <w:pPr>
+        <w:ind w:left="6480" w:hanging="360"/>
+      </w:pPr>
+      <w:rPr>
+        <w:rFonts w:ascii="Wingdings" w:hAnsi="Wingdings" w:hint="default"/>
+      </w:rPr>
+    </w:lvl>
+  </w:abstractNum>
+  <w:abstractNum w:abstractNumId="19" w15:restartNumberingAfterBreak="0">
+    <w:nsid w:val="788E2A38"/>
+    <w:multiLevelType w:val="multilevel"/>
+    <w:tmpl w:val="7514E414"/>
+    <w:lvl w:ilvl="0">
+      <w:start w:val="1"/>
+      <w:numFmt w:val="bullet"/>
+      <w:lvlText w:val=""/>
+      <w:lvlJc w:val="left"/>
+      <w:pPr>
+        <w:tabs>
+          <w:tab w:val="num" w:pos="720"/>
+        </w:tabs>
+        <w:ind w:left="720" w:hanging="360"/>
+      </w:pPr>
+      <w:rPr>
+        <w:rFonts w:ascii="Symbol" w:hAnsi="Symbol" w:hint="default"/>
+      </w:rPr>
+    </w:lvl>
+    <w:lvl w:ilvl="1" w:tentative="1">
+      <w:start w:val="1"/>
+      <w:numFmt w:val="decimal"/>
+      <w:lvlText w:val="%2."/>
+      <w:lvlJc w:val="left"/>
+      <w:pPr>
+        <w:tabs>
+          <w:tab w:val="num" w:pos="1440"/>
+        </w:tabs>
+        <w:ind w:left="1440" w:hanging="360"/>
+      </w:pPr>
+    </w:lvl>
+    <w:lvl w:ilvl="2" w:tentative="1">
+      <w:start w:val="1"/>
+      <w:numFmt w:val="decimal"/>
+      <w:lvlText w:val="%3."/>
+      <w:lvlJc w:val="left"/>
+      <w:pPr>
+        <w:tabs>
+          <w:tab w:val="num" w:pos="2160"/>
+        </w:tabs>
+        <w:ind w:left="2160" w:hanging="360"/>
+      </w:pPr>
+    </w:lvl>
+    <w:lvl w:ilvl="3" w:tentative="1">
+      <w:start w:val="1"/>
+      <w:numFmt w:val="decimal"/>
+      <w:lvlText w:val="%4."/>
+      <w:lvlJc w:val="left"/>
+      <w:pPr>
+        <w:tabs>
+          <w:tab w:val="num" w:pos="2880"/>
+        </w:tabs>
+        <w:ind w:left="2880" w:hanging="360"/>
+      </w:pPr>
+    </w:lvl>
+    <w:lvl w:ilvl="4" w:tentative="1">
+      <w:start w:val="1"/>
+      <w:numFmt w:val="decimal"/>
+      <w:lvlText w:val="%5."/>
+      <w:lvlJc w:val="left"/>
+      <w:pPr>
+        <w:tabs>
+          <w:tab w:val="num" w:pos="3600"/>
+        </w:tabs>
+        <w:ind w:left="3600" w:hanging="360"/>
+      </w:pPr>
+    </w:lvl>
+    <w:lvl w:ilvl="5" w:tentative="1">
+      <w:start w:val="1"/>
+      <w:numFmt w:val="decimal"/>
+      <w:lvlText w:val="%6."/>
+      <w:lvlJc w:val="left"/>
+      <w:pPr>
+        <w:tabs>
+          <w:tab w:val="num" w:pos="4320"/>
+        </w:tabs>
+        <w:ind w:left="4320" w:hanging="360"/>
+      </w:pPr>
+    </w:lvl>
+    <w:lvl w:ilvl="6" w:tentative="1">
+      <w:start w:val="1"/>
+      <w:numFmt w:val="decimal"/>
+      <w:lvlText w:val="%7."/>
+      <w:lvlJc w:val="left"/>
+      <w:pPr>
+        <w:tabs>
+          <w:tab w:val="num" w:pos="5040"/>
+        </w:tabs>
+        <w:ind w:left="5040" w:hanging="360"/>
+      </w:pPr>
+    </w:lvl>
+    <w:lvl w:ilvl="7" w:tentative="1">
+      <w:start w:val="1"/>
+      <w:numFmt w:val="decimal"/>
+      <w:lvlText w:val="%8."/>
+      <w:lvlJc w:val="left"/>
+      <w:pPr>
+        <w:tabs>
+          <w:tab w:val="num" w:pos="5760"/>
+        </w:tabs>
+        <w:ind w:left="5760" w:hanging="360"/>
+      </w:pPr>
+    </w:lvl>
+    <w:lvl w:ilvl="8" w:tentative="1">
+      <w:start w:val="1"/>
+      <w:numFmt w:val="decimal"/>
+      <w:lvlText w:val="%9."/>
+      <w:lvlJc w:val="left"/>
+      <w:pPr>
+        <w:tabs>
+          <w:tab w:val="num" w:pos="6480"/>
+        </w:tabs>
+        <w:ind w:left="6480" w:hanging="360"/>
+      </w:pPr>
+    </w:lvl>
+  </w:abstractNum>
+  <w:abstractNum w:abstractNumId="20" w15:restartNumberingAfterBreak="0">
+    <w:nsid w:val="7EDB5908"/>
+    <w:multiLevelType w:val="hybridMultilevel"/>
+    <w:tmpl w:val="9DF41254"/>
+    <w:lvl w:ilvl="0" w:tplc="04090001">
+      <w:start w:val="1"/>
+      <w:numFmt w:val="bullet"/>
+      <w:lvlText w:val=""/>
+      <w:lvlJc w:val="left"/>
+      <w:pPr>
+        <w:ind w:left="720" w:hanging="360"/>
+      </w:pPr>
+      <w:rPr>
+        <w:rFonts w:ascii="Symbol" w:hAnsi="Symbol" w:hint="default"/>
+      </w:rPr>
+    </w:lvl>
+    <w:lvl w:ilvl="1" w:tplc="04090003" w:tentative="1">
+      <w:start w:val="1"/>
+      <w:numFmt w:val="bullet"/>
+      <w:lvlText w:val="o"/>
+      <w:lvlJc w:val="left"/>
+      <w:pPr>
+        <w:ind w:left="1440" w:hanging="360"/>
+      </w:pPr>
+      <w:rPr>
+        <w:rFonts w:ascii="Courier New" w:hAnsi="Courier New" w:cs="Courier New" w:hint="default"/>
+      </w:rPr>
+    </w:lvl>
+    <w:lvl w:ilvl="2" w:tplc="04090005" w:tentative="1">
+      <w:start w:val="1"/>
+      <w:numFmt w:val="bullet"/>
+      <w:lvlText w:val=""/>
+      <w:lvlJc w:val="left"/>
+      <w:pPr>
+        <w:ind w:left="2160" w:hanging="360"/>
+      </w:pPr>
+      <w:rPr>
+        <w:rFonts w:ascii="Wingdings" w:hAnsi="Wingdings" w:hint="default"/>
+      </w:rPr>
+    </w:lvl>
+    <w:lvl w:ilvl="3" w:tplc="04090001" w:tentative="1">
+      <w:start w:val="1"/>
+      <w:numFmt w:val="bullet"/>
+      <w:lvlText w:val=""/>
+      <w:lvlJc w:val="left"/>
+      <w:pPr>
+        <w:ind w:left="2880" w:hanging="360"/>
+      </w:pPr>
+      <w:rPr>
+        <w:rFonts w:ascii="Symbol" w:hAnsi="Symbol" w:hint="default"/>
+      </w:rPr>
+    </w:lvl>
+    <w:lvl w:ilvl="4" w:tplc="04090003" w:tentative="1">
+      <w:start w:val="1"/>
+      <w:numFmt w:val="bullet"/>
+      <w:lvlText w:val="o"/>
+      <w:lvlJc w:val="left"/>
+      <w:pPr>
+        <w:ind w:left="3600" w:hanging="360"/>
+      </w:pPr>
+      <w:rPr>
+        <w:rFonts w:ascii="Courier New" w:hAnsi="Courier New" w:cs="Courier New" w:hint="default"/>
+      </w:rPr>
+    </w:lvl>
+    <w:lvl w:ilvl="5" w:tplc="04090005" w:tentative="1">
+      <w:start w:val="1"/>
+      <w:numFmt w:val="bullet"/>
+      <w:lvlText w:val=""/>
+      <w:lvlJc w:val="left"/>
+      <w:pPr>
+        <w:ind w:left="4320" w:hanging="360"/>
+      </w:pPr>
+      <w:rPr>
+        <w:rFonts w:ascii="Wingdings" w:hAnsi="Wingdings" w:hint="default"/>
+      </w:rPr>
+    </w:lvl>
+    <w:lvl w:ilvl="6" w:tplc="04090001" w:tentative="1">
+      <w:start w:val="1"/>
+      <w:numFmt w:val="bullet"/>
+      <w:lvlText w:val=""/>
+      <w:lvlJc w:val="left"/>
+      <w:pPr>
+        <w:ind w:left="5040" w:hanging="360"/>
+      </w:pPr>
+      <w:rPr>
+        <w:rFonts w:ascii="Symbol" w:hAnsi="Symbol" w:hint="default"/>
+      </w:rPr>
+    </w:lvl>
+    <w:lvl w:ilvl="7" w:tplc="04090003" w:tentative="1">
+      <w:start w:val="1"/>
+      <w:numFmt w:val="bullet"/>
+      <w:lvlText w:val="o"/>
+      <w:lvlJc w:val="left"/>
+      <w:pPr>
+        <w:ind w:left="5760" w:hanging="360"/>
+      </w:pPr>
+      <w:rPr>
+        <w:rFonts w:ascii="Courier New" w:hAnsi="Courier New" w:cs="Courier New" w:hint="default"/>
+      </w:rPr>
+    </w:lvl>
+    <w:lvl w:ilvl="8" w:tplc="04090005" w:tentative="1">
+      <w:start w:val="1"/>
+      <w:numFmt w:val="bullet"/>
+      <w:lvlText w:val=""/>
+      <w:lvlJc w:val="left"/>
+      <w:pPr>
+        <w:ind w:left="6480" w:hanging="360"/>
+      </w:pPr>
+      <w:rPr>
+        <w:rFonts w:ascii="Wingdings" w:hAnsi="Wingdings" w:hint="default"/>
+      </w:rPr>
+    </w:lvl>
+  </w:abstractNum>
+  <w:num w:numId="1" w16cid:durableId="560601784">
+    <w:abstractNumId w:val="9"/>
+  </w:num>
+  <w:num w:numId="2" w16cid:durableId="2137942827">
+    <w:abstractNumId w:val="3"/>
+  </w:num>
+  <w:num w:numId="3" w16cid:durableId="1346050743">
+    <w:abstractNumId w:val="8"/>
+  </w:num>
+  <w:num w:numId="4" w16cid:durableId="1794206213">
+    <w:abstractNumId w:val="4"/>
+  </w:num>
+  <w:num w:numId="5" w16cid:durableId="1960646106">
+    <w:abstractNumId w:val="0"/>
+  </w:num>
+  <w:num w:numId="6" w16cid:durableId="343483934">
+    <w:abstractNumId w:val="20"/>
+  </w:num>
+  <w:num w:numId="7" w16cid:durableId="994795865">
+    <w:abstractNumId w:val="18"/>
+  </w:num>
+  <w:num w:numId="8" w16cid:durableId="34814117">
+    <w:abstractNumId w:val="17"/>
+  </w:num>
+  <w:num w:numId="9" w16cid:durableId="204028381">
+    <w:abstractNumId w:val="6"/>
+  </w:num>
+  <w:num w:numId="10" w16cid:durableId="644047808">
+    <w:abstractNumId w:val="5"/>
+  </w:num>
+  <w:num w:numId="11" w16cid:durableId="1687250200">
+    <w:abstractNumId w:val="2"/>
+  </w:num>
+  <w:num w:numId="12" w16cid:durableId="402219598">
+    <w:abstractNumId w:val="1"/>
+  </w:num>
+  <w:num w:numId="13" w16cid:durableId="751246031">
+    <w:abstractNumId w:val="10"/>
+  </w:num>
+  <w:num w:numId="14" w16cid:durableId="669678807">
+    <w:abstractNumId w:val="7"/>
+  </w:num>
+  <w:num w:numId="15" w16cid:durableId="758524589">
+    <w:abstractNumId w:val="16"/>
+  </w:num>
+  <w:num w:numId="16" w16cid:durableId="1499035160">
+    <w:abstractNumId w:val="15"/>
+  </w:num>
+  <w:num w:numId="17" w16cid:durableId="538666825">
+    <w:abstractNumId w:val="12"/>
+  </w:num>
+  <w:num w:numId="18" w16cid:durableId="1894003302">
+    <w:abstractNumId w:val="11"/>
+  </w:num>
+  <w:num w:numId="19" w16cid:durableId="1624845335">
+    <w:abstractNumId w:val="14"/>
+  </w:num>
+  <w:num w:numId="20" w16cid:durableId="111293686">
+    <w:abstractNumId w:val="13"/>
+  </w:num>
+  <w:num w:numId="21" w16cid:durableId="1473474985">
+    <w:abstractNumId w:val="19"/>
+  </w:num>
+</w:numbering>
 </file>
 
 <file path=word/styles.xml><?xml version="1.0" encoding="utf-8"?>
@@ -488,7 +4602,6 @@
     <w:next w:val="Normal"/>
     <w:link w:val="Heading2Char"/>
     <w:uiPriority w:val="9"/>
-    <w:semiHidden/>
     <w:unhideWhenUsed/>
     <w:qFormat/>
     <w:rsid w:val="006E1B95"/>
@@ -511,7 +4624,6 @@
     <w:next w:val="Normal"/>
     <w:link w:val="Heading3Char"/>
     <w:uiPriority w:val="9"/>
-    <w:semiHidden/>
     <w:unhideWhenUsed/>
     <w:qFormat/>
     <w:rsid w:val="006E1B95"/>
@@ -534,7 +4646,6 @@
     <w:next w:val="Normal"/>
     <w:link w:val="Heading4Char"/>
     <w:uiPriority w:val="9"/>
-    <w:semiHidden/>
     <w:unhideWhenUsed/>
     <w:qFormat/>
     <w:rsid w:val="006E1B95"/>
@@ -704,7 +4815,6 @@
     <w:basedOn w:val="DefaultParagraphFont"/>
     <w:link w:val="Heading2"/>
     <w:uiPriority w:val="9"/>
-    <w:semiHidden/>
     <w:rsid w:val="006E1B95"/>
     <w:rPr>
       <w:rFonts w:asciiTheme="majorHAnsi" w:eastAsiaTheme="majorEastAsia" w:hAnsiTheme="majorHAnsi" w:cstheme="majorBidi"/>
@@ -718,7 +4828,6 @@
     <w:basedOn w:val="DefaultParagraphFont"/>
     <w:link w:val="Heading3"/>
     <w:uiPriority w:val="9"/>
-    <w:semiHidden/>
     <w:rsid w:val="006E1B95"/>
     <w:rPr>
       <w:rFonts w:eastAsiaTheme="majorEastAsia" w:cstheme="majorBidi"/>
@@ -732,7 +4841,6 @@
     <w:basedOn w:val="DefaultParagraphFont"/>
     <w:link w:val="Heading4"/>
     <w:uiPriority w:val="9"/>
-    <w:semiHidden/>
     <w:rsid w:val="006E1B95"/>
     <w:rPr>
       <w:rFonts w:eastAsiaTheme="majorEastAsia" w:cstheme="majorBidi"/>
@@ -1297,4 +5405,16 @@
     </a:ext>
   </a:extLst>
 </a:theme>
+</file>
+
+<file path=customXml/item1.xml><?xml version="1.0" encoding="utf-8"?>
+<b:Sources xmlns:b="http://schemas.openxmlformats.org/officeDocument/2006/bibliography" xmlns="http://schemas.openxmlformats.org/officeDocument/2006/bibliography" SelectedStyle="\APASixthEditionOfficeOnline.xsl" StyleName="APA" Version="6"/>
+</file>
+
+<file path=customXml/itemProps1.xml><?xml version="1.0" encoding="utf-8"?>
+<ds:datastoreItem xmlns:ds="http://schemas.openxmlformats.org/officeDocument/2006/customXml" ds:itemID="{196FA95A-2306-4D4C-8695-5B1EEF06AD09}">
+  <ds:schemaRefs>
+    <ds:schemaRef ds:uri="http://schemas.openxmlformats.org/officeDocument/2006/bibliography"/>
+  </ds:schemaRefs>
+</ds:datastoreItem>
 </file>
</xml_diff>

<commit_message>
Updated system design documentation
- Added CardCollection and CardType classes for better card grouping and suit handling
- Updated UML with their relationships
- Added justifications for new classes and relationships
- Updated multiplicity rules to reflect these changes
</commit_message>
<xml_diff>
--- a/Task 1 – System design.docx
+++ b/Task 1 – System design.docx
@@ -112,21 +112,27 @@
     <w:p>
       <w:pPr>
         <w:spacing w:line="360" w:lineRule="auto"/>
-        <w:jc w:val="both"/>
-        <w:rPr>
-          <w:rFonts w:ascii="Arial" w:hAnsi="Arial" w:cs="Arial"/>
-        </w:rPr>
-      </w:pPr>
-      <w:r>
-        <w:rPr>
-          <w:rFonts w:ascii="Arial" w:hAnsi="Arial" w:cs="Arial"/>
+        <w:rPr>
+          <w:rFonts w:ascii="Arial" w:hAnsi="Arial" w:cs="Arial"/>
+        </w:rPr>
+      </w:pPr>
+      <w:r>
+        <w:rPr>
           <w:noProof/>
         </w:rPr>
         <w:drawing>
-          <wp:inline distT="0" distB="0" distL="0" distR="0" wp14:anchorId="7BBAF8A8" wp14:editId="4D88863E">
-            <wp:extent cx="6699678" cy="3208831"/>
-            <wp:effectExtent l="0" t="0" r="6350" b="0"/>
-            <wp:docPr id="969017321" name="Picture 2"/>
+          <wp:anchor distT="0" distB="0" distL="114300" distR="114300" simplePos="0" relativeHeight="251658240" behindDoc="0" locked="0" layoutInCell="1" allowOverlap="1" wp14:anchorId="25A146EB" wp14:editId="4158175C">
+            <wp:simplePos x="0" y="0"/>
+            <wp:positionH relativeFrom="page">
+              <wp:align>left</wp:align>
+            </wp:positionH>
+            <wp:positionV relativeFrom="paragraph">
+              <wp:posOffset>222250</wp:posOffset>
+            </wp:positionV>
+            <wp:extent cx="7745730" cy="3709842"/>
+            <wp:effectExtent l="0" t="0" r="7620" b="5080"/>
+            <wp:wrapTopAndBottom/>
+            <wp:docPr id="614704511" name="Picture 1"/>
             <wp:cNvGraphicFramePr>
               <a:graphicFrameLocks xmlns:a="http://schemas.openxmlformats.org/drawingml/2006/main" noChangeAspect="1"/>
             </wp:cNvGraphicFramePr>
@@ -134,7 +140,7 @@
               <a:graphicData uri="http://schemas.openxmlformats.org/drawingml/2006/picture">
                 <pic:pic xmlns:pic="http://schemas.openxmlformats.org/drawingml/2006/picture">
                   <pic:nvPicPr>
-                    <pic:cNvPr id="969017321" name="Picture 969017321"/>
+                    <pic:cNvPr id="614704511" name="Picture 614704511"/>
                     <pic:cNvPicPr/>
                   </pic:nvPicPr>
                   <pic:blipFill>
@@ -152,7 +158,7 @@
                   <pic:spPr>
                     <a:xfrm>
                       <a:off x="0" y="0"/>
-                      <a:ext cx="6715617" cy="3216465"/>
+                      <a:ext cx="7745730" cy="3709842"/>
                     </a:xfrm>
                     <a:prstGeom prst="rect">
                       <a:avLst/>
@@ -161,24 +167,26 @@
                 </pic:pic>
               </a:graphicData>
             </a:graphic>
-          </wp:inline>
+            <wp14:sizeRelH relativeFrom="margin">
+              <wp14:pctWidth>0</wp14:pctWidth>
+            </wp14:sizeRelH>
+            <wp14:sizeRelV relativeFrom="margin">
+              <wp14:pctHeight>0</wp14:pctHeight>
+            </wp14:sizeRelV>
+          </wp:anchor>
         </w:drawing>
       </w:r>
     </w:p>
     <w:p>
       <w:pPr>
-        <w:pStyle w:val="Heading2"/>
-        <w:spacing w:line="360" w:lineRule="auto"/>
-        <w:jc w:val="both"/>
-        <w:rPr>
-          <w:rFonts w:ascii="Arial" w:hAnsi="Arial" w:cs="Arial"/>
-        </w:rPr>
-      </w:pPr>
-    </w:p>
-    <w:p/>
-    <w:p/>
-    <w:p/>
-    <w:p/>
+        <w:spacing w:line="360" w:lineRule="auto"/>
+      </w:pPr>
+    </w:p>
+    <w:p>
+      <w:pPr>
+        <w:spacing w:line="360" w:lineRule="auto"/>
+      </w:pPr>
+    </w:p>
     <w:p>
       <w:pPr>
         <w:pStyle w:val="Heading2"/>
@@ -513,7 +521,21 @@
         <w:rPr>
           <w:rFonts w:ascii="Arial" w:hAnsi="Arial" w:cs="Arial"/>
         </w:rPr>
-        <w:t>Stores shared attributes such as CardType (e.g., Cannon, Sword) and value (score value).</w:t>
+        <w:t xml:space="preserve">Stores shared attributes such as </w:t>
+      </w:r>
+      <w:proofErr w:type="spellStart"/>
+      <w:r>
+        <w:rPr>
+          <w:rFonts w:ascii="Arial" w:hAnsi="Arial" w:cs="Arial"/>
+        </w:rPr>
+        <w:t>CardType</w:t>
+      </w:r>
+      <w:proofErr w:type="spellEnd"/>
+      <w:r>
+        <w:rPr>
+          <w:rFonts w:ascii="Arial" w:hAnsi="Arial" w:cs="Arial"/>
+        </w:rPr>
+        <w:t xml:space="preserve"> (e.g., Cannon, Sword) and value (score value).</w:t>
       </w:r>
     </w:p>
     <w:p>
@@ -533,7 +555,49 @@
         <w:rPr>
           <w:rFonts w:ascii="Arial" w:hAnsi="Arial" w:cs="Arial"/>
         </w:rPr>
-        <w:t>Provides virtual methods: play(), winAddToBank(), and getScoreValue() to be overridden by child classes.</w:t>
+        <w:t xml:space="preserve">Provides virtual methods: </w:t>
+      </w:r>
+      <w:proofErr w:type="gramStart"/>
+      <w:r>
+        <w:rPr>
+          <w:rFonts w:ascii="Arial" w:hAnsi="Arial" w:cs="Arial"/>
+        </w:rPr>
+        <w:t>play(</w:t>
+      </w:r>
+      <w:proofErr w:type="gramEnd"/>
+      <w:r>
+        <w:rPr>
+          <w:rFonts w:ascii="Arial" w:hAnsi="Arial" w:cs="Arial"/>
+        </w:rPr>
+        <w:t xml:space="preserve">), </w:t>
+      </w:r>
+      <w:proofErr w:type="spellStart"/>
+      <w:r>
+        <w:rPr>
+          <w:rFonts w:ascii="Arial" w:hAnsi="Arial" w:cs="Arial"/>
+        </w:rPr>
+        <w:t>winAddToBank</w:t>
+      </w:r>
+      <w:proofErr w:type="spellEnd"/>
+      <w:r>
+        <w:rPr>
+          <w:rFonts w:ascii="Arial" w:hAnsi="Arial" w:cs="Arial"/>
+        </w:rPr>
+        <w:t xml:space="preserve">(), and </w:t>
+      </w:r>
+      <w:proofErr w:type="spellStart"/>
+      <w:r>
+        <w:rPr>
+          <w:rFonts w:ascii="Arial" w:hAnsi="Arial" w:cs="Arial"/>
+        </w:rPr>
+        <w:t>getScoreValue</w:t>
+      </w:r>
+      <w:proofErr w:type="spellEnd"/>
+      <w:r>
+        <w:rPr>
+          <w:rFonts w:ascii="Arial" w:hAnsi="Arial" w:cs="Arial"/>
+        </w:rPr>
+        <w:t>() to be overridden by child classes.</w:t>
       </w:r>
     </w:p>
     <w:p>
@@ -553,7 +617,21 @@
         <w:rPr>
           <w:rFonts w:ascii="Arial" w:hAnsi="Arial" w:cs="Arial"/>
         </w:rPr>
-        <w:t>Includes utility methods like str() for string output.</w:t>
+        <w:t xml:space="preserve">Includes utility methods like </w:t>
+      </w:r>
+      <w:proofErr w:type="gramStart"/>
+      <w:r>
+        <w:rPr>
+          <w:rFonts w:ascii="Arial" w:hAnsi="Arial" w:cs="Arial"/>
+        </w:rPr>
+        <w:t>str(</w:t>
+      </w:r>
+      <w:proofErr w:type="gramEnd"/>
+      <w:r>
+        <w:rPr>
+          <w:rFonts w:ascii="Arial" w:hAnsi="Arial" w:cs="Arial"/>
+        </w:rPr>
+        <w:t>) for string output.</w:t>
       </w:r>
     </w:p>
     <w:p>
@@ -602,15 +680,7 @@
           <w:bCs/>
         </w:rPr>
         <w:lastRenderedPageBreak/>
-        <w:t>Card Subclasses (suits</w:t>
-      </w:r>
-      <w:r>
-        <w:rPr>
-          <w:rFonts w:ascii="Arial" w:hAnsi="Arial" w:cs="Arial"/>
-          <w:b/>
-          <w:bCs/>
-        </w:rPr>
-        <w:t>)</w:t>
+        <w:t>Card Subclasses (suits)</w:t>
       </w:r>
     </w:p>
     <w:p>
@@ -650,7 +720,21 @@
         <w:rPr>
           <w:rFonts w:ascii="Arial" w:hAnsi="Arial" w:cs="Arial"/>
         </w:rPr>
-        <w:t>Inherits from Card and overrides the play() method to implement its own effect during a player’s turn.</w:t>
+        <w:t xml:space="preserve">Inherits from Card and overrides the </w:t>
+      </w:r>
+      <w:proofErr w:type="gramStart"/>
+      <w:r>
+        <w:rPr>
+          <w:rFonts w:ascii="Arial" w:hAnsi="Arial" w:cs="Arial"/>
+        </w:rPr>
+        <w:t>play(</w:t>
+      </w:r>
+      <w:proofErr w:type="gramEnd"/>
+      <w:r>
+        <w:rPr>
+          <w:rFonts w:ascii="Arial" w:hAnsi="Arial" w:cs="Arial"/>
+        </w:rPr>
+        <w:t>) method to implement its own effect during a player’s turn.</w:t>
       </w:r>
     </w:p>
     <w:p>
@@ -670,7 +754,29 @@
         <w:rPr>
           <w:rFonts w:ascii="Arial" w:hAnsi="Arial" w:cs="Arial"/>
         </w:rPr>
-        <w:t>Some override winAddToBank() to define custom rules when banked (e.g., Key and Chest interaction).</w:t>
+        <w:t xml:space="preserve">Some override </w:t>
+      </w:r>
+      <w:proofErr w:type="spellStart"/>
+      <w:proofErr w:type="gramStart"/>
+      <w:r>
+        <w:rPr>
+          <w:rFonts w:ascii="Arial" w:hAnsi="Arial" w:cs="Arial"/>
+        </w:rPr>
+        <w:t>winAddToBank</w:t>
+      </w:r>
+      <w:proofErr w:type="spellEnd"/>
+      <w:r>
+        <w:rPr>
+          <w:rFonts w:ascii="Arial" w:hAnsi="Arial" w:cs="Arial"/>
+        </w:rPr>
+        <w:t>(</w:t>
+      </w:r>
+      <w:proofErr w:type="gramEnd"/>
+      <w:r>
+        <w:rPr>
+          <w:rFonts w:ascii="Arial" w:hAnsi="Arial" w:cs="Arial"/>
+        </w:rPr>
+        <w:t>) to define custom rules when banked (e.g., Key and Chest interaction).</w:t>
       </w:r>
     </w:p>
     <w:p>
@@ -712,13 +818,23 @@
           <w:bCs/>
         </w:rPr>
       </w:pPr>
+      <w:proofErr w:type="spellStart"/>
       <w:r>
         <w:rPr>
           <w:rFonts w:ascii="Arial" w:hAnsi="Arial" w:cs="Arial"/>
           <w:b/>
           <w:bCs/>
         </w:rPr>
-        <w:t>PlayArea Class</w:t>
+        <w:t>PlayArea</w:t>
+      </w:r>
+      <w:proofErr w:type="spellEnd"/>
+      <w:r>
+        <w:rPr>
+          <w:rFonts w:ascii="Arial" w:hAnsi="Arial" w:cs="Arial"/>
+          <w:b/>
+          <w:bCs/>
+        </w:rPr>
+        <w:t xml:space="preserve"> Class</w:t>
       </w:r>
     </w:p>
     <w:p>
@@ -1051,7 +1167,21 @@
           <w:rFonts w:ascii="Arial" w:hAnsi="Arial" w:cs="Arial"/>
         </w:rPr>
         <w:lastRenderedPageBreak/>
-        <w:t>Isolating deck behavior improves modularity, and methods like shuffle() and draw() reflect real card game behavior.</w:t>
+        <w:t xml:space="preserve">Isolating deck behavior improves modularity, and methods like </w:t>
+      </w:r>
+      <w:proofErr w:type="gramStart"/>
+      <w:r>
+        <w:rPr>
+          <w:rFonts w:ascii="Arial" w:hAnsi="Arial" w:cs="Arial"/>
+        </w:rPr>
+        <w:t>shuffle(</w:t>
+      </w:r>
+      <w:proofErr w:type="gramEnd"/>
+      <w:r>
+        <w:rPr>
+          <w:rFonts w:ascii="Arial" w:hAnsi="Arial" w:cs="Arial"/>
+        </w:rPr>
+        <w:t>) and draw() reflect real card game behavior.</w:t>
       </w:r>
     </w:p>
     <w:p>
@@ -1073,13 +1203,23 @@
           <w:bCs/>
         </w:rPr>
       </w:pPr>
+      <w:proofErr w:type="spellStart"/>
       <w:r>
         <w:rPr>
           <w:rFonts w:ascii="Arial" w:hAnsi="Arial" w:cs="Arial"/>
           <w:b/>
           <w:bCs/>
         </w:rPr>
-        <w:t>DiscardPile Class</w:t>
+        <w:t>DiscardPile</w:t>
+      </w:r>
+      <w:proofErr w:type="spellEnd"/>
+      <w:r>
+        <w:rPr>
+          <w:rFonts w:ascii="Arial" w:hAnsi="Arial" w:cs="Arial"/>
+          <w:b/>
+          <w:bCs/>
+        </w:rPr>
+        <w:t xml:space="preserve"> Class</w:t>
       </w:r>
     </w:p>
     <w:p>
@@ -1173,6 +1313,234 @@
     </w:p>
     <w:p>
       <w:pPr>
+        <w:spacing w:line="360" w:lineRule="auto"/>
+        <w:jc w:val="both"/>
+        <w:rPr>
+          <w:rFonts w:ascii="Arial" w:hAnsi="Arial" w:cs="Arial"/>
+          <w:b/>
+          <w:bCs/>
+        </w:rPr>
+      </w:pPr>
+      <w:proofErr w:type="spellStart"/>
+      <w:r>
+        <w:rPr>
+          <w:rFonts w:ascii="Arial" w:hAnsi="Arial" w:cs="Arial"/>
+          <w:b/>
+          <w:bCs/>
+        </w:rPr>
+        <w:t>CardType</w:t>
+      </w:r>
+      <w:proofErr w:type="spellEnd"/>
+      <w:r>
+        <w:rPr>
+          <w:rFonts w:ascii="Arial" w:hAnsi="Arial" w:cs="Arial"/>
+          <w:b/>
+          <w:bCs/>
+        </w:rPr>
+        <w:t xml:space="preserve"> Enumeration</w:t>
+      </w:r>
+    </w:p>
+    <w:p>
+      <w:pPr>
+        <w:pStyle w:val="ListParagraph"/>
+        <w:numPr>
+          <w:ilvl w:val="0"/>
+          <w:numId w:val="22"/>
+        </w:numPr>
+        <w:spacing w:line="360" w:lineRule="auto"/>
+        <w:jc w:val="both"/>
+        <w:rPr>
+          <w:rFonts w:ascii="Arial" w:hAnsi="Arial" w:cs="Arial"/>
+        </w:rPr>
+      </w:pPr>
+      <w:r>
+        <w:rPr>
+          <w:rFonts w:ascii="Arial" w:hAnsi="Arial" w:cs="Arial"/>
+        </w:rPr>
+        <w:t>Represents the various types of cards in the game (e.g., Cannon, Sword, Key, Chest).</w:t>
+      </w:r>
+    </w:p>
+    <w:p>
+      <w:pPr>
+        <w:pStyle w:val="ListParagraph"/>
+        <w:numPr>
+          <w:ilvl w:val="0"/>
+          <w:numId w:val="22"/>
+        </w:numPr>
+        <w:spacing w:line="360" w:lineRule="auto"/>
+        <w:jc w:val="both"/>
+        <w:rPr>
+          <w:rFonts w:ascii="Arial" w:hAnsi="Arial" w:cs="Arial"/>
+        </w:rPr>
+      </w:pPr>
+      <w:r>
+        <w:rPr>
+          <w:rFonts w:ascii="Arial" w:hAnsi="Arial" w:cs="Arial"/>
+        </w:rPr>
+        <w:t>Designed as an enumeration to maintain consistency in identifying and handling different card types.</w:t>
+      </w:r>
+    </w:p>
+    <w:p>
+      <w:pPr>
+        <w:pStyle w:val="ListParagraph"/>
+        <w:numPr>
+          <w:ilvl w:val="0"/>
+          <w:numId w:val="22"/>
+        </w:numPr>
+        <w:spacing w:line="360" w:lineRule="auto"/>
+        <w:jc w:val="both"/>
+        <w:rPr>
+          <w:rFonts w:ascii="Arial" w:hAnsi="Arial" w:cs="Arial"/>
+        </w:rPr>
+      </w:pPr>
+      <w:r>
+        <w:rPr>
+          <w:rFonts w:ascii="Arial" w:hAnsi="Arial" w:cs="Arial"/>
+        </w:rPr>
+        <w:t>Simplifies code logic by ensuring only valid card types are used, improving data integrity.</w:t>
+      </w:r>
+    </w:p>
+    <w:p>
+      <w:pPr>
+        <w:pStyle w:val="ListParagraph"/>
+        <w:numPr>
+          <w:ilvl w:val="0"/>
+          <w:numId w:val="22"/>
+        </w:numPr>
+        <w:spacing w:line="360" w:lineRule="auto"/>
+        <w:jc w:val="both"/>
+        <w:rPr>
+          <w:rFonts w:ascii="Arial" w:hAnsi="Arial" w:cs="Arial"/>
+        </w:rPr>
+      </w:pPr>
+      <w:r>
+        <w:rPr>
+          <w:rFonts w:ascii="Arial" w:hAnsi="Arial" w:cs="Arial"/>
+        </w:rPr>
+        <w:t>Enumerations also enhance code readability, as the type names are self-explanatory, making the code easier to maintain and extend.</w:t>
+      </w:r>
+    </w:p>
+    <w:p>
+      <w:pPr>
+        <w:spacing w:line="360" w:lineRule="auto"/>
+        <w:jc w:val="both"/>
+        <w:rPr>
+          <w:rFonts w:ascii="Arial" w:hAnsi="Arial" w:cs="Arial"/>
+        </w:rPr>
+      </w:pPr>
+    </w:p>
+    <w:p>
+      <w:pPr>
+        <w:spacing w:line="360" w:lineRule="auto"/>
+        <w:jc w:val="both"/>
+        <w:rPr>
+          <w:rFonts w:ascii="Arial" w:hAnsi="Arial" w:cs="Arial"/>
+          <w:b/>
+          <w:bCs/>
+        </w:rPr>
+      </w:pPr>
+      <w:proofErr w:type="spellStart"/>
+      <w:r>
+        <w:rPr>
+          <w:rFonts w:ascii="Arial" w:hAnsi="Arial" w:cs="Arial"/>
+          <w:b/>
+          <w:bCs/>
+        </w:rPr>
+        <w:t>CardCollection</w:t>
+      </w:r>
+      <w:proofErr w:type="spellEnd"/>
+    </w:p>
+    <w:p>
+      <w:pPr>
+        <w:pStyle w:val="ListParagraph"/>
+        <w:numPr>
+          <w:ilvl w:val="0"/>
+          <w:numId w:val="24"/>
+        </w:numPr>
+        <w:spacing w:line="360" w:lineRule="auto"/>
+        <w:jc w:val="both"/>
+        <w:rPr>
+          <w:rFonts w:ascii="Arial" w:hAnsi="Arial" w:cs="Arial"/>
+        </w:rPr>
+      </w:pPr>
+      <w:r>
+        <w:rPr>
+          <w:rFonts w:ascii="Arial" w:hAnsi="Arial" w:cs="Arial"/>
+        </w:rPr>
+        <w:t>Acts as a container for cards in the game. It doesn’t have any attributes or methods but serves to group cards together logically.</w:t>
+      </w:r>
+    </w:p>
+    <w:p>
+      <w:pPr>
+        <w:pStyle w:val="ListParagraph"/>
+        <w:numPr>
+          <w:ilvl w:val="0"/>
+          <w:numId w:val="24"/>
+        </w:numPr>
+        <w:spacing w:line="360" w:lineRule="auto"/>
+        <w:jc w:val="both"/>
+        <w:rPr>
+          <w:rFonts w:ascii="Arial" w:hAnsi="Arial" w:cs="Arial"/>
+        </w:rPr>
+      </w:pPr>
+      <w:r>
+        <w:rPr>
+          <w:rFonts w:ascii="Arial" w:hAnsi="Arial" w:cs="Arial"/>
+        </w:rPr>
+        <w:t>This class provides a logical grouping mechanism that allows for easy manipulation of card objects (such as being banked or discarded) when the game state changes.</w:t>
+      </w:r>
+    </w:p>
+    <w:p>
+      <w:pPr>
+        <w:pStyle w:val="ListParagraph"/>
+        <w:numPr>
+          <w:ilvl w:val="0"/>
+          <w:numId w:val="24"/>
+        </w:numPr>
+        <w:spacing w:line="360" w:lineRule="auto"/>
+        <w:jc w:val="both"/>
+        <w:rPr>
+          <w:rFonts w:ascii="Arial" w:hAnsi="Arial" w:cs="Arial"/>
+        </w:rPr>
+      </w:pPr>
+      <w:r>
+        <w:rPr>
+          <w:rFonts w:ascii="Arial" w:hAnsi="Arial" w:cs="Arial"/>
+        </w:rPr>
+        <w:t>Its role is more structural, creating a cohesive way to refer to groups of cards (such as those owned by a player in their bank or a discarded pile).</w:t>
+      </w:r>
+    </w:p>
+    <w:p>
+      <w:pPr>
+        <w:pStyle w:val="ListParagraph"/>
+        <w:numPr>
+          <w:ilvl w:val="0"/>
+          <w:numId w:val="24"/>
+        </w:numPr>
+        <w:spacing w:line="360" w:lineRule="auto"/>
+        <w:jc w:val="both"/>
+        <w:rPr>
+          <w:rFonts w:ascii="Arial" w:hAnsi="Arial" w:cs="Arial"/>
+        </w:rPr>
+      </w:pPr>
+      <w:r>
+        <w:rPr>
+          <w:rFonts w:ascii="Arial" w:hAnsi="Arial" w:cs="Arial"/>
+        </w:rPr>
+        <w:t>Although it doesn’t contain specific attributes, it facilitates later development where it could be expanded to include methods for adding/removing cards, but it’s kept simple for now to maintain focus on core game mechanics.</w:t>
+      </w:r>
+    </w:p>
+    <w:p>
+      <w:pPr>
+        <w:spacing w:line="360" w:lineRule="auto"/>
+        <w:jc w:val="both"/>
+        <w:rPr>
+          <w:rFonts w:ascii="Arial" w:hAnsi="Arial" w:cs="Arial"/>
+        </w:rPr>
+      </w:pPr>
+    </w:p>
+    <w:p>
+      <w:pPr>
         <w:pStyle w:val="Heading4"/>
         <w:spacing w:line="360" w:lineRule="auto"/>
         <w:jc w:val="both"/>
@@ -1283,14 +1651,42 @@
         <w:rPr>
           <w:rFonts w:ascii="Arial" w:hAnsi="Arial" w:cs="Arial"/>
         </w:rPr>
-        <w:t>Game → DiscardPile [1]</w:t>
+        <w:t xml:space="preserve">Game → </w:t>
+      </w:r>
+      <w:proofErr w:type="spellStart"/>
+      <w:r>
+        <w:rPr>
+          <w:rFonts w:ascii="Arial" w:hAnsi="Arial" w:cs="Arial"/>
+        </w:rPr>
+        <w:t>DiscardPile</w:t>
+      </w:r>
+      <w:proofErr w:type="spellEnd"/>
+      <w:r>
+        <w:rPr>
+          <w:rFonts w:ascii="Arial" w:hAnsi="Arial" w:cs="Arial"/>
+        </w:rPr>
+        <w:t xml:space="preserve"> [1]</w:t>
       </w:r>
       <w:r>
         <w:rPr>
           <w:rFonts w:ascii="Arial" w:hAnsi="Arial" w:cs="Arial"/>
         </w:rPr>
         <w:br/>
-        <w:t>The DiscardPile is created and managed solely by the Game. It exists only within the context of a Game instance.</w:t>
+        <w:t xml:space="preserve">The </w:t>
+      </w:r>
+      <w:proofErr w:type="spellStart"/>
+      <w:r>
+        <w:rPr>
+          <w:rFonts w:ascii="Arial" w:hAnsi="Arial" w:cs="Arial"/>
+        </w:rPr>
+        <w:t>DiscardPile</w:t>
+      </w:r>
+      <w:proofErr w:type="spellEnd"/>
+      <w:r>
+        <w:rPr>
+          <w:rFonts w:ascii="Arial" w:hAnsi="Arial" w:cs="Arial"/>
+        </w:rPr>
+        <w:t xml:space="preserve"> is created and managed solely by the Game. It exists only within the context of a Game instance.</w:t>
       </w:r>
     </w:p>
     <w:p>
@@ -1333,21 +1729,28 @@
         <w:rPr>
           <w:rFonts w:ascii="Arial" w:hAnsi="Arial" w:cs="Arial"/>
         </w:rPr>
-        <w:t>Deck → Cards [1..54]</w:t>
+        <w:t>Deck → Cards [</w:t>
+      </w:r>
+      <w:proofErr w:type="gramStart"/>
+      <w:r>
+        <w:rPr>
+          <w:rFonts w:ascii="Arial" w:hAnsi="Arial" w:cs="Arial"/>
+        </w:rPr>
+        <w:t>1..</w:t>
+      </w:r>
+      <w:proofErr w:type="gramEnd"/>
+      <w:r>
+        <w:rPr>
+          <w:rFonts w:ascii="Arial" w:hAnsi="Arial" w:cs="Arial"/>
+        </w:rPr>
+        <w:t>54]</w:t>
       </w:r>
       <w:r>
         <w:rPr>
           <w:rFonts w:ascii="Arial" w:hAnsi="Arial" w:cs="Arial"/>
         </w:rPr>
         <w:br/>
-        <w:t xml:space="preserve">The Deck is initialized with exactly 54 cards (9 suits × 6 cards each). As cards are </w:t>
-      </w:r>
-      <w:r>
-        <w:rPr>
-          <w:rFonts w:ascii="Arial" w:hAnsi="Arial" w:cs="Arial"/>
-        </w:rPr>
-        <w:lastRenderedPageBreak/>
-        <w:t>drawn, the number of cards in the Deck decreases, but during the Game, it always contains between 1 and 54 cards until it is empty.</w:t>
+        <w:t>The Deck is initialized with exactly 54 cards (9 suits × 6 cards each). As cards are drawn, the number of cards in the Deck decreases, but during the Game, it always contains between 1 and 54 cards until it is empty.</w:t>
       </w:r>
     </w:p>
     <w:p>
@@ -1361,18 +1764,82 @@
           <w:rFonts w:ascii="Arial" w:hAnsi="Arial" w:cs="Arial"/>
         </w:rPr>
       </w:pPr>
-      <w:r>
-        <w:rPr>
-          <w:rFonts w:ascii="Arial" w:hAnsi="Arial" w:cs="Arial"/>
-        </w:rPr>
-        <w:t>DiscardPile, Bank, PlayArea → Cards [0..*]</w:t>
+      <w:proofErr w:type="spellStart"/>
+      <w:r>
+        <w:rPr>
+          <w:rFonts w:ascii="Arial" w:hAnsi="Arial" w:cs="Arial"/>
+        </w:rPr>
+        <w:t>DiscardPile</w:t>
+      </w:r>
+      <w:proofErr w:type="spellEnd"/>
+      <w:r>
+        <w:rPr>
+          <w:rFonts w:ascii="Arial" w:hAnsi="Arial" w:cs="Arial"/>
+        </w:rPr>
+        <w:t xml:space="preserve">, Bank, </w:t>
+      </w:r>
+      <w:proofErr w:type="spellStart"/>
+      <w:r>
+        <w:rPr>
+          <w:rFonts w:ascii="Arial" w:hAnsi="Arial" w:cs="Arial"/>
+        </w:rPr>
+        <w:t>PlayArea</w:t>
+      </w:r>
+      <w:proofErr w:type="spellEnd"/>
+      <w:r>
+        <w:rPr>
+          <w:rFonts w:ascii="Arial" w:hAnsi="Arial" w:cs="Arial"/>
+        </w:rPr>
+        <w:t xml:space="preserve"> → Cards [</w:t>
+      </w:r>
+      <w:proofErr w:type="gramStart"/>
+      <w:r>
+        <w:rPr>
+          <w:rFonts w:ascii="Arial" w:hAnsi="Arial" w:cs="Arial"/>
+        </w:rPr>
+        <w:t>0..</w:t>
+      </w:r>
+      <w:proofErr w:type="gramEnd"/>
+      <w:r>
+        <w:rPr>
+          <w:rFonts w:ascii="Arial" w:hAnsi="Arial" w:cs="Arial"/>
+        </w:rPr>
+        <w:t>*]</w:t>
       </w:r>
       <w:r>
         <w:rPr>
           <w:rFonts w:ascii="Arial" w:hAnsi="Arial" w:cs="Arial"/>
         </w:rPr>
         <w:br/>
-        <w:t>These classes own collections of Cards during the game. For example, a PlayArea contains drawn cards, which are either banked or discarded. Once moved, those Cards no longer belong to the PlayArea. This signifies strong ownership during containment.</w:t>
+        <w:t xml:space="preserve">These classes own collections of Cards during the game. For example, a </w:t>
+      </w:r>
+      <w:proofErr w:type="spellStart"/>
+      <w:r>
+        <w:rPr>
+          <w:rFonts w:ascii="Arial" w:hAnsi="Arial" w:cs="Arial"/>
+        </w:rPr>
+        <w:t>PlayArea</w:t>
+      </w:r>
+      <w:proofErr w:type="spellEnd"/>
+      <w:r>
+        <w:rPr>
+          <w:rFonts w:ascii="Arial" w:hAnsi="Arial" w:cs="Arial"/>
+        </w:rPr>
+        <w:t xml:space="preserve"> contains drawn cards, which are either banked or discarded. Once moved, those Cards no longer belong to the </w:t>
+      </w:r>
+      <w:proofErr w:type="spellStart"/>
+      <w:r>
+        <w:rPr>
+          <w:rFonts w:ascii="Arial" w:hAnsi="Arial" w:cs="Arial"/>
+        </w:rPr>
+        <w:t>PlayArea</w:t>
+      </w:r>
+      <w:proofErr w:type="spellEnd"/>
+      <w:r>
+        <w:rPr>
+          <w:rFonts w:ascii="Arial" w:hAnsi="Arial" w:cs="Arial"/>
+        </w:rPr>
+        <w:t>. This signifies strong ownership during containment.</w:t>
       </w:r>
     </w:p>
     <w:p>
@@ -1390,14 +1857,132 @@
         <w:rPr>
           <w:rFonts w:ascii="Arial" w:hAnsi="Arial" w:cs="Arial"/>
         </w:rPr>
-        <w:t>Player → Bank [1] and PlayArea [1]</w:t>
+        <w:t xml:space="preserve">Player → Bank [1] and </w:t>
+      </w:r>
+      <w:proofErr w:type="spellStart"/>
+      <w:r>
+        <w:rPr>
+          <w:rFonts w:ascii="Arial" w:hAnsi="Arial" w:cs="Arial"/>
+        </w:rPr>
+        <w:t>PlayArea</w:t>
+      </w:r>
+      <w:proofErr w:type="spellEnd"/>
+      <w:r>
+        <w:rPr>
+          <w:rFonts w:ascii="Arial" w:hAnsi="Arial" w:cs="Arial"/>
+        </w:rPr>
+        <w:t xml:space="preserve"> [1]</w:t>
       </w:r>
       <w:r>
         <w:rPr>
           <w:rFonts w:ascii="Arial" w:hAnsi="Arial" w:cs="Arial"/>
         </w:rPr>
         <w:br/>
-        <w:t>Each Player is initialized with one Bank and one PlayArea. These components are exclusive to the Player and are destroyed alongside the Player. They are not shared or reused.</w:t>
+        <w:t xml:space="preserve">Each Player is initialized with one Bank and one </w:t>
+      </w:r>
+      <w:proofErr w:type="spellStart"/>
+      <w:r>
+        <w:rPr>
+          <w:rFonts w:ascii="Arial" w:hAnsi="Arial" w:cs="Arial"/>
+        </w:rPr>
+        <w:t>PlayArea</w:t>
+      </w:r>
+      <w:proofErr w:type="spellEnd"/>
+      <w:r>
+        <w:rPr>
+          <w:rFonts w:ascii="Arial" w:hAnsi="Arial" w:cs="Arial"/>
+        </w:rPr>
+        <w:t>. These components are exclusive to the Player and are destroyed alongside the Player. They are not shared or reused.</w:t>
+      </w:r>
+    </w:p>
+    <w:p>
+      <w:pPr>
+        <w:numPr>
+          <w:ilvl w:val="0"/>
+          <w:numId w:val="21"/>
+        </w:numPr>
+        <w:spacing w:line="360" w:lineRule="auto"/>
+        <w:rPr>
+          <w:rFonts w:ascii="Arial" w:hAnsi="Arial" w:cs="Arial"/>
+        </w:rPr>
+      </w:pPr>
+      <w:r>
+        <w:rPr>
+          <w:rFonts w:ascii="Arial" w:hAnsi="Arial" w:cs="Arial"/>
+        </w:rPr>
+        <w:t xml:space="preserve">Bank → </w:t>
+      </w:r>
+      <w:proofErr w:type="spellStart"/>
+      <w:r>
+        <w:rPr>
+          <w:rFonts w:ascii="Arial" w:hAnsi="Arial" w:cs="Arial"/>
+        </w:rPr>
+        <w:t>CardCollection</w:t>
+      </w:r>
+      <w:proofErr w:type="spellEnd"/>
+      <w:r>
+        <w:rPr>
+          <w:rFonts w:ascii="Arial" w:hAnsi="Arial" w:cs="Arial"/>
+        </w:rPr>
+        <w:t xml:space="preserve"> [1]</w:t>
+      </w:r>
+    </w:p>
+    <w:p>
+      <w:pPr>
+        <w:spacing w:line="360" w:lineRule="auto"/>
+        <w:ind w:left="720"/>
+        <w:rPr>
+          <w:rFonts w:ascii="Arial" w:hAnsi="Arial" w:cs="Arial"/>
+        </w:rPr>
+      </w:pPr>
+      <w:r>
+        <w:rPr>
+          <w:rFonts w:ascii="Arial" w:hAnsi="Arial" w:cs="Arial"/>
+        </w:rPr>
+        <w:lastRenderedPageBreak/>
+        <w:t xml:space="preserve">Each Bank has one </w:t>
+      </w:r>
+      <w:proofErr w:type="spellStart"/>
+      <w:r>
+        <w:rPr>
+          <w:rFonts w:ascii="Arial" w:hAnsi="Arial" w:cs="Arial"/>
+        </w:rPr>
+        <w:t>CardCollection</w:t>
+      </w:r>
+      <w:proofErr w:type="spellEnd"/>
+      <w:r>
+        <w:rPr>
+          <w:rFonts w:ascii="Arial" w:hAnsi="Arial" w:cs="Arial"/>
+        </w:rPr>
+        <w:t xml:space="preserve"> that contains all the banked cards. This is a composition relationship because the </w:t>
+      </w:r>
+      <w:proofErr w:type="spellStart"/>
+      <w:r>
+        <w:rPr>
+          <w:rFonts w:ascii="Arial" w:hAnsi="Arial" w:cs="Arial"/>
+        </w:rPr>
+        <w:t>CardCollection</w:t>
+      </w:r>
+      <w:proofErr w:type="spellEnd"/>
+      <w:r>
+        <w:rPr>
+          <w:rFonts w:ascii="Arial" w:hAnsi="Arial" w:cs="Arial"/>
+        </w:rPr>
+        <w:t xml:space="preserve"> is an integral part of the Bank—it is created with it and destroyed along with it. The </w:t>
+      </w:r>
+      <w:proofErr w:type="spellStart"/>
+      <w:r>
+        <w:rPr>
+          <w:rFonts w:ascii="Arial" w:hAnsi="Arial" w:cs="Arial"/>
+        </w:rPr>
+        <w:t>CardCollection</w:t>
+      </w:r>
+      <w:proofErr w:type="spellEnd"/>
+      <w:r>
+        <w:rPr>
+          <w:rFonts w:ascii="Arial" w:hAnsi="Arial" w:cs="Arial"/>
+        </w:rPr>
+        <w:t xml:space="preserve"> cannot logically exist without the Bank in this context.</w:t>
       </w:r>
     </w:p>
     <w:p>
@@ -1488,7 +2073,35 @@
           <w:rFonts w:ascii="Arial" w:hAnsi="Arial" w:cs="Arial"/>
         </w:rPr>
         <w:br/>
-        <w:t>Cards interact with the Game and Players (e.g. when played or when abilities are triggered), but they are not owned by them. A Card may reference the Game state or a Player during execution without being permanently tied to either. This allows Cards to move freely between containers (Deck, DiscardPile, PlayArea, Bank) without tight coupling.</w:t>
+        <w:t xml:space="preserve">Cards interact with the Game and Players (e.g. when played or when abilities are triggered), but they are not owned by them. A Card may reference the Game state or a Player during execution without being permanently tied to either. This allows Cards to move freely between containers (Deck, </w:t>
+      </w:r>
+      <w:proofErr w:type="spellStart"/>
+      <w:r>
+        <w:rPr>
+          <w:rFonts w:ascii="Arial" w:hAnsi="Arial" w:cs="Arial"/>
+        </w:rPr>
+        <w:t>DiscardPile</w:t>
+      </w:r>
+      <w:proofErr w:type="spellEnd"/>
+      <w:r>
+        <w:rPr>
+          <w:rFonts w:ascii="Arial" w:hAnsi="Arial" w:cs="Arial"/>
+        </w:rPr>
+        <w:t xml:space="preserve">, </w:t>
+      </w:r>
+      <w:proofErr w:type="spellStart"/>
+      <w:r>
+        <w:rPr>
+          <w:rFonts w:ascii="Arial" w:hAnsi="Arial" w:cs="Arial"/>
+        </w:rPr>
+        <w:t>PlayArea</w:t>
+      </w:r>
+      <w:proofErr w:type="spellEnd"/>
+      <w:r>
+        <w:rPr>
+          <w:rFonts w:ascii="Arial" w:hAnsi="Arial" w:cs="Arial"/>
+        </w:rPr>
+        <w:t>, Bank) without tight coupling.</w:t>
       </w:r>
     </w:p>
     <w:p>
@@ -1497,8 +2110,98 @@
         <w:ind w:left="720"/>
         <w:rPr>
           <w:rFonts w:ascii="Arial" w:hAnsi="Arial" w:cs="Arial"/>
-        </w:rPr>
-      </w:pPr>
+          <w:b/>
+          <w:bCs/>
+        </w:rPr>
+      </w:pPr>
+    </w:p>
+    <w:p>
+      <w:pPr>
+        <w:spacing w:line="360" w:lineRule="auto"/>
+        <w:rPr>
+          <w:rFonts w:ascii="Arial" w:hAnsi="Arial" w:cs="Arial"/>
+          <w:b/>
+          <w:bCs/>
+        </w:rPr>
+      </w:pPr>
+      <w:r>
+        <w:rPr>
+          <w:rFonts w:ascii="Arial" w:hAnsi="Arial" w:cs="Arial"/>
+          <w:b/>
+          <w:bCs/>
+        </w:rPr>
+        <w:t>Association relationships</w:t>
+      </w:r>
+    </w:p>
+    <w:p>
+      <w:pPr>
+        <w:spacing w:line="360" w:lineRule="auto"/>
+        <w:rPr>
+          <w:rFonts w:ascii="Arial" w:hAnsi="Arial" w:cs="Arial"/>
+        </w:rPr>
+      </w:pPr>
+      <w:r>
+        <w:rPr>
+          <w:rFonts w:ascii="Arial" w:hAnsi="Arial" w:cs="Arial"/>
+        </w:rPr>
+        <w:t xml:space="preserve">It shows one class uses or interacts with another, but they don't rely on each other for their </w:t>
+      </w:r>
+      <w:proofErr w:type="spellStart"/>
+      <w:proofErr w:type="gramStart"/>
+      <w:r>
+        <w:rPr>
+          <w:rFonts w:ascii="Arial" w:hAnsi="Arial" w:cs="Arial"/>
+        </w:rPr>
+        <w:t>lifecycle.Objects</w:t>
+      </w:r>
+      <w:proofErr w:type="spellEnd"/>
+      <w:proofErr w:type="gramEnd"/>
+      <w:r>
+        <w:rPr>
+          <w:rFonts w:ascii="Arial" w:hAnsi="Arial" w:cs="Arial"/>
+        </w:rPr>
+        <w:t xml:space="preserve"> can exist independently of each other.</w:t>
+      </w:r>
+    </w:p>
+    <w:p>
+      <w:pPr>
+        <w:spacing w:line="360" w:lineRule="auto"/>
+        <w:rPr>
+          <w:rFonts w:ascii="Arial" w:hAnsi="Arial" w:cs="Arial"/>
+        </w:rPr>
+      </w:pPr>
+    </w:p>
+    <w:p>
+      <w:pPr>
+        <w:numPr>
+          <w:ilvl w:val="0"/>
+          <w:numId w:val="21"/>
+        </w:numPr>
+        <w:spacing w:line="360" w:lineRule="auto"/>
+        <w:rPr>
+          <w:rFonts w:ascii="Arial" w:hAnsi="Arial" w:cs="Arial"/>
+        </w:rPr>
+      </w:pPr>
+      <w:r>
+        <w:rPr>
+          <w:rFonts w:ascii="Arial" w:hAnsi="Arial" w:cs="Arial"/>
+        </w:rPr>
+        <w:t xml:space="preserve">Card → </w:t>
+      </w:r>
+      <w:proofErr w:type="spellStart"/>
+      <w:r>
+        <w:rPr>
+          <w:rFonts w:ascii="Arial" w:hAnsi="Arial" w:cs="Arial"/>
+        </w:rPr>
+        <w:t>CardType</w:t>
+      </w:r>
+      <w:proofErr w:type="spellEnd"/>
+      <w:r>
+        <w:rPr>
+          <w:rFonts w:ascii="Arial" w:hAnsi="Arial" w:cs="Arial"/>
+        </w:rPr>
+        <w:t xml:space="preserve"> </w:t>
+      </w:r>
     </w:p>
     <w:p>
       <w:pPr>
@@ -1508,6 +2211,56 @@
           <w:rFonts w:ascii="Arial" w:hAnsi="Arial" w:cs="Arial"/>
         </w:rPr>
       </w:pPr>
+      <w:r>
+        <w:rPr>
+          <w:rFonts w:ascii="Arial" w:hAnsi="Arial" w:cs="Arial"/>
+        </w:rPr>
+        <w:t xml:space="preserve">Each Card is associated with exactly one </w:t>
+      </w:r>
+      <w:proofErr w:type="spellStart"/>
+      <w:r>
+        <w:rPr>
+          <w:rFonts w:ascii="Arial" w:hAnsi="Arial" w:cs="Arial"/>
+        </w:rPr>
+        <w:t>CardType</w:t>
+      </w:r>
+      <w:proofErr w:type="spellEnd"/>
+      <w:r>
+        <w:rPr>
+          <w:rFonts w:ascii="Arial" w:hAnsi="Arial" w:cs="Arial"/>
+        </w:rPr>
+        <w:t xml:space="preserve">. This models the idea that a card belongs to a </w:t>
+      </w:r>
+      <w:proofErr w:type="spellStart"/>
+      <w:proofErr w:type="gramStart"/>
+      <w:r>
+        <w:rPr>
+          <w:rFonts w:ascii="Arial" w:hAnsi="Arial" w:cs="Arial"/>
+        </w:rPr>
+        <w:t>suit.Since</w:t>
+      </w:r>
+      <w:proofErr w:type="spellEnd"/>
+      <w:proofErr w:type="gramEnd"/>
+      <w:r>
+        <w:rPr>
+          <w:rFonts w:ascii="Arial" w:hAnsi="Arial" w:cs="Arial"/>
+        </w:rPr>
+        <w:t xml:space="preserve"> </w:t>
+      </w:r>
+      <w:proofErr w:type="spellStart"/>
+      <w:r>
+        <w:rPr>
+          <w:rFonts w:ascii="Arial" w:hAnsi="Arial" w:cs="Arial"/>
+        </w:rPr>
+        <w:t>CardTypes</w:t>
+      </w:r>
+      <w:proofErr w:type="spellEnd"/>
+      <w:r>
+        <w:rPr>
+          <w:rFonts w:ascii="Arial" w:hAnsi="Arial" w:cs="Arial"/>
+        </w:rPr>
+        <w:t xml:space="preserve"> (suits) are shared across multiple cards and don’t depend on individual cards, the relationship is association, not composition.</w:t>
+      </w:r>
     </w:p>
     <w:p>
       <w:pPr>
@@ -1582,7 +2335,21 @@
         <w:rPr>
           <w:rFonts w:ascii="Arial" w:hAnsi="Arial" w:cs="Arial"/>
         </w:rPr>
-        <w:t>Deck → Cards [1..54]</w:t>
+        <w:t>Deck → Cards [</w:t>
+      </w:r>
+      <w:proofErr w:type="gramStart"/>
+      <w:r>
+        <w:rPr>
+          <w:rFonts w:ascii="Arial" w:hAnsi="Arial" w:cs="Arial"/>
+        </w:rPr>
+        <w:t>1..</w:t>
+      </w:r>
+      <w:proofErr w:type="gramEnd"/>
+      <w:r>
+        <w:rPr>
+          <w:rFonts w:ascii="Arial" w:hAnsi="Arial" w:cs="Arial"/>
+        </w:rPr>
+        <w:t>54]</w:t>
       </w:r>
       <w:r>
         <w:rPr>
@@ -1603,18 +2370,54 @@
           <w:rFonts w:ascii="Arial" w:hAnsi="Arial" w:cs="Arial"/>
         </w:rPr>
       </w:pPr>
-      <w:r>
-        <w:rPr>
-          <w:rFonts w:ascii="Arial" w:hAnsi="Arial" w:cs="Arial"/>
-        </w:rPr>
-        <w:t>DiscardPile → Cards [0..*]</w:t>
+      <w:proofErr w:type="spellStart"/>
+      <w:r>
+        <w:rPr>
+          <w:rFonts w:ascii="Arial" w:hAnsi="Arial" w:cs="Arial"/>
+        </w:rPr>
+        <w:t>DiscardPile</w:t>
+      </w:r>
+      <w:proofErr w:type="spellEnd"/>
+      <w:r>
+        <w:rPr>
+          <w:rFonts w:ascii="Arial" w:hAnsi="Arial" w:cs="Arial"/>
+        </w:rPr>
+        <w:t xml:space="preserve"> → Cards [</w:t>
+      </w:r>
+      <w:proofErr w:type="gramStart"/>
+      <w:r>
+        <w:rPr>
+          <w:rFonts w:ascii="Arial" w:hAnsi="Arial" w:cs="Arial"/>
+        </w:rPr>
+        <w:t>0..</w:t>
+      </w:r>
+      <w:proofErr w:type="gramEnd"/>
+      <w:r>
+        <w:rPr>
+          <w:rFonts w:ascii="Arial" w:hAnsi="Arial" w:cs="Arial"/>
+        </w:rPr>
+        <w:t>*]</w:t>
       </w:r>
       <w:r>
         <w:rPr>
           <w:rFonts w:ascii="Arial" w:hAnsi="Arial" w:cs="Arial"/>
         </w:rPr>
         <w:br/>
-        <w:t>The DiscardPile starts empty and accumulates discarded cards over time. It has no upper bound.</w:t>
+        <w:t xml:space="preserve">The </w:t>
+      </w:r>
+      <w:proofErr w:type="spellStart"/>
+      <w:r>
+        <w:rPr>
+          <w:rFonts w:ascii="Arial" w:hAnsi="Arial" w:cs="Arial"/>
+        </w:rPr>
+        <w:t>DiscardPile</w:t>
+      </w:r>
+      <w:proofErr w:type="spellEnd"/>
+      <w:r>
+        <w:rPr>
+          <w:rFonts w:ascii="Arial" w:hAnsi="Arial" w:cs="Arial"/>
+        </w:rPr>
+        <w:t xml:space="preserve"> starts empty and accumulates discarded cards over time. It has no upper bound.</w:t>
       </w:r>
     </w:p>
     <w:p>
@@ -1632,14 +2435,42 @@
         <w:rPr>
           <w:rFonts w:ascii="Arial" w:hAnsi="Arial" w:cs="Arial"/>
         </w:rPr>
-        <w:t>Player → Bank and PlayArea [1]</w:t>
+        <w:t xml:space="preserve">Player → Bank and </w:t>
+      </w:r>
+      <w:proofErr w:type="spellStart"/>
+      <w:r>
+        <w:rPr>
+          <w:rFonts w:ascii="Arial" w:hAnsi="Arial" w:cs="Arial"/>
+        </w:rPr>
+        <w:t>PlayArea</w:t>
+      </w:r>
+      <w:proofErr w:type="spellEnd"/>
+      <w:r>
+        <w:rPr>
+          <w:rFonts w:ascii="Arial" w:hAnsi="Arial" w:cs="Arial"/>
+        </w:rPr>
+        <w:t xml:space="preserve"> [1]</w:t>
       </w:r>
       <w:r>
         <w:rPr>
           <w:rFonts w:ascii="Arial" w:hAnsi="Arial" w:cs="Arial"/>
         </w:rPr>
         <w:br/>
-        <w:t>Each Player has exactly one Bank and one PlayArea throughout the game session. These are permanent and exclusive components.</w:t>
+        <w:t xml:space="preserve">Each Player has exactly one Bank and one </w:t>
+      </w:r>
+      <w:proofErr w:type="spellStart"/>
+      <w:r>
+        <w:rPr>
+          <w:rFonts w:ascii="Arial" w:hAnsi="Arial" w:cs="Arial"/>
+        </w:rPr>
+        <w:t>PlayArea</w:t>
+      </w:r>
+      <w:proofErr w:type="spellEnd"/>
+      <w:r>
+        <w:rPr>
+          <w:rFonts w:ascii="Arial" w:hAnsi="Arial" w:cs="Arial"/>
+        </w:rPr>
+        <w:t xml:space="preserve"> throughout the game session. These are permanent and exclusive components.</w:t>
       </w:r>
     </w:p>
     <w:p>
@@ -1653,18 +2484,190 @@
           <w:rFonts w:ascii="Arial" w:hAnsi="Arial" w:cs="Arial"/>
         </w:rPr>
       </w:pPr>
-      <w:r>
-        <w:rPr>
-          <w:rFonts w:ascii="Arial" w:hAnsi="Arial" w:cs="Arial"/>
-        </w:rPr>
-        <w:t>PlayArea → Cards [0..*]</w:t>
+      <w:proofErr w:type="spellStart"/>
+      <w:r>
+        <w:rPr>
+          <w:rFonts w:ascii="Arial" w:hAnsi="Arial" w:cs="Arial"/>
+        </w:rPr>
+        <w:t>PlayArea</w:t>
+      </w:r>
+      <w:proofErr w:type="spellEnd"/>
+      <w:r>
+        <w:rPr>
+          <w:rFonts w:ascii="Arial" w:hAnsi="Arial" w:cs="Arial"/>
+        </w:rPr>
+        <w:t xml:space="preserve"> → Cards [</w:t>
+      </w:r>
+      <w:proofErr w:type="gramStart"/>
+      <w:r>
+        <w:rPr>
+          <w:rFonts w:ascii="Arial" w:hAnsi="Arial" w:cs="Arial"/>
+        </w:rPr>
+        <w:t>0..</w:t>
+      </w:r>
+      <w:proofErr w:type="gramEnd"/>
+      <w:r>
+        <w:rPr>
+          <w:rFonts w:ascii="Arial" w:hAnsi="Arial" w:cs="Arial"/>
+        </w:rPr>
+        <w:t>*]</w:t>
       </w:r>
       <w:r>
         <w:rPr>
           <w:rFonts w:ascii="Arial" w:hAnsi="Arial" w:cs="Arial"/>
         </w:rPr>
         <w:br/>
-        <w:t>Cards are added to the PlayArea as the Player draws them. It can be empty or hold multiple cards depending on the player's decisions in a turn.</w:t>
+        <w:t xml:space="preserve">Cards are added to the </w:t>
+      </w:r>
+      <w:proofErr w:type="spellStart"/>
+      <w:r>
+        <w:rPr>
+          <w:rFonts w:ascii="Arial" w:hAnsi="Arial" w:cs="Arial"/>
+        </w:rPr>
+        <w:t>PlayArea</w:t>
+      </w:r>
+      <w:proofErr w:type="spellEnd"/>
+      <w:r>
+        <w:rPr>
+          <w:rFonts w:ascii="Arial" w:hAnsi="Arial" w:cs="Arial"/>
+        </w:rPr>
+        <w:t xml:space="preserve"> as the Player draws them. It can be empty or hold multiple cards depending on the player's decisions in a turn.</w:t>
+      </w:r>
+    </w:p>
+    <w:p>
+      <w:pPr>
+        <w:numPr>
+          <w:ilvl w:val="0"/>
+          <w:numId w:val="20"/>
+        </w:numPr>
+        <w:spacing w:line="360" w:lineRule="auto"/>
+        <w:rPr>
+          <w:rFonts w:ascii="Arial" w:hAnsi="Arial" w:cs="Arial"/>
+        </w:rPr>
+      </w:pPr>
+      <w:r>
+        <w:rPr>
+          <w:rFonts w:ascii="Arial" w:hAnsi="Arial" w:cs="Arial"/>
+        </w:rPr>
+        <w:t xml:space="preserve">Card → </w:t>
+      </w:r>
+      <w:proofErr w:type="spellStart"/>
+      <w:r>
+        <w:rPr>
+          <w:rFonts w:ascii="Arial" w:hAnsi="Arial" w:cs="Arial"/>
+        </w:rPr>
+        <w:t>CardType</w:t>
+      </w:r>
+      <w:proofErr w:type="spellEnd"/>
+      <w:r>
+        <w:rPr>
+          <w:rFonts w:ascii="Arial" w:hAnsi="Arial" w:cs="Arial"/>
+        </w:rPr>
+        <w:t xml:space="preserve"> [1]</w:t>
+      </w:r>
+    </w:p>
+    <w:p>
+      <w:pPr>
+        <w:spacing w:line="360" w:lineRule="auto"/>
+        <w:ind w:left="720"/>
+        <w:rPr>
+          <w:rFonts w:ascii="Arial" w:hAnsi="Arial" w:cs="Arial"/>
+        </w:rPr>
+      </w:pPr>
+      <w:r>
+        <w:rPr>
+          <w:rFonts w:ascii="Arial" w:hAnsi="Arial" w:cs="Arial"/>
+        </w:rPr>
+        <w:t xml:space="preserve">Every Card must belong to exactly one </w:t>
+      </w:r>
+      <w:proofErr w:type="spellStart"/>
+      <w:r>
+        <w:rPr>
+          <w:rFonts w:ascii="Arial" w:hAnsi="Arial" w:cs="Arial"/>
+        </w:rPr>
+        <w:t>CardType</w:t>
+      </w:r>
+      <w:proofErr w:type="spellEnd"/>
+      <w:r>
+        <w:rPr>
+          <w:rFonts w:ascii="Arial" w:hAnsi="Arial" w:cs="Arial"/>
+        </w:rPr>
+        <w:t>. This ensures each card has a clearly defined suit or function and that no card is left untyped, maintaining consistency in game rules and behavior.</w:t>
+      </w:r>
+    </w:p>
+    <w:p>
+      <w:pPr>
+        <w:numPr>
+          <w:ilvl w:val="0"/>
+          <w:numId w:val="20"/>
+        </w:numPr>
+        <w:spacing w:line="360" w:lineRule="auto"/>
+        <w:rPr>
+          <w:rFonts w:ascii="Arial" w:hAnsi="Arial" w:cs="Arial"/>
+        </w:rPr>
+      </w:pPr>
+      <w:r>
+        <w:rPr>
+          <w:rFonts w:ascii="Arial" w:hAnsi="Arial" w:cs="Arial"/>
+        </w:rPr>
+        <w:t xml:space="preserve">Bank → </w:t>
+      </w:r>
+      <w:proofErr w:type="spellStart"/>
+      <w:r>
+        <w:rPr>
+          <w:rFonts w:ascii="Arial" w:hAnsi="Arial" w:cs="Arial"/>
+        </w:rPr>
+        <w:t>CardCollection</w:t>
+      </w:r>
+      <w:proofErr w:type="spellEnd"/>
+      <w:r>
+        <w:rPr>
+          <w:rFonts w:ascii="Arial" w:hAnsi="Arial" w:cs="Arial"/>
+        </w:rPr>
+        <w:t xml:space="preserve"> [ 1]</w:t>
+      </w:r>
+    </w:p>
+    <w:p>
+      <w:pPr>
+        <w:spacing w:line="360" w:lineRule="auto"/>
+        <w:ind w:left="720"/>
+        <w:rPr>
+          <w:rFonts w:ascii="Arial" w:hAnsi="Arial" w:cs="Arial"/>
+        </w:rPr>
+      </w:pPr>
+      <w:r>
+        <w:rPr>
+          <w:rFonts w:ascii="Arial" w:hAnsi="Arial" w:cs="Arial"/>
+        </w:rPr>
+        <w:t xml:space="preserve">Each Bank has exactly one </w:t>
+      </w:r>
+      <w:proofErr w:type="spellStart"/>
+      <w:r>
+        <w:rPr>
+          <w:rFonts w:ascii="Arial" w:hAnsi="Arial" w:cs="Arial"/>
+        </w:rPr>
+        <w:t>CardCollection</w:t>
+      </w:r>
+      <w:proofErr w:type="spellEnd"/>
+      <w:r>
+        <w:rPr>
+          <w:rFonts w:ascii="Arial" w:hAnsi="Arial" w:cs="Arial"/>
+        </w:rPr>
+        <w:t xml:space="preserve">, and that </w:t>
+      </w:r>
+      <w:proofErr w:type="spellStart"/>
+      <w:r>
+        <w:rPr>
+          <w:rFonts w:ascii="Arial" w:hAnsi="Arial" w:cs="Arial"/>
+        </w:rPr>
+        <w:t>CardCollection</w:t>
+      </w:r>
+      <w:proofErr w:type="spellEnd"/>
+      <w:r>
+        <w:rPr>
+          <w:rFonts w:ascii="Arial" w:hAnsi="Arial" w:cs="Arial"/>
+        </w:rPr>
+        <w:t xml:space="preserve"> belongs to exactly one Bank. This one-to-one multiplicity ensures clarity and avoids ambiguity in ownership. It reflects the idea that a player's banked cards are stored in a single dedicated collection unique to them.</w:t>
       </w:r>
     </w:p>
     <w:p>
@@ -2592,6 +3595,119 @@
     </w:lvl>
   </w:abstractNum>
   <w:abstractNum w:abstractNumId="8" w15:restartNumberingAfterBreak="0">
+    <w:nsid w:val="1C2F751D"/>
+    <w:multiLevelType w:val="hybridMultilevel"/>
+    <w:tmpl w:val="4A52B362"/>
+    <w:lvl w:ilvl="0" w:tplc="04090001">
+      <w:start w:val="1"/>
+      <w:numFmt w:val="bullet"/>
+      <w:lvlText w:val=""/>
+      <w:lvlJc w:val="left"/>
+      <w:pPr>
+        <w:ind w:left="720" w:hanging="360"/>
+      </w:pPr>
+      <w:rPr>
+        <w:rFonts w:ascii="Symbol" w:hAnsi="Symbol" w:hint="default"/>
+      </w:rPr>
+    </w:lvl>
+    <w:lvl w:ilvl="1" w:tplc="04090003" w:tentative="1">
+      <w:start w:val="1"/>
+      <w:numFmt w:val="bullet"/>
+      <w:lvlText w:val="o"/>
+      <w:lvlJc w:val="left"/>
+      <w:pPr>
+        <w:ind w:left="1440" w:hanging="360"/>
+      </w:pPr>
+      <w:rPr>
+        <w:rFonts w:ascii="Courier New" w:hAnsi="Courier New" w:cs="Courier New" w:hint="default"/>
+      </w:rPr>
+    </w:lvl>
+    <w:lvl w:ilvl="2" w:tplc="04090005" w:tentative="1">
+      <w:start w:val="1"/>
+      <w:numFmt w:val="bullet"/>
+      <w:lvlText w:val=""/>
+      <w:lvlJc w:val="left"/>
+      <w:pPr>
+        <w:ind w:left="2160" w:hanging="360"/>
+      </w:pPr>
+      <w:rPr>
+        <w:rFonts w:ascii="Wingdings" w:hAnsi="Wingdings" w:hint="default"/>
+      </w:rPr>
+    </w:lvl>
+    <w:lvl w:ilvl="3" w:tplc="04090001" w:tentative="1">
+      <w:start w:val="1"/>
+      <w:numFmt w:val="bullet"/>
+      <w:lvlText w:val=""/>
+      <w:lvlJc w:val="left"/>
+      <w:pPr>
+        <w:ind w:left="2880" w:hanging="360"/>
+      </w:pPr>
+      <w:rPr>
+        <w:rFonts w:ascii="Symbol" w:hAnsi="Symbol" w:hint="default"/>
+      </w:rPr>
+    </w:lvl>
+    <w:lvl w:ilvl="4" w:tplc="04090003" w:tentative="1">
+      <w:start w:val="1"/>
+      <w:numFmt w:val="bullet"/>
+      <w:lvlText w:val="o"/>
+      <w:lvlJc w:val="left"/>
+      <w:pPr>
+        <w:ind w:left="3600" w:hanging="360"/>
+      </w:pPr>
+      <w:rPr>
+        <w:rFonts w:ascii="Courier New" w:hAnsi="Courier New" w:cs="Courier New" w:hint="default"/>
+      </w:rPr>
+    </w:lvl>
+    <w:lvl w:ilvl="5" w:tplc="04090005" w:tentative="1">
+      <w:start w:val="1"/>
+      <w:numFmt w:val="bullet"/>
+      <w:lvlText w:val=""/>
+      <w:lvlJc w:val="left"/>
+      <w:pPr>
+        <w:ind w:left="4320" w:hanging="360"/>
+      </w:pPr>
+      <w:rPr>
+        <w:rFonts w:ascii="Wingdings" w:hAnsi="Wingdings" w:hint="default"/>
+      </w:rPr>
+    </w:lvl>
+    <w:lvl w:ilvl="6" w:tplc="04090001" w:tentative="1">
+      <w:start w:val="1"/>
+      <w:numFmt w:val="bullet"/>
+      <w:lvlText w:val=""/>
+      <w:lvlJc w:val="left"/>
+      <w:pPr>
+        <w:ind w:left="5040" w:hanging="360"/>
+      </w:pPr>
+      <w:rPr>
+        <w:rFonts w:ascii="Symbol" w:hAnsi="Symbol" w:hint="default"/>
+      </w:rPr>
+    </w:lvl>
+    <w:lvl w:ilvl="7" w:tplc="04090003" w:tentative="1">
+      <w:start w:val="1"/>
+      <w:numFmt w:val="bullet"/>
+      <w:lvlText w:val="o"/>
+      <w:lvlJc w:val="left"/>
+      <w:pPr>
+        <w:ind w:left="5760" w:hanging="360"/>
+      </w:pPr>
+      <w:rPr>
+        <w:rFonts w:ascii="Courier New" w:hAnsi="Courier New" w:cs="Courier New" w:hint="default"/>
+      </w:rPr>
+    </w:lvl>
+    <w:lvl w:ilvl="8" w:tplc="04090005" w:tentative="1">
+      <w:start w:val="1"/>
+      <w:numFmt w:val="bullet"/>
+      <w:lvlText w:val=""/>
+      <w:lvlJc w:val="left"/>
+      <w:pPr>
+        <w:ind w:left="6480" w:hanging="360"/>
+      </w:pPr>
+      <w:rPr>
+        <w:rFonts w:ascii="Wingdings" w:hAnsi="Wingdings" w:hint="default"/>
+      </w:rPr>
+    </w:lvl>
+  </w:abstractNum>
+  <w:abstractNum w:abstractNumId="9" w15:restartNumberingAfterBreak="0">
     <w:nsid w:val="1CC01D45"/>
     <w:multiLevelType w:val="hybridMultilevel"/>
     <w:tmpl w:val="29DEB85A"/>
@@ -2704,7 +3820,7 @@
       </w:rPr>
     </w:lvl>
   </w:abstractNum>
-  <w:abstractNum w:abstractNumId="9" w15:restartNumberingAfterBreak="0">
+  <w:abstractNum w:abstractNumId="10" w15:restartNumberingAfterBreak="0">
     <w:nsid w:val="21B83C6D"/>
     <w:multiLevelType w:val="multilevel"/>
     <w:tmpl w:val="C23C0A58"/>
@@ -2853,7 +3969,7 @@
       </w:rPr>
     </w:lvl>
   </w:abstractNum>
-  <w:abstractNum w:abstractNumId="10" w15:restartNumberingAfterBreak="0">
+  <w:abstractNum w:abstractNumId="11" w15:restartNumberingAfterBreak="0">
     <w:nsid w:val="21BF630B"/>
     <w:multiLevelType w:val="hybridMultilevel"/>
     <w:tmpl w:val="F6886CA2"/>
@@ -2966,7 +4082,7 @@
       </w:rPr>
     </w:lvl>
   </w:abstractNum>
-  <w:abstractNum w:abstractNumId="11" w15:restartNumberingAfterBreak="0">
+  <w:abstractNum w:abstractNumId="12" w15:restartNumberingAfterBreak="0">
     <w:nsid w:val="299561BF"/>
     <w:multiLevelType w:val="multilevel"/>
     <w:tmpl w:val="6512FF12"/>
@@ -3079,7 +4195,7 @@
       </w:pPr>
     </w:lvl>
   </w:abstractNum>
-  <w:abstractNum w:abstractNumId="12" w15:restartNumberingAfterBreak="0">
+  <w:abstractNum w:abstractNumId="13" w15:restartNumberingAfterBreak="0">
     <w:nsid w:val="37F440EE"/>
     <w:multiLevelType w:val="hybridMultilevel"/>
     <w:tmpl w:val="5C548950"/>
@@ -3192,7 +4308,7 @@
       </w:rPr>
     </w:lvl>
   </w:abstractNum>
-  <w:abstractNum w:abstractNumId="13" w15:restartNumberingAfterBreak="0">
+  <w:abstractNum w:abstractNumId="14" w15:restartNumberingAfterBreak="0">
     <w:nsid w:val="3A3B2436"/>
     <w:multiLevelType w:val="multilevel"/>
     <w:tmpl w:val="7514E414"/>
@@ -3308,7 +4424,7 @@
       </w:pPr>
     </w:lvl>
   </w:abstractNum>
-  <w:abstractNum w:abstractNumId="14" w15:restartNumberingAfterBreak="0">
+  <w:abstractNum w:abstractNumId="15" w15:restartNumberingAfterBreak="0">
     <w:nsid w:val="3BCC3778"/>
     <w:multiLevelType w:val="multilevel"/>
     <w:tmpl w:val="7514E414"/>
@@ -3424,7 +4540,7 @@
       </w:pPr>
     </w:lvl>
   </w:abstractNum>
-  <w:abstractNum w:abstractNumId="15" w15:restartNumberingAfterBreak="0">
+  <w:abstractNum w:abstractNumId="16" w15:restartNumberingAfterBreak="0">
     <w:nsid w:val="47BE7BF2"/>
     <w:multiLevelType w:val="hybridMultilevel"/>
     <w:tmpl w:val="B2B8B87E"/>
@@ -3537,7 +4653,120 @@
       </w:rPr>
     </w:lvl>
   </w:abstractNum>
-  <w:abstractNum w:abstractNumId="16" w15:restartNumberingAfterBreak="0">
+  <w:abstractNum w:abstractNumId="17" w15:restartNumberingAfterBreak="0">
+    <w:nsid w:val="56D61FF0"/>
+    <w:multiLevelType w:val="hybridMultilevel"/>
+    <w:tmpl w:val="C3A4F766"/>
+    <w:lvl w:ilvl="0" w:tplc="04090001">
+      <w:start w:val="1"/>
+      <w:numFmt w:val="bullet"/>
+      <w:lvlText w:val=""/>
+      <w:lvlJc w:val="left"/>
+      <w:pPr>
+        <w:ind w:left="720" w:hanging="360"/>
+      </w:pPr>
+      <w:rPr>
+        <w:rFonts w:ascii="Symbol" w:hAnsi="Symbol" w:hint="default"/>
+      </w:rPr>
+    </w:lvl>
+    <w:lvl w:ilvl="1" w:tplc="04090003" w:tentative="1">
+      <w:start w:val="1"/>
+      <w:numFmt w:val="bullet"/>
+      <w:lvlText w:val="o"/>
+      <w:lvlJc w:val="left"/>
+      <w:pPr>
+        <w:ind w:left="1440" w:hanging="360"/>
+      </w:pPr>
+      <w:rPr>
+        <w:rFonts w:ascii="Courier New" w:hAnsi="Courier New" w:cs="Courier New" w:hint="default"/>
+      </w:rPr>
+    </w:lvl>
+    <w:lvl w:ilvl="2" w:tplc="04090005" w:tentative="1">
+      <w:start w:val="1"/>
+      <w:numFmt w:val="bullet"/>
+      <w:lvlText w:val=""/>
+      <w:lvlJc w:val="left"/>
+      <w:pPr>
+        <w:ind w:left="2160" w:hanging="360"/>
+      </w:pPr>
+      <w:rPr>
+        <w:rFonts w:ascii="Wingdings" w:hAnsi="Wingdings" w:hint="default"/>
+      </w:rPr>
+    </w:lvl>
+    <w:lvl w:ilvl="3" w:tplc="04090001" w:tentative="1">
+      <w:start w:val="1"/>
+      <w:numFmt w:val="bullet"/>
+      <w:lvlText w:val=""/>
+      <w:lvlJc w:val="left"/>
+      <w:pPr>
+        <w:ind w:left="2880" w:hanging="360"/>
+      </w:pPr>
+      <w:rPr>
+        <w:rFonts w:ascii="Symbol" w:hAnsi="Symbol" w:hint="default"/>
+      </w:rPr>
+    </w:lvl>
+    <w:lvl w:ilvl="4" w:tplc="04090003" w:tentative="1">
+      <w:start w:val="1"/>
+      <w:numFmt w:val="bullet"/>
+      <w:lvlText w:val="o"/>
+      <w:lvlJc w:val="left"/>
+      <w:pPr>
+        <w:ind w:left="3600" w:hanging="360"/>
+      </w:pPr>
+      <w:rPr>
+        <w:rFonts w:ascii="Courier New" w:hAnsi="Courier New" w:cs="Courier New" w:hint="default"/>
+      </w:rPr>
+    </w:lvl>
+    <w:lvl w:ilvl="5" w:tplc="04090005" w:tentative="1">
+      <w:start w:val="1"/>
+      <w:numFmt w:val="bullet"/>
+      <w:lvlText w:val=""/>
+      <w:lvlJc w:val="left"/>
+      <w:pPr>
+        <w:ind w:left="4320" w:hanging="360"/>
+      </w:pPr>
+      <w:rPr>
+        <w:rFonts w:ascii="Wingdings" w:hAnsi="Wingdings" w:hint="default"/>
+      </w:rPr>
+    </w:lvl>
+    <w:lvl w:ilvl="6" w:tplc="04090001" w:tentative="1">
+      <w:start w:val="1"/>
+      <w:numFmt w:val="bullet"/>
+      <w:lvlText w:val=""/>
+      <w:lvlJc w:val="left"/>
+      <w:pPr>
+        <w:ind w:left="5040" w:hanging="360"/>
+      </w:pPr>
+      <w:rPr>
+        <w:rFonts w:ascii="Symbol" w:hAnsi="Symbol" w:hint="default"/>
+      </w:rPr>
+    </w:lvl>
+    <w:lvl w:ilvl="7" w:tplc="04090003" w:tentative="1">
+      <w:start w:val="1"/>
+      <w:numFmt w:val="bullet"/>
+      <w:lvlText w:val="o"/>
+      <w:lvlJc w:val="left"/>
+      <w:pPr>
+        <w:ind w:left="5760" w:hanging="360"/>
+      </w:pPr>
+      <w:rPr>
+        <w:rFonts w:ascii="Courier New" w:hAnsi="Courier New" w:cs="Courier New" w:hint="default"/>
+      </w:rPr>
+    </w:lvl>
+    <w:lvl w:ilvl="8" w:tplc="04090005" w:tentative="1">
+      <w:start w:val="1"/>
+      <w:numFmt w:val="bullet"/>
+      <w:lvlText w:val=""/>
+      <w:lvlJc w:val="left"/>
+      <w:pPr>
+        <w:ind w:left="6480" w:hanging="360"/>
+      </w:pPr>
+      <w:rPr>
+        <w:rFonts w:ascii="Wingdings" w:hAnsi="Wingdings" w:hint="default"/>
+      </w:rPr>
+    </w:lvl>
+  </w:abstractNum>
+  <w:abstractNum w:abstractNumId="18" w15:restartNumberingAfterBreak="0">
     <w:nsid w:val="577B5B6D"/>
     <w:multiLevelType w:val="hybridMultilevel"/>
     <w:tmpl w:val="682000E8"/>
@@ -3650,7 +4879,7 @@
       </w:rPr>
     </w:lvl>
   </w:abstractNum>
-  <w:abstractNum w:abstractNumId="17" w15:restartNumberingAfterBreak="0">
+  <w:abstractNum w:abstractNumId="19" w15:restartNumberingAfterBreak="0">
     <w:nsid w:val="59CE0A3E"/>
     <w:multiLevelType w:val="hybridMultilevel"/>
     <w:tmpl w:val="5EDA3CB2"/>
@@ -3763,7 +4992,7 @@
       </w:rPr>
     </w:lvl>
   </w:abstractNum>
-  <w:abstractNum w:abstractNumId="18" w15:restartNumberingAfterBreak="0">
+  <w:abstractNum w:abstractNumId="20" w15:restartNumberingAfterBreak="0">
     <w:nsid w:val="675F061D"/>
     <w:multiLevelType w:val="hybridMultilevel"/>
     <w:tmpl w:val="6BAC36DC"/>
@@ -3876,7 +5105,120 @@
       </w:rPr>
     </w:lvl>
   </w:abstractNum>
-  <w:abstractNum w:abstractNumId="19" w15:restartNumberingAfterBreak="0">
+  <w:abstractNum w:abstractNumId="21" w15:restartNumberingAfterBreak="0">
+    <w:nsid w:val="73640A84"/>
+    <w:multiLevelType w:val="hybridMultilevel"/>
+    <w:tmpl w:val="15BC2630"/>
+    <w:lvl w:ilvl="0" w:tplc="04090001">
+      <w:start w:val="1"/>
+      <w:numFmt w:val="bullet"/>
+      <w:lvlText w:val=""/>
+      <w:lvlJc w:val="left"/>
+      <w:pPr>
+        <w:ind w:left="720" w:hanging="360"/>
+      </w:pPr>
+      <w:rPr>
+        <w:rFonts w:ascii="Symbol" w:hAnsi="Symbol" w:hint="default"/>
+      </w:rPr>
+    </w:lvl>
+    <w:lvl w:ilvl="1" w:tplc="04090003" w:tentative="1">
+      <w:start w:val="1"/>
+      <w:numFmt w:val="bullet"/>
+      <w:lvlText w:val="o"/>
+      <w:lvlJc w:val="left"/>
+      <w:pPr>
+        <w:ind w:left="1440" w:hanging="360"/>
+      </w:pPr>
+      <w:rPr>
+        <w:rFonts w:ascii="Courier New" w:hAnsi="Courier New" w:cs="Courier New" w:hint="default"/>
+      </w:rPr>
+    </w:lvl>
+    <w:lvl w:ilvl="2" w:tplc="04090005" w:tentative="1">
+      <w:start w:val="1"/>
+      <w:numFmt w:val="bullet"/>
+      <w:lvlText w:val=""/>
+      <w:lvlJc w:val="left"/>
+      <w:pPr>
+        <w:ind w:left="2160" w:hanging="360"/>
+      </w:pPr>
+      <w:rPr>
+        <w:rFonts w:ascii="Wingdings" w:hAnsi="Wingdings" w:hint="default"/>
+      </w:rPr>
+    </w:lvl>
+    <w:lvl w:ilvl="3" w:tplc="04090001" w:tentative="1">
+      <w:start w:val="1"/>
+      <w:numFmt w:val="bullet"/>
+      <w:lvlText w:val=""/>
+      <w:lvlJc w:val="left"/>
+      <w:pPr>
+        <w:ind w:left="2880" w:hanging="360"/>
+      </w:pPr>
+      <w:rPr>
+        <w:rFonts w:ascii="Symbol" w:hAnsi="Symbol" w:hint="default"/>
+      </w:rPr>
+    </w:lvl>
+    <w:lvl w:ilvl="4" w:tplc="04090003" w:tentative="1">
+      <w:start w:val="1"/>
+      <w:numFmt w:val="bullet"/>
+      <w:lvlText w:val="o"/>
+      <w:lvlJc w:val="left"/>
+      <w:pPr>
+        <w:ind w:left="3600" w:hanging="360"/>
+      </w:pPr>
+      <w:rPr>
+        <w:rFonts w:ascii="Courier New" w:hAnsi="Courier New" w:cs="Courier New" w:hint="default"/>
+      </w:rPr>
+    </w:lvl>
+    <w:lvl w:ilvl="5" w:tplc="04090005" w:tentative="1">
+      <w:start w:val="1"/>
+      <w:numFmt w:val="bullet"/>
+      <w:lvlText w:val=""/>
+      <w:lvlJc w:val="left"/>
+      <w:pPr>
+        <w:ind w:left="4320" w:hanging="360"/>
+      </w:pPr>
+      <w:rPr>
+        <w:rFonts w:ascii="Wingdings" w:hAnsi="Wingdings" w:hint="default"/>
+      </w:rPr>
+    </w:lvl>
+    <w:lvl w:ilvl="6" w:tplc="04090001" w:tentative="1">
+      <w:start w:val="1"/>
+      <w:numFmt w:val="bullet"/>
+      <w:lvlText w:val=""/>
+      <w:lvlJc w:val="left"/>
+      <w:pPr>
+        <w:ind w:left="5040" w:hanging="360"/>
+      </w:pPr>
+      <w:rPr>
+        <w:rFonts w:ascii="Symbol" w:hAnsi="Symbol" w:hint="default"/>
+      </w:rPr>
+    </w:lvl>
+    <w:lvl w:ilvl="7" w:tplc="04090003" w:tentative="1">
+      <w:start w:val="1"/>
+      <w:numFmt w:val="bullet"/>
+      <w:lvlText w:val="o"/>
+      <w:lvlJc w:val="left"/>
+      <w:pPr>
+        <w:ind w:left="5760" w:hanging="360"/>
+      </w:pPr>
+      <w:rPr>
+        <w:rFonts w:ascii="Courier New" w:hAnsi="Courier New" w:cs="Courier New" w:hint="default"/>
+      </w:rPr>
+    </w:lvl>
+    <w:lvl w:ilvl="8" w:tplc="04090005" w:tentative="1">
+      <w:start w:val="1"/>
+      <w:numFmt w:val="bullet"/>
+      <w:lvlText w:val=""/>
+      <w:lvlJc w:val="left"/>
+      <w:pPr>
+        <w:ind w:left="6480" w:hanging="360"/>
+      </w:pPr>
+      <w:rPr>
+        <w:rFonts w:ascii="Wingdings" w:hAnsi="Wingdings" w:hint="default"/>
+      </w:rPr>
+    </w:lvl>
+  </w:abstractNum>
+  <w:abstractNum w:abstractNumId="22" w15:restartNumberingAfterBreak="0">
     <w:nsid w:val="788E2A38"/>
     <w:multiLevelType w:val="multilevel"/>
     <w:tmpl w:val="7514E414"/>
@@ -3992,7 +5334,7 @@
       </w:pPr>
     </w:lvl>
   </w:abstractNum>
-  <w:abstractNum w:abstractNumId="20" w15:restartNumberingAfterBreak="0">
+  <w:abstractNum w:abstractNumId="23" w15:restartNumberingAfterBreak="0">
     <w:nsid w:val="7EDB5908"/>
     <w:multiLevelType w:val="hybridMultilevel"/>
     <w:tmpl w:val="9DF41254"/>
@@ -4106,13 +5448,13 @@
     </w:lvl>
   </w:abstractNum>
   <w:num w:numId="1" w16cid:durableId="560601784">
-    <w:abstractNumId w:val="9"/>
+    <w:abstractNumId w:val="10"/>
   </w:num>
   <w:num w:numId="2" w16cid:durableId="2137942827">
     <w:abstractNumId w:val="3"/>
   </w:num>
   <w:num w:numId="3" w16cid:durableId="1346050743">
-    <w:abstractNumId w:val="8"/>
+    <w:abstractNumId w:val="9"/>
   </w:num>
   <w:num w:numId="4" w16cid:durableId="1794206213">
     <w:abstractNumId w:val="4"/>
@@ -4121,13 +5463,13 @@
     <w:abstractNumId w:val="0"/>
   </w:num>
   <w:num w:numId="6" w16cid:durableId="343483934">
+    <w:abstractNumId w:val="23"/>
+  </w:num>
+  <w:num w:numId="7" w16cid:durableId="994795865">
     <w:abstractNumId w:val="20"/>
   </w:num>
-  <w:num w:numId="7" w16cid:durableId="994795865">
-    <w:abstractNumId w:val="18"/>
-  </w:num>
   <w:num w:numId="8" w16cid:durableId="34814117">
-    <w:abstractNumId w:val="17"/>
+    <w:abstractNumId w:val="19"/>
   </w:num>
   <w:num w:numId="9" w16cid:durableId="204028381">
     <w:abstractNumId w:val="6"/>
@@ -4142,31 +5484,40 @@
     <w:abstractNumId w:val="1"/>
   </w:num>
   <w:num w:numId="13" w16cid:durableId="751246031">
-    <w:abstractNumId w:val="10"/>
+    <w:abstractNumId w:val="11"/>
   </w:num>
   <w:num w:numId="14" w16cid:durableId="669678807">
     <w:abstractNumId w:val="7"/>
   </w:num>
   <w:num w:numId="15" w16cid:durableId="758524589">
+    <w:abstractNumId w:val="18"/>
+  </w:num>
+  <w:num w:numId="16" w16cid:durableId="1499035160">
     <w:abstractNumId w:val="16"/>
   </w:num>
-  <w:num w:numId="16" w16cid:durableId="1499035160">
+  <w:num w:numId="17" w16cid:durableId="538666825">
+    <w:abstractNumId w:val="13"/>
+  </w:num>
+  <w:num w:numId="18" w16cid:durableId="1894003302">
+    <w:abstractNumId w:val="12"/>
+  </w:num>
+  <w:num w:numId="19" w16cid:durableId="1624845335">
     <w:abstractNumId w:val="15"/>
   </w:num>
-  <w:num w:numId="17" w16cid:durableId="538666825">
-    <w:abstractNumId w:val="12"/>
-  </w:num>
-  <w:num w:numId="18" w16cid:durableId="1894003302">
-    <w:abstractNumId w:val="11"/>
-  </w:num>
-  <w:num w:numId="19" w16cid:durableId="1624845335">
+  <w:num w:numId="20" w16cid:durableId="111293686">
     <w:abstractNumId w:val="14"/>
   </w:num>
-  <w:num w:numId="20" w16cid:durableId="111293686">
-    <w:abstractNumId w:val="13"/>
+  <w:num w:numId="21" w16cid:durableId="1473474985">
+    <w:abstractNumId w:val="22"/>
   </w:num>
-  <w:num w:numId="21" w16cid:durableId="1473474985">
-    <w:abstractNumId w:val="19"/>
+  <w:num w:numId="22" w16cid:durableId="35401013">
+    <w:abstractNumId w:val="21"/>
+  </w:num>
+  <w:num w:numId="23" w16cid:durableId="1258561126">
+    <w:abstractNumId w:val="17"/>
+  </w:num>
+  <w:num w:numId="24" w16cid:durableId="1307009858">
+    <w:abstractNumId w:val="8"/>
   </w:num>
 </w:numbering>
 </file>

</xml_diff>